<commit_message>
changes to the relatory -> 2 . Benchmarking
</commit_message>
<xml_diff>
--- a/relatorio/Relatorio_Intercalar_1o_Semestre.docx
+++ b/relatorio/Relatorio_Intercalar_1o_Semestre.docx
@@ -762,7 +762,7 @@
         </w:rPr>
       </w:pPr>
       <w:bookmarkStart w:id="0" w:name="_Toc347409434"/>
-      <w:bookmarkStart w:id="1" w:name="_Toc147218125"/>
+      <w:bookmarkStart w:id="1" w:name="_Toc147225456"/>
       <w:r>
         <w:rPr>
           <w:lang w:val="pt-BR"/>
@@ -795,7 +795,7 @@
           <w:lang w:val="pt-BR"/>
         </w:rPr>
       </w:pPr>
-      <w:bookmarkStart w:id="2" w:name="_Toc147218126"/>
+      <w:bookmarkStart w:id="2" w:name="_Toc147225457"/>
       <w:r>
         <w:rPr>
           <w:lang w:val="pt-BR"/>
@@ -868,7 +868,7 @@
           <w:lang w:val="en-GB"/>
         </w:rPr>
       </w:pPr>
-      <w:bookmarkStart w:id="3" w:name="_Toc147218127"/>
+      <w:bookmarkStart w:id="3" w:name="_Toc147225458"/>
       <w:r>
         <w:rPr>
           <w:lang w:val="en-GB"/>
@@ -924,7 +924,7 @@
         </w:rPr>
         <w:fldChar w:fldCharType="separate"/>
       </w:r>
-      <w:hyperlink w:anchor="_Toc147218125" w:history="1">
+      <w:hyperlink w:anchor="_Toc147225456" w:history="1">
         <w:r>
           <w:rPr>
             <w:rStyle w:val="Hiperligao"/>
@@ -952,7 +952,7 @@
             <w:noProof/>
             <w:webHidden/>
           </w:rPr>
-          <w:instrText xml:space="preserve"> PAGEREF _Toc147218125 \h </w:instrText>
+          <w:instrText xml:space="preserve"> PAGEREF _Toc147225456 \h </w:instrText>
         </w:r>
         <w:r>
           <w:rPr>
@@ -997,7 +997,7 @@
           <w14:ligatures w14:val="standardContextual"/>
         </w:rPr>
       </w:pPr>
-      <w:hyperlink w:anchor="_Toc147218126" w:history="1">
+      <w:hyperlink w:anchor="_Toc147225457" w:history="1">
         <w:r>
           <w:rPr>
             <w:rStyle w:val="Hiperligao"/>
@@ -1025,7 +1025,7 @@
             <w:noProof/>
             <w:webHidden/>
           </w:rPr>
-          <w:instrText xml:space="preserve"> PAGEREF _Toc147218126 \h </w:instrText>
+          <w:instrText xml:space="preserve"> PAGEREF _Toc147225457 \h </w:instrText>
         </w:r>
         <w:r>
           <w:rPr>
@@ -1070,7 +1070,7 @@
           <w14:ligatures w14:val="standardContextual"/>
         </w:rPr>
       </w:pPr>
-      <w:hyperlink w:anchor="_Toc147218127" w:history="1">
+      <w:hyperlink w:anchor="_Toc147225458" w:history="1">
         <w:r>
           <w:rPr>
             <w:rStyle w:val="Hiperligao"/>
@@ -1097,7 +1097,7 @@
             <w:noProof/>
             <w:webHidden/>
           </w:rPr>
-          <w:instrText xml:space="preserve"> PAGEREF _Toc147218127 \h </w:instrText>
+          <w:instrText xml:space="preserve"> PAGEREF _Toc147225458 \h </w:instrText>
         </w:r>
         <w:r>
           <w:rPr>
@@ -1142,7 +1142,7 @@
           <w14:ligatures w14:val="standardContextual"/>
         </w:rPr>
       </w:pPr>
-      <w:hyperlink w:anchor="_Toc147218128" w:history="1">
+      <w:hyperlink w:anchor="_Toc147225459" w:history="1">
         <w:r>
           <w:rPr>
             <w:rStyle w:val="Hiperligao"/>
@@ -1169,7 +1169,7 @@
             <w:noProof/>
             <w:webHidden/>
           </w:rPr>
-          <w:instrText xml:space="preserve"> PAGEREF _Toc147218128 \h </w:instrText>
+          <w:instrText xml:space="preserve"> PAGEREF _Toc147225459 \h </w:instrText>
         </w:r>
         <w:r>
           <w:rPr>
@@ -1214,7 +1214,7 @@
           <w14:ligatures w14:val="standardContextual"/>
         </w:rPr>
       </w:pPr>
-      <w:hyperlink w:anchor="_Toc147218129" w:history="1">
+      <w:hyperlink w:anchor="_Toc147225460" w:history="1">
         <w:r>
           <w:rPr>
             <w:rStyle w:val="Hiperligao"/>
@@ -1241,7 +1241,7 @@
             <w:noProof/>
             <w:webHidden/>
           </w:rPr>
-          <w:instrText xml:space="preserve"> PAGEREF _Toc147218129 \h </w:instrText>
+          <w:instrText xml:space="preserve"> PAGEREF _Toc147225460 \h </w:instrText>
         </w:r>
         <w:r>
           <w:rPr>
@@ -1287,7 +1287,7 @@
           <w14:ligatures w14:val="standardContextual"/>
         </w:rPr>
       </w:pPr>
-      <w:hyperlink w:anchor="_Toc147218130" w:history="1">
+      <w:hyperlink w:anchor="_Toc147225461" w:history="1">
         <w:r>
           <w:rPr>
             <w:rStyle w:val="Hiperligao"/>
@@ -1311,7 +1311,7 @@
             <w:rStyle w:val="Hiperligao"/>
             <w:noProof/>
           </w:rPr>
-          <w:t>Identificação do Problema</w:t>
+          <w:t>Problem Identification</w:t>
         </w:r>
         <w:r>
           <w:rPr>
@@ -1332,7 +1332,7 @@
             <w:noProof/>
             <w:webHidden/>
           </w:rPr>
-          <w:instrText xml:space="preserve"> PAGEREF _Toc147218130 \h </w:instrText>
+          <w:instrText xml:space="preserve"> PAGEREF _Toc147225461 \h </w:instrText>
         </w:r>
         <w:r>
           <w:rPr>
@@ -1378,7 +1378,7 @@
           <w14:ligatures w14:val="standardContextual"/>
         </w:rPr>
       </w:pPr>
-      <w:hyperlink w:anchor="_Toc147218131" w:history="1">
+      <w:hyperlink w:anchor="_Toc147225462" w:history="1">
         <w:r>
           <w:rPr>
             <w:rStyle w:val="Hiperligao"/>
@@ -1422,7 +1422,7 @@
             <w:noProof/>
             <w:webHidden/>
           </w:rPr>
-          <w:instrText xml:space="preserve"> PAGEREF _Toc147218131 \h </w:instrText>
+          <w:instrText xml:space="preserve"> PAGEREF _Toc147225462 \h </w:instrText>
         </w:r>
         <w:r>
           <w:rPr>
@@ -1468,7 +1468,7 @@
           <w14:ligatures w14:val="standardContextual"/>
         </w:rPr>
       </w:pPr>
-      <w:hyperlink w:anchor="_Toc147218132" w:history="1">
+      <w:hyperlink w:anchor="_Toc147225463" w:history="1">
         <w:r>
           <w:rPr>
             <w:rStyle w:val="Hiperligao"/>
@@ -1512,7 +1512,7 @@
             <w:noProof/>
             <w:webHidden/>
           </w:rPr>
-          <w:instrText xml:space="preserve"> PAGEREF _Toc147218132 \h </w:instrText>
+          <w:instrText xml:space="preserve"> PAGEREF _Toc147225463 \h </w:instrText>
         </w:r>
         <w:r>
           <w:rPr>
@@ -1558,7 +1558,7 @@
           <w14:ligatures w14:val="standardContextual"/>
         </w:rPr>
       </w:pPr>
-      <w:hyperlink w:anchor="_Toc147218133" w:history="1">
+      <w:hyperlink w:anchor="_Toc147225464" w:history="1">
         <w:r>
           <w:rPr>
             <w:rStyle w:val="Hiperligao"/>
@@ -1602,7 +1602,7 @@
             <w:noProof/>
             <w:webHidden/>
           </w:rPr>
-          <w:instrText xml:space="preserve"> PAGEREF _Toc147218133 \h </w:instrText>
+          <w:instrText xml:space="preserve"> PAGEREF _Toc147225464 \h </w:instrText>
         </w:r>
         <w:r>
           <w:rPr>
@@ -1648,7 +1648,7 @@
           <w14:ligatures w14:val="standardContextual"/>
         </w:rPr>
       </w:pPr>
-      <w:hyperlink w:anchor="_Toc147218134" w:history="1">
+      <w:hyperlink w:anchor="_Toc147225465" w:history="1">
         <w:r>
           <w:rPr>
             <w:rStyle w:val="Hiperligao"/>
@@ -1692,7 +1692,550 @@
             <w:noProof/>
             <w:webHidden/>
           </w:rPr>
-          <w:instrText xml:space="preserve"> PAGEREF _Toc147218134 \h </w:instrText>
+          <w:instrText xml:space="preserve"> PAGEREF _Toc147225465 \h </w:instrText>
+        </w:r>
+        <w:r>
+          <w:rPr>
+            <w:noProof/>
+            <w:webHidden/>
+          </w:rPr>
+        </w:r>
+        <w:r>
+          <w:rPr>
+            <w:noProof/>
+            <w:webHidden/>
+          </w:rPr>
+          <w:fldChar w:fldCharType="separate"/>
+        </w:r>
+        <w:r>
+          <w:rPr>
+            <w:noProof/>
+            <w:webHidden/>
+          </w:rPr>
+          <w:t>3</w:t>
+        </w:r>
+        <w:r>
+          <w:rPr>
+            <w:noProof/>
+            <w:webHidden/>
+          </w:rPr>
+          <w:fldChar w:fldCharType="end"/>
+        </w:r>
+      </w:hyperlink>
+    </w:p>
+    <w:p>
+      <w:pPr>
+        <w:pStyle w:val="ndice2"/>
+        <w:tabs>
+          <w:tab w:val="left" w:pos="880"/>
+          <w:tab w:val="right" w:leader="dot" w:pos="8495"/>
+        </w:tabs>
+        <w:rPr>
+          <w:rFonts w:eastAsiaTheme="minorEastAsia"/>
+          <w:noProof/>
+          <w:kern w:val="2"/>
+          <w:lang w:val="en-US"/>
+          <w14:ligatures w14:val="standardContextual"/>
+        </w:rPr>
+      </w:pPr>
+      <w:hyperlink w:anchor="_Toc147225466" w:history="1">
+        <w:r>
+          <w:rPr>
+            <w:rStyle w:val="Hiperligao"/>
+            <w:noProof/>
+            <w:lang w:val="pt-PT"/>
+          </w:rPr>
+          <w:t>2.1</w:t>
+        </w:r>
+        <w:r>
+          <w:rPr>
+            <w:rFonts w:eastAsiaTheme="minorEastAsia"/>
+            <w:noProof/>
+            <w:kern w:val="2"/>
+            <w:lang w:val="en-US"/>
+            <w14:ligatures w14:val="standardContextual"/>
+          </w:rPr>
+          <w:tab/>
+        </w:r>
+        <w:r>
+          <w:rPr>
+            <w:rStyle w:val="Hiperligao"/>
+            <w:noProof/>
+          </w:rPr>
+          <w:t>Market Analysis</w:t>
+        </w:r>
+        <w:r>
+          <w:rPr>
+            <w:noProof/>
+            <w:webHidden/>
+          </w:rPr>
+          <w:tab/>
+        </w:r>
+        <w:r>
+          <w:rPr>
+            <w:noProof/>
+            <w:webHidden/>
+          </w:rPr>
+          <w:fldChar w:fldCharType="begin"/>
+        </w:r>
+        <w:r>
+          <w:rPr>
+            <w:noProof/>
+            <w:webHidden/>
+          </w:rPr>
+          <w:instrText xml:space="preserve"> PAGEREF _Toc147225466 \h </w:instrText>
+        </w:r>
+        <w:r>
+          <w:rPr>
+            <w:noProof/>
+            <w:webHidden/>
+          </w:rPr>
+        </w:r>
+        <w:r>
+          <w:rPr>
+            <w:noProof/>
+            <w:webHidden/>
+          </w:rPr>
+          <w:fldChar w:fldCharType="separate"/>
+        </w:r>
+        <w:r>
+          <w:rPr>
+            <w:noProof/>
+            <w:webHidden/>
+          </w:rPr>
+          <w:t>3</w:t>
+        </w:r>
+        <w:r>
+          <w:rPr>
+            <w:noProof/>
+            <w:webHidden/>
+          </w:rPr>
+          <w:fldChar w:fldCharType="end"/>
+        </w:r>
+      </w:hyperlink>
+    </w:p>
+    <w:p>
+      <w:pPr>
+        <w:pStyle w:val="ndice3"/>
+        <w:tabs>
+          <w:tab w:val="left" w:pos="1320"/>
+          <w:tab w:val="right" w:leader="dot" w:pos="8495"/>
+        </w:tabs>
+        <w:rPr>
+          <w:rFonts w:eastAsiaTheme="minorEastAsia"/>
+          <w:noProof/>
+          <w:kern w:val="2"/>
+          <w:lang w:val="en-US"/>
+          <w14:ligatures w14:val="standardContextual"/>
+        </w:rPr>
+      </w:pPr>
+      <w:hyperlink w:anchor="_Toc147225467" w:history="1">
+        <w:r>
+          <w:rPr>
+            <w:rStyle w:val="Hiperligao"/>
+            <w:noProof/>
+          </w:rPr>
+          <w:t>2.1.1</w:t>
+        </w:r>
+        <w:r>
+          <w:rPr>
+            <w:rFonts w:eastAsiaTheme="minorEastAsia"/>
+            <w:noProof/>
+            <w:kern w:val="2"/>
+            <w:lang w:val="en-US"/>
+            <w14:ligatures w14:val="standardContextual"/>
+          </w:rPr>
+          <w:tab/>
+        </w:r>
+        <w:r>
+          <w:rPr>
+            <w:rStyle w:val="Hiperligao"/>
+            <w:noProof/>
+          </w:rPr>
+          <w:t>Market solutions and my solution</w:t>
+        </w:r>
+        <w:r>
+          <w:rPr>
+            <w:noProof/>
+            <w:webHidden/>
+          </w:rPr>
+          <w:tab/>
+        </w:r>
+        <w:r>
+          <w:rPr>
+            <w:noProof/>
+            <w:webHidden/>
+          </w:rPr>
+          <w:fldChar w:fldCharType="begin"/>
+        </w:r>
+        <w:r>
+          <w:rPr>
+            <w:noProof/>
+            <w:webHidden/>
+          </w:rPr>
+          <w:instrText xml:space="preserve"> PAGEREF _Toc147225467 \h </w:instrText>
+        </w:r>
+        <w:r>
+          <w:rPr>
+            <w:noProof/>
+            <w:webHidden/>
+          </w:rPr>
+        </w:r>
+        <w:r>
+          <w:rPr>
+            <w:noProof/>
+            <w:webHidden/>
+          </w:rPr>
+          <w:fldChar w:fldCharType="separate"/>
+        </w:r>
+        <w:r>
+          <w:rPr>
+            <w:noProof/>
+            <w:webHidden/>
+          </w:rPr>
+          <w:t>3</w:t>
+        </w:r>
+        <w:r>
+          <w:rPr>
+            <w:noProof/>
+            <w:webHidden/>
+          </w:rPr>
+          <w:fldChar w:fldCharType="end"/>
+        </w:r>
+      </w:hyperlink>
+    </w:p>
+    <w:p>
+      <w:pPr>
+        <w:pStyle w:val="ndice3"/>
+        <w:tabs>
+          <w:tab w:val="left" w:pos="1320"/>
+          <w:tab w:val="right" w:leader="dot" w:pos="8495"/>
+        </w:tabs>
+        <w:rPr>
+          <w:rFonts w:eastAsiaTheme="minorEastAsia"/>
+          <w:noProof/>
+          <w:kern w:val="2"/>
+          <w:lang w:val="en-US"/>
+          <w14:ligatures w14:val="standardContextual"/>
+        </w:rPr>
+      </w:pPr>
+      <w:hyperlink w:anchor="_Toc147225468" w:history="1">
+        <w:r>
+          <w:rPr>
+            <w:rStyle w:val="Hiperligao"/>
+            <w:noProof/>
+          </w:rPr>
+          <w:t>2.1.2</w:t>
+        </w:r>
+        <w:r>
+          <w:rPr>
+            <w:rFonts w:eastAsiaTheme="minorEastAsia"/>
+            <w:noProof/>
+            <w:kern w:val="2"/>
+            <w:lang w:val="en-US"/>
+            <w14:ligatures w14:val="standardContextual"/>
+          </w:rPr>
+          <w:tab/>
+        </w:r>
+        <w:r>
+          <w:rPr>
+            <w:rStyle w:val="Hiperligao"/>
+            <w:noProof/>
+          </w:rPr>
+          <w:t>State Of Art of Hydroponic tools</w:t>
+        </w:r>
+        <w:r>
+          <w:rPr>
+            <w:noProof/>
+            <w:webHidden/>
+          </w:rPr>
+          <w:tab/>
+        </w:r>
+        <w:r>
+          <w:rPr>
+            <w:noProof/>
+            <w:webHidden/>
+          </w:rPr>
+          <w:fldChar w:fldCharType="begin"/>
+        </w:r>
+        <w:r>
+          <w:rPr>
+            <w:noProof/>
+            <w:webHidden/>
+          </w:rPr>
+          <w:instrText xml:space="preserve"> PAGEREF _Toc147225468 \h </w:instrText>
+        </w:r>
+        <w:r>
+          <w:rPr>
+            <w:noProof/>
+            <w:webHidden/>
+          </w:rPr>
+        </w:r>
+        <w:r>
+          <w:rPr>
+            <w:noProof/>
+            <w:webHidden/>
+          </w:rPr>
+          <w:fldChar w:fldCharType="separate"/>
+        </w:r>
+        <w:r>
+          <w:rPr>
+            <w:noProof/>
+            <w:webHidden/>
+          </w:rPr>
+          <w:t>3</w:t>
+        </w:r>
+        <w:r>
+          <w:rPr>
+            <w:noProof/>
+            <w:webHidden/>
+          </w:rPr>
+          <w:fldChar w:fldCharType="end"/>
+        </w:r>
+      </w:hyperlink>
+    </w:p>
+    <w:p>
+      <w:pPr>
+        <w:pStyle w:val="ndice2"/>
+        <w:tabs>
+          <w:tab w:val="left" w:pos="880"/>
+          <w:tab w:val="right" w:leader="dot" w:pos="8495"/>
+        </w:tabs>
+        <w:rPr>
+          <w:rFonts w:eastAsiaTheme="minorEastAsia"/>
+          <w:noProof/>
+          <w:kern w:val="2"/>
+          <w:lang w:val="en-US"/>
+          <w14:ligatures w14:val="standardContextual"/>
+        </w:rPr>
+      </w:pPr>
+      <w:hyperlink w:anchor="_Toc147225469" w:history="1">
+        <w:r>
+          <w:rPr>
+            <w:rStyle w:val="Hiperligao"/>
+            <w:noProof/>
+            <w:lang w:val="pt-PT"/>
+          </w:rPr>
+          <w:t>2.2</w:t>
+        </w:r>
+        <w:r>
+          <w:rPr>
+            <w:rFonts w:eastAsiaTheme="minorEastAsia"/>
+            <w:noProof/>
+            <w:kern w:val="2"/>
+            <w:lang w:val="en-US"/>
+            <w14:ligatures w14:val="standardContextual"/>
+          </w:rPr>
+          <w:tab/>
+        </w:r>
+        <w:r>
+          <w:rPr>
+            <w:rStyle w:val="Hiperligao"/>
+            <w:noProof/>
+          </w:rPr>
+          <w:t>Theoretical and Scientific Framework</w:t>
+        </w:r>
+        <w:r>
+          <w:rPr>
+            <w:noProof/>
+            <w:webHidden/>
+          </w:rPr>
+          <w:tab/>
+        </w:r>
+        <w:r>
+          <w:rPr>
+            <w:noProof/>
+            <w:webHidden/>
+          </w:rPr>
+          <w:fldChar w:fldCharType="begin"/>
+        </w:r>
+        <w:r>
+          <w:rPr>
+            <w:noProof/>
+            <w:webHidden/>
+          </w:rPr>
+          <w:instrText xml:space="preserve"> PAGEREF _Toc147225469 \h </w:instrText>
+        </w:r>
+        <w:r>
+          <w:rPr>
+            <w:noProof/>
+            <w:webHidden/>
+          </w:rPr>
+        </w:r>
+        <w:r>
+          <w:rPr>
+            <w:noProof/>
+            <w:webHidden/>
+          </w:rPr>
+          <w:fldChar w:fldCharType="separate"/>
+        </w:r>
+        <w:r>
+          <w:rPr>
+            <w:noProof/>
+            <w:webHidden/>
+          </w:rPr>
+          <w:t>3</w:t>
+        </w:r>
+        <w:r>
+          <w:rPr>
+            <w:noProof/>
+            <w:webHidden/>
+          </w:rPr>
+          <w:fldChar w:fldCharType="end"/>
+        </w:r>
+      </w:hyperlink>
+    </w:p>
+    <w:p>
+      <w:pPr>
+        <w:pStyle w:val="ndice2"/>
+        <w:tabs>
+          <w:tab w:val="left" w:pos="880"/>
+          <w:tab w:val="right" w:leader="dot" w:pos="8495"/>
+        </w:tabs>
+        <w:rPr>
+          <w:rFonts w:eastAsiaTheme="minorEastAsia"/>
+          <w:noProof/>
+          <w:kern w:val="2"/>
+          <w:lang w:val="en-US"/>
+          <w14:ligatures w14:val="standardContextual"/>
+        </w:rPr>
+      </w:pPr>
+      <w:hyperlink w:anchor="_Toc147225470" w:history="1">
+        <w:r>
+          <w:rPr>
+            <w:rStyle w:val="Hiperligao"/>
+            <w:noProof/>
+            <w:lang w:val="pt-PT"/>
+          </w:rPr>
+          <w:t>2.3</w:t>
+        </w:r>
+        <w:r>
+          <w:rPr>
+            <w:rFonts w:eastAsiaTheme="minorEastAsia"/>
+            <w:noProof/>
+            <w:kern w:val="2"/>
+            <w:lang w:val="en-US"/>
+            <w14:ligatures w14:val="standardContextual"/>
+          </w:rPr>
+          <w:tab/>
+        </w:r>
+        <w:r>
+          <w:rPr>
+            <w:rStyle w:val="Hiperligao"/>
+            <w:noProof/>
+          </w:rPr>
+          <w:t>Arduino</w:t>
+        </w:r>
+        <w:r>
+          <w:rPr>
+            <w:noProof/>
+            <w:webHidden/>
+          </w:rPr>
+          <w:tab/>
+        </w:r>
+        <w:r>
+          <w:rPr>
+            <w:noProof/>
+            <w:webHidden/>
+          </w:rPr>
+          <w:fldChar w:fldCharType="begin"/>
+        </w:r>
+        <w:r>
+          <w:rPr>
+            <w:noProof/>
+            <w:webHidden/>
+          </w:rPr>
+          <w:instrText xml:space="preserve"> PAGEREF _Toc147225470 \h </w:instrText>
+        </w:r>
+        <w:r>
+          <w:rPr>
+            <w:noProof/>
+            <w:webHidden/>
+          </w:rPr>
+        </w:r>
+        <w:r>
+          <w:rPr>
+            <w:noProof/>
+            <w:webHidden/>
+          </w:rPr>
+          <w:fldChar w:fldCharType="separate"/>
+        </w:r>
+        <w:r>
+          <w:rPr>
+            <w:noProof/>
+            <w:webHidden/>
+          </w:rPr>
+          <w:t>3</w:t>
+        </w:r>
+        <w:r>
+          <w:rPr>
+            <w:noProof/>
+            <w:webHidden/>
+          </w:rPr>
+          <w:fldChar w:fldCharType="end"/>
+        </w:r>
+      </w:hyperlink>
+    </w:p>
+    <w:p>
+      <w:pPr>
+        <w:pStyle w:val="ndice3"/>
+        <w:tabs>
+          <w:tab w:val="left" w:pos="1320"/>
+          <w:tab w:val="right" w:leader="dot" w:pos="8495"/>
+        </w:tabs>
+        <w:rPr>
+          <w:rFonts w:eastAsiaTheme="minorEastAsia"/>
+          <w:noProof/>
+          <w:kern w:val="2"/>
+          <w:lang w:val="en-US"/>
+          <w14:ligatures w14:val="standardContextual"/>
+        </w:rPr>
+      </w:pPr>
+      <w:hyperlink w:anchor="_Toc147225471" w:history="1">
+        <w:r>
+          <w:rPr>
+            <w:rStyle w:val="Hiperligao"/>
+            <w:noProof/>
+          </w:rPr>
+          <w:t>2.3.1</w:t>
+        </w:r>
+        <w:r>
+          <w:rPr>
+            <w:rFonts w:eastAsiaTheme="minorEastAsia"/>
+            <w:noProof/>
+            <w:kern w:val="2"/>
+            <w:lang w:val="en-US"/>
+            <w14:ligatures w14:val="standardContextual"/>
+          </w:rPr>
+          <w:tab/>
+        </w:r>
+        <w:r>
+          <w:rPr>
+            <w:rStyle w:val="Hiperligao"/>
+            <w:noProof/>
+          </w:rPr>
+          <w:t>Arduino and Microcontrollers</w:t>
+        </w:r>
+        <w:r>
+          <w:rPr>
+            <w:noProof/>
+            <w:webHidden/>
+          </w:rPr>
+          <w:tab/>
+        </w:r>
+        <w:r>
+          <w:rPr>
+            <w:noProof/>
+            <w:webHidden/>
+          </w:rPr>
+          <w:fldChar w:fldCharType="begin"/>
+        </w:r>
+        <w:r>
+          <w:rPr>
+            <w:noProof/>
+            <w:webHidden/>
+          </w:rPr>
+          <w:instrText xml:space="preserve"> PAGEREF _Toc147225471 \h </w:instrText>
         </w:r>
         <w:r>
           <w:rPr>
@@ -1738,7 +2281,7 @@
           <w14:ligatures w14:val="standardContextual"/>
         </w:rPr>
       </w:pPr>
-      <w:hyperlink w:anchor="_Toc147218135" w:history="1">
+      <w:hyperlink w:anchor="_Toc147225472" w:history="1">
         <w:r>
           <w:rPr>
             <w:rStyle w:val="Hiperligao"/>
@@ -1782,7 +2325,7 @@
             <w:noProof/>
             <w:webHidden/>
           </w:rPr>
-          <w:instrText xml:space="preserve"> PAGEREF _Toc147218135 \h </w:instrText>
+          <w:instrText xml:space="preserve"> PAGEREF _Toc147225472 \h </w:instrText>
         </w:r>
         <w:r>
           <w:rPr>
@@ -1802,7 +2345,7 @@
             <w:noProof/>
             <w:webHidden/>
           </w:rPr>
-          <w:t>4</w:t>
+          <w:t>5</w:t>
         </w:r>
         <w:r>
           <w:rPr>
@@ -1828,7 +2371,7 @@
           <w14:ligatures w14:val="standardContextual"/>
         </w:rPr>
       </w:pPr>
-      <w:hyperlink w:anchor="_Toc147218136" w:history="1">
+      <w:hyperlink w:anchor="_Toc147225473" w:history="1">
         <w:r>
           <w:rPr>
             <w:rStyle w:val="Hiperligao"/>
@@ -1872,7 +2415,7 @@
             <w:noProof/>
             <w:webHidden/>
           </w:rPr>
-          <w:instrText xml:space="preserve"> PAGEREF _Toc147218136 \h </w:instrText>
+          <w:instrText xml:space="preserve"> PAGEREF _Toc147225473 \h </w:instrText>
         </w:r>
         <w:r>
           <w:rPr>
@@ -1892,7 +2435,7 @@
             <w:noProof/>
             <w:webHidden/>
           </w:rPr>
-          <w:t>5</w:t>
+          <w:t>6</w:t>
         </w:r>
         <w:r>
           <w:rPr>
@@ -1918,7 +2461,7 @@
           <w14:ligatures w14:val="standardContextual"/>
         </w:rPr>
       </w:pPr>
-      <w:hyperlink w:anchor="_Toc147218137" w:history="1">
+      <w:hyperlink w:anchor="_Toc147225474" w:history="1">
         <w:r>
           <w:rPr>
             <w:rStyle w:val="Hiperligao"/>
@@ -1962,7 +2505,7 @@
             <w:noProof/>
             <w:webHidden/>
           </w:rPr>
-          <w:instrText xml:space="preserve"> PAGEREF _Toc147218137 \h </w:instrText>
+          <w:instrText xml:space="preserve"> PAGEREF _Toc147225474 \h </w:instrText>
         </w:r>
         <w:r>
           <w:rPr>
@@ -1982,7 +2525,7 @@
             <w:noProof/>
             <w:webHidden/>
           </w:rPr>
-          <w:t>6</w:t>
+          <w:t>7</w:t>
         </w:r>
         <w:r>
           <w:rPr>
@@ -2007,7 +2550,7 @@
           <w14:ligatures w14:val="standardContextual"/>
         </w:rPr>
       </w:pPr>
-      <w:hyperlink w:anchor="_Toc147218138" w:history="1">
+      <w:hyperlink w:anchor="_Toc147225475" w:history="1">
         <w:r>
           <w:rPr>
             <w:rStyle w:val="Hiperligao"/>
@@ -2035,7 +2578,7 @@
             <w:noProof/>
             <w:webHidden/>
           </w:rPr>
-          <w:instrText xml:space="preserve"> PAGEREF _Toc147218138 \h </w:instrText>
+          <w:instrText xml:space="preserve"> PAGEREF _Toc147225475 \h </w:instrText>
         </w:r>
         <w:r>
           <w:rPr>
@@ -2055,7 +2598,7 @@
             <w:noProof/>
             <w:webHidden/>
           </w:rPr>
-          <w:t>7</w:t>
+          <w:t>8</w:t>
         </w:r>
         <w:r>
           <w:rPr>
@@ -2080,7 +2623,7 @@
           <w14:ligatures w14:val="standardContextual"/>
         </w:rPr>
       </w:pPr>
-      <w:hyperlink w:anchor="_Toc147218139" w:history="1">
+      <w:hyperlink w:anchor="_Toc147225476" w:history="1">
         <w:r>
           <w:rPr>
             <w:rStyle w:val="Hiperligao"/>
@@ -2108,7 +2651,7 @@
             <w:noProof/>
             <w:webHidden/>
           </w:rPr>
-          <w:instrText xml:space="preserve"> PAGEREF _Toc147218139 \h </w:instrText>
+          <w:instrText xml:space="preserve"> PAGEREF _Toc147225476 \h </w:instrText>
         </w:r>
         <w:r>
           <w:rPr>
@@ -2128,7 +2671,7 @@
             <w:noProof/>
             <w:webHidden/>
           </w:rPr>
-          <w:t>8</w:t>
+          <w:t>9</w:t>
         </w:r>
         <w:r>
           <w:rPr>
@@ -2153,7 +2696,7 @@
           <w14:ligatures w14:val="standardContextual"/>
         </w:rPr>
       </w:pPr>
-      <w:hyperlink w:anchor="_Toc147218140" w:history="1">
+      <w:hyperlink w:anchor="_Toc147225477" w:history="1">
         <w:r>
           <w:rPr>
             <w:rStyle w:val="Hiperligao"/>
@@ -2181,7 +2724,7 @@
             <w:noProof/>
             <w:webHidden/>
           </w:rPr>
-          <w:instrText xml:space="preserve"> PAGEREF _Toc147218140 \h </w:instrText>
+          <w:instrText xml:space="preserve"> PAGEREF _Toc147225477 \h </w:instrText>
         </w:r>
         <w:r>
           <w:rPr>
@@ -2201,7 +2744,7 @@
             <w:noProof/>
             <w:webHidden/>
           </w:rPr>
-          <w:t>9</w:t>
+          <w:t>10</w:t>
         </w:r>
         <w:r>
           <w:rPr>
@@ -2226,7 +2769,7 @@
           <w14:ligatures w14:val="standardContextual"/>
         </w:rPr>
       </w:pPr>
-      <w:hyperlink w:anchor="_Toc147218141" w:history="1">
+      <w:hyperlink w:anchor="_Toc147225478" w:history="1">
         <w:r>
           <w:rPr>
             <w:rStyle w:val="Hiperligao"/>
@@ -2254,7 +2797,7 @@
             <w:noProof/>
             <w:webHidden/>
           </w:rPr>
-          <w:instrText xml:space="preserve"> PAGEREF _Toc147218141 \h </w:instrText>
+          <w:instrText xml:space="preserve"> PAGEREF _Toc147225478 \h </w:instrText>
         </w:r>
         <w:r>
           <w:rPr>
@@ -2274,7 +2817,7 @@
             <w:noProof/>
             <w:webHidden/>
           </w:rPr>
-          <w:t>11</w:t>
+          <w:t>12</w:t>
         </w:r>
         <w:r>
           <w:rPr>
@@ -2309,7 +2852,7 @@
           <w:lang w:val="en-GB"/>
         </w:rPr>
       </w:pPr>
-      <w:bookmarkStart w:id="6" w:name="_Toc147218128"/>
+      <w:bookmarkStart w:id="6" w:name="_Toc147225459"/>
       <w:r>
         <w:rPr>
           <w:lang w:val="en-GB"/>
@@ -2423,7 +2966,7 @@
           <w:lang w:val="en-GB"/>
         </w:rPr>
       </w:pPr>
-      <w:bookmarkStart w:id="7" w:name="_Toc147218129"/>
+      <w:bookmarkStart w:id="7" w:name="_Toc147225460"/>
       <w:bookmarkEnd w:id="4"/>
       <w:bookmarkEnd w:id="5"/>
       <w:r>
@@ -2570,11 +3113,13 @@
         <w:pStyle w:val="Ttulo2"/>
       </w:pPr>
       <w:bookmarkStart w:id="8" w:name="_Ref380482733"/>
+      <w:bookmarkStart w:id="9" w:name="_Toc147225461"/>
       <w:bookmarkEnd w:id="0"/>
       <w:r>
         <w:lastRenderedPageBreak/>
         <w:t>Problem Identification</w:t>
       </w:r>
+      <w:bookmarkEnd w:id="9"/>
     </w:p>
     <w:p>
       <w:pPr>
@@ -2647,11 +3192,11 @@
       <w:pPr>
         <w:shd w:val="clear" w:color="auto" w:fill="BFBFBF" w:themeFill="background1" w:themeFillShade="BF"/>
       </w:pPr>
-      <w:bookmarkStart w:id="9" w:name="_Hlk147140226"/>
+      <w:bookmarkStart w:id="10" w:name="_Hlk147140226"/>
       <w:r>
         <w:t xml:space="preserve">What is our objective </w:t>
       </w:r>
-      <w:bookmarkEnd w:id="9"/>
+      <w:bookmarkEnd w:id="10"/>
       <w:r>
         <w:t>(</w:t>
       </w:r>
@@ -2670,7 +3215,15 @@
         <w:t>Why this tool is needed.</w:t>
       </w:r>
       <w:r>
-        <w:t xml:space="preserve"> (e.g. control diseases, search in internet or chatgpt)</w:t>
+        <w:t xml:space="preserve"> (e.g. control diseases, search in internet or </w:t>
+      </w:r>
+      <w:proofErr w:type="spellStart"/>
+      <w:r>
+        <w:t>chatgpt</w:t>
+      </w:r>
+      <w:proofErr w:type="spellEnd"/>
+      <w:r>
+        <w:t>)</w:t>
       </w:r>
     </w:p>
     <w:p>
@@ -2722,14 +3275,14 @@
       <w:pPr>
         <w:pStyle w:val="Ttulo3"/>
       </w:pPr>
-      <w:bookmarkStart w:id="10" w:name="_Toc147218131"/>
+      <w:bookmarkStart w:id="11" w:name="_Toc147225462"/>
       <w:r>
         <w:t xml:space="preserve">What’s </w:t>
       </w:r>
       <w:r>
         <w:t>hydroponics?</w:t>
       </w:r>
-      <w:bookmarkEnd w:id="10"/>
+      <w:bookmarkEnd w:id="11"/>
     </w:p>
     <w:p>
       <w:pPr>
@@ -2902,12 +3455,12 @@
       <w:pPr>
         <w:pStyle w:val="Ttulo3"/>
       </w:pPr>
-      <w:bookmarkStart w:id="11" w:name="_Toc147218132"/>
+      <w:bookmarkStart w:id="12" w:name="_Toc147225463"/>
       <w:r>
         <w:lastRenderedPageBreak/>
         <w:t>Why is hydroponics used?</w:t>
       </w:r>
-      <w:bookmarkEnd w:id="11"/>
+      <w:bookmarkEnd w:id="12"/>
     </w:p>
     <w:p>
       <w:pPr>
@@ -3075,7 +3628,7 @@
       <w:pPr>
         <w:pStyle w:val="Ttulo3"/>
       </w:pPr>
-      <w:bookmarkStart w:id="12" w:name="_Toc147218133"/>
+      <w:bookmarkStart w:id="13" w:name="_Toc147225464"/>
       <w:r>
         <w:t xml:space="preserve">What is </w:t>
       </w:r>
@@ -3088,7 +3641,7 @@
       <w:r>
         <w:t>?</w:t>
       </w:r>
-      <w:bookmarkEnd w:id="12"/>
+      <w:bookmarkEnd w:id="13"/>
     </w:p>
     <w:p>
       <w:pPr>
@@ -3117,7 +3670,7 @@
           <w:lang w:val="en-GB"/>
         </w:rPr>
       </w:pPr>
-      <w:bookmarkStart w:id="13" w:name="_Toc147218134"/>
+      <w:bookmarkStart w:id="14" w:name="_Toc147225465"/>
       <w:r>
         <w:rPr>
           <w:lang w:val="en-GB"/>
@@ -3125,7 +3678,7 @@
         <w:lastRenderedPageBreak/>
         <w:t>Benchmarking</w:t>
       </w:r>
-      <w:bookmarkEnd w:id="13"/>
+      <w:bookmarkEnd w:id="14"/>
     </w:p>
     <w:p>
       <w:pPr>
@@ -3184,7 +3737,15 @@
         <w:shd w:val="clear" w:color="auto" w:fill="BFBFBF" w:themeFill="background1" w:themeFillShade="BF"/>
       </w:pPr>
       <w:r>
-        <w:t xml:space="preserve">Estado da arte </w:t>
+        <w:t xml:space="preserve">Estado da </w:t>
+      </w:r>
+      <w:proofErr w:type="spellStart"/>
+      <w:r>
+        <w:t>arte</w:t>
+      </w:r>
+      <w:proofErr w:type="spellEnd"/>
+      <w:r>
+        <w:t xml:space="preserve"> </w:t>
       </w:r>
     </w:p>
     <w:p>
@@ -3236,13 +3797,26 @@
       <w:r>
         <w:t xml:space="preserve">Mention also </w:t>
       </w:r>
-      <w:r>
-        <w:t>alternavite solutions that do not require hydroponics.</w:t>
-      </w:r>
-    </w:p>
-    <w:p>
-      <w:r>
-        <w:t>“Enquadramento”</w:t>
+      <w:proofErr w:type="spellStart"/>
+      <w:r>
+        <w:t>alternavite</w:t>
+      </w:r>
+      <w:proofErr w:type="spellEnd"/>
+      <w:r>
+        <w:t xml:space="preserve"> solutions that do not require hydroponics.</w:t>
+      </w:r>
+    </w:p>
+    <w:p>
+      <w:r>
+        <w:t>“</w:t>
+      </w:r>
+      <w:proofErr w:type="spellStart"/>
+      <w:r>
+        <w:t>Enquadramento</w:t>
+      </w:r>
+      <w:proofErr w:type="spellEnd"/>
+      <w:r>
+        <w:t>”</w:t>
       </w:r>
     </w:p>
     <w:p>
@@ -3281,52 +3855,1071 @@
       <w:pPr>
         <w:pStyle w:val="Ttulo2"/>
       </w:pPr>
+      <w:bookmarkStart w:id="15" w:name="_Toc147225466"/>
       <w:r>
         <w:t>Market Analysis</w:t>
       </w:r>
+      <w:bookmarkEnd w:id="15"/>
+    </w:p>
+    <w:p>
+      <w:pPr>
+        <w:pStyle w:val="Ttulo3"/>
+      </w:pPr>
+      <w:bookmarkStart w:id="16" w:name="_Toc147225467"/>
+      <w:r>
+        <w:t>Market solutions and my solution</w:t>
+      </w:r>
+      <w:bookmarkEnd w:id="16"/>
+    </w:p>
+    <w:p>
+      <w:pPr>
+        <w:rPr>
+          <w:lang w:val="en-US"/>
+        </w:rPr>
+      </w:pPr>
+    </w:p>
+    <w:p>
+      <w:pPr>
+        <w:pStyle w:val="Ttulo3"/>
+      </w:pPr>
+      <w:bookmarkStart w:id="17" w:name="_Toc147225468"/>
+      <w:r>
+        <w:t>State Of Art of Hydroponic tools</w:t>
+      </w:r>
+      <w:bookmarkEnd w:id="17"/>
     </w:p>
     <w:p/>
     <w:p>
       <w:pPr>
+        <w:pStyle w:val="Ttulo2"/>
+      </w:pPr>
+      <w:bookmarkStart w:id="18" w:name="_Toc147225469"/>
+      <w:r>
+        <w:t>T</w:t>
+      </w:r>
+      <w:r>
+        <w:t xml:space="preserve">heoretical and </w:t>
+      </w:r>
+      <w:r>
+        <w:t>S</w:t>
+      </w:r>
+      <w:r>
+        <w:t xml:space="preserve">cientific </w:t>
+      </w:r>
+      <w:r>
+        <w:t>F</w:t>
+      </w:r>
+      <w:r>
+        <w:t>ramework</w:t>
+      </w:r>
+      <w:bookmarkEnd w:id="18"/>
+    </w:p>
+    <w:p/>
+    <w:p/>
+    <w:p>
+      <w:pPr>
+        <w:pStyle w:val="Ttulo2"/>
+      </w:pPr>
+      <w:bookmarkStart w:id="19" w:name="_Toc147225470"/>
+      <w:r>
+        <w:t>Arduino</w:t>
+      </w:r>
+      <w:bookmarkEnd w:id="19"/>
+    </w:p>
+    <w:p>
+      <w:pPr>
         <w:pStyle w:val="Ttulo3"/>
       </w:pPr>
-      <w:r>
-        <w:t>Market solutions and my solution</w:t>
-      </w:r>
-    </w:p>
-    <w:p>
-      <w:pPr>
-        <w:pStyle w:val="Ttulo3"/>
-      </w:pPr>
-      <w:r>
-        <w:t>State Of Art of Hydroponic tools</w:t>
-      </w:r>
+      <w:bookmarkStart w:id="20" w:name="_Toc147225471"/>
+      <w:r>
+        <w:t>Arduino and</w:t>
+      </w:r>
+      <w:r>
+        <w:t xml:space="preserve"> Microcontrollers</w:t>
+      </w:r>
+      <w:bookmarkEnd w:id="20"/>
+    </w:p>
+    <w:p>
+      <w:pPr>
+        <w:rPr>
+          <w:rFonts w:cstheme="minorHAnsi"/>
+          <w:color w:val="000000"/>
+          <w:spacing w:val="2"/>
+          <w:shd w:val="clear" w:color="auto" w:fill="FFFFFF"/>
+        </w:rPr>
+      </w:pPr>
+      <w:r>
+        <w:rPr>
+          <w:rFonts w:cstheme="minorHAnsi"/>
+          <w:lang w:val="en-US"/>
+        </w:rPr>
+        <w:t>“</w:t>
+      </w:r>
+      <w:r>
+        <w:rPr>
+          <w:rFonts w:cstheme="minorHAnsi"/>
+          <w:color w:val="000000"/>
+          <w:spacing w:val="2"/>
+          <w:shd w:val="clear" w:color="auto" w:fill="FFFFFF"/>
+        </w:rPr>
+        <w:t>Arduino is an open-source electronics platform based on easy-to-use hardware and software.</w:t>
+      </w:r>
+      <w:r>
+        <w:rPr>
+          <w:rFonts w:cstheme="minorHAnsi"/>
+          <w:color w:val="000000"/>
+          <w:spacing w:val="2"/>
+          <w:shd w:val="clear" w:color="auto" w:fill="FFFFFF"/>
+        </w:rPr>
+        <w:t>”</w:t>
+      </w:r>
+    </w:p>
+    <w:p>
+      <w:pPr>
+        <w:rPr>
+          <w:rFonts w:cstheme="minorHAnsi"/>
+          <w:color w:val="000000"/>
+          <w:spacing w:val="2"/>
+          <w:shd w:val="clear" w:color="auto" w:fill="FFFFFF"/>
+        </w:rPr>
+      </w:pPr>
+      <w:r>
+        <w:rPr>
+          <w:rFonts w:cstheme="minorHAnsi"/>
+          <w:color w:val="000000"/>
+          <w:spacing w:val="2"/>
+          <w:shd w:val="clear" w:color="auto" w:fill="FFFFFF"/>
+        </w:rPr>
+        <w:t xml:space="preserve">Arduinos </w:t>
+      </w:r>
+      <w:r>
+        <w:rPr>
+          <w:rFonts w:cstheme="minorHAnsi"/>
+          <w:color w:val="000000"/>
+          <w:spacing w:val="2"/>
+          <w:shd w:val="clear" w:color="auto" w:fill="FFFFFF"/>
+        </w:rPr>
+        <w:t xml:space="preserve">can be programmed, and </w:t>
+      </w:r>
+      <w:r>
+        <w:rPr>
+          <w:rFonts w:cstheme="minorHAnsi"/>
+          <w:color w:val="000000"/>
+          <w:spacing w:val="2"/>
+          <w:shd w:val="clear" w:color="auto" w:fill="FFFFFF"/>
+        </w:rPr>
+        <w:t>can read inputs (temperature sensors, pH sensors etc…)</w:t>
+      </w:r>
+      <w:r>
+        <w:rPr>
+          <w:rFonts w:cstheme="minorHAnsi"/>
+          <w:color w:val="000000"/>
+          <w:spacing w:val="2"/>
+          <w:shd w:val="clear" w:color="auto" w:fill="FFFFFF"/>
+        </w:rPr>
+        <w:t>, and are also able to provide logic-based output through their ports.</w:t>
+      </w:r>
+    </w:p>
+    <w:p>
+      <w:pPr>
+        <w:rPr>
+          <w:rFonts w:ascii="Verdana" w:hAnsi="Verdana"/>
+          <w:color w:val="000000"/>
+          <w:sz w:val="17"/>
+          <w:szCs w:val="17"/>
+          <w:shd w:val="clear" w:color="auto" w:fill="FFFFFF"/>
+        </w:rPr>
+      </w:pPr>
+      <w:r>
+        <w:rPr>
+          <w:rFonts w:cstheme="minorHAnsi"/>
+          <w:color w:val="000000"/>
+          <w:spacing w:val="2"/>
+          <w:shd w:val="clear" w:color="auto" w:fill="FFFFFF"/>
+        </w:rPr>
+        <w:t xml:space="preserve">There are various types off Arduinos which one of the Arduinos are equipped </w:t>
+      </w:r>
+      <w:proofErr w:type="spellStart"/>
+      <w:r>
+        <w:rPr>
+          <w:rFonts w:cstheme="minorHAnsi"/>
+          <w:color w:val="000000"/>
+          <w:spacing w:val="2"/>
+          <w:shd w:val="clear" w:color="auto" w:fill="FFFFFF"/>
+        </w:rPr>
+        <w:t>wit</w:t>
+      </w:r>
+      <w:proofErr w:type="spellEnd"/>
+      <w:r>
+        <w:rPr>
+          <w:rFonts w:cstheme="minorHAnsi"/>
+          <w:color w:val="000000"/>
+          <w:spacing w:val="2"/>
+          <w:shd w:val="clear" w:color="auto" w:fill="FFFFFF"/>
+        </w:rPr>
+        <w:t xml:space="preserve"> a different type of </w:t>
+      </w:r>
+      <w:r>
+        <w:rPr>
+          <w:rFonts w:cstheme="minorHAnsi"/>
+          <w:color w:val="000000"/>
+          <w:spacing w:val="2"/>
+          <w:shd w:val="clear" w:color="auto" w:fill="FFFFFF"/>
+        </w:rPr>
+        <w:t>microcontroller</w:t>
+      </w:r>
+      <w:r>
+        <w:rPr>
+          <w:rFonts w:cstheme="minorHAnsi"/>
+          <w:color w:val="000000"/>
+          <w:spacing w:val="2"/>
+          <w:shd w:val="clear" w:color="auto" w:fill="FFFFFF"/>
+        </w:rPr>
+        <w:t xml:space="preserve">, for example the Arduino UNO is equipped whit </w:t>
+      </w:r>
+      <w:r>
+        <w:rPr>
+          <w:rFonts w:ascii="Verdana" w:hAnsi="Verdana"/>
+          <w:color w:val="000000"/>
+          <w:sz w:val="17"/>
+          <w:szCs w:val="17"/>
+          <w:shd w:val="clear" w:color="auto" w:fill="FFFFFF"/>
+        </w:rPr>
+        <w:t>ATmega328P</w:t>
+      </w:r>
+      <w:r>
+        <w:rPr>
+          <w:rFonts w:ascii="Verdana" w:hAnsi="Verdana"/>
+          <w:color w:val="000000"/>
+          <w:sz w:val="17"/>
+          <w:szCs w:val="17"/>
+          <w:shd w:val="clear" w:color="auto" w:fill="FFFFFF"/>
+        </w:rPr>
+        <w:t>.</w:t>
+      </w:r>
+    </w:p>
+    <w:p>
+      <w:pPr>
+        <w:rPr>
+          <w:rFonts w:cstheme="minorHAnsi"/>
+          <w:color w:val="000000"/>
+          <w:shd w:val="clear" w:color="auto" w:fill="FFFFFF"/>
+        </w:rPr>
+      </w:pPr>
+      <w:r>
+        <w:rPr>
+          <w:rFonts w:cstheme="minorHAnsi"/>
+          <w:color w:val="000000"/>
+          <w:shd w:val="clear" w:color="auto" w:fill="FFFFFF"/>
+        </w:rPr>
+        <w:lastRenderedPageBreak/>
+        <w:t xml:space="preserve">The </w:t>
+      </w:r>
+      <w:r>
+        <w:rPr>
+          <w:rFonts w:cstheme="minorHAnsi"/>
+          <w:color w:val="000000"/>
+          <w:shd w:val="clear" w:color="auto" w:fill="FFFFFF"/>
+        </w:rPr>
+        <w:t>microcontroller</w:t>
+      </w:r>
+      <w:r>
+        <w:rPr>
+          <w:rFonts w:cstheme="minorHAnsi"/>
+          <w:color w:val="000000"/>
+          <w:shd w:val="clear" w:color="auto" w:fill="FFFFFF"/>
+        </w:rPr>
+        <w:t xml:space="preserve"> that I chose to use is the ESP32, because it is very cheap, has all the logic and analogic ports that I need, and most importantly it has the capacity of connect by Wi-Fi to a network.</w:t>
+      </w:r>
+    </w:p>
+    <w:p>
+      <w:pPr>
+        <w:rPr>
+          <w:rFonts w:cstheme="minorHAnsi"/>
+          <w:color w:val="000000"/>
+          <w:shd w:val="clear" w:color="auto" w:fill="FFFFFF"/>
+        </w:rPr>
+      </w:pPr>
+      <w:r>
+        <w:rPr>
+          <w:rFonts w:cstheme="minorHAnsi"/>
+          <w:color w:val="000000"/>
+          <w:shd w:val="clear" w:color="auto" w:fill="FFFFFF"/>
+        </w:rPr>
+        <w:t xml:space="preserve">The ESP32 is present on the Arduino </w:t>
+      </w:r>
+      <w:r>
+        <w:rPr>
+          <w:rFonts w:cstheme="minorHAnsi"/>
+          <w:color w:val="000000"/>
+          <w:shd w:val="clear" w:color="auto" w:fill="FFFFFF"/>
+        </w:rPr>
+        <w:t>“Arduino Microcontroller Nano ESP32. Arduino ABX00083” board.</w:t>
+      </w:r>
+    </w:p>
+    <w:p>
+      <w:pPr>
+        <w:rPr>
+          <w:rFonts w:cstheme="minorHAnsi"/>
+          <w:color w:val="000000"/>
+          <w:shd w:val="clear" w:color="auto" w:fill="FFFFFF"/>
+        </w:rPr>
+      </w:pPr>
+      <w:r>
+        <w:rPr>
+          <w:rFonts w:cstheme="minorHAnsi"/>
+          <w:color w:val="000000"/>
+          <w:shd w:val="clear" w:color="auto" w:fill="FFFFFF"/>
+        </w:rPr>
+        <w:t xml:space="preserve">There is another Microprocessor that I can eventually use, the ESP8266, which is </w:t>
+      </w:r>
+      <w:r>
+        <w:rPr>
+          <w:rFonts w:cstheme="minorHAnsi"/>
+          <w:color w:val="000000"/>
+          <w:shd w:val="clear" w:color="auto" w:fill="FFFFFF"/>
+        </w:rPr>
+        <w:t>featured</w:t>
+      </w:r>
+      <w:r>
+        <w:rPr>
+          <w:rFonts w:cstheme="minorHAnsi"/>
+          <w:color w:val="000000"/>
+          <w:shd w:val="clear" w:color="auto" w:fill="FFFFFF"/>
+        </w:rPr>
+        <w:t xml:space="preserve"> on the “</w:t>
+      </w:r>
+      <w:r>
+        <w:rPr>
+          <w:rFonts w:cstheme="minorHAnsi"/>
+          <w:color w:val="000000"/>
+          <w:shd w:val="clear" w:color="auto" w:fill="FFFFFF"/>
+        </w:rPr>
+        <w:t>Wi</w:t>
+      </w:r>
+      <w:r>
+        <w:rPr>
+          <w:rFonts w:cstheme="minorHAnsi"/>
+          <w:color w:val="000000"/>
+          <w:shd w:val="clear" w:color="auto" w:fill="FFFFFF"/>
+        </w:rPr>
+        <w:t>-</w:t>
+      </w:r>
+      <w:r>
+        <w:rPr>
+          <w:rFonts w:cstheme="minorHAnsi"/>
+          <w:color w:val="000000"/>
+          <w:shd w:val="clear" w:color="auto" w:fill="FFFFFF"/>
+        </w:rPr>
+        <w:t xml:space="preserve">Fi ESP8266 - CP2102 </w:t>
+      </w:r>
+      <w:proofErr w:type="spellStart"/>
+      <w:r>
+        <w:rPr>
+          <w:rFonts w:cstheme="minorHAnsi"/>
+          <w:color w:val="000000"/>
+          <w:shd w:val="clear" w:color="auto" w:fill="FFFFFF"/>
+        </w:rPr>
+        <w:t>NodeMCU</w:t>
+      </w:r>
+      <w:proofErr w:type="spellEnd"/>
+      <w:r>
+        <w:rPr>
+          <w:rFonts w:cstheme="minorHAnsi"/>
+          <w:color w:val="000000"/>
+          <w:shd w:val="clear" w:color="auto" w:fill="FFFFFF"/>
+        </w:rPr>
+        <w:t xml:space="preserve"> V3 Lua</w:t>
+      </w:r>
+      <w:r>
+        <w:rPr>
+          <w:rFonts w:cstheme="minorHAnsi"/>
+          <w:color w:val="000000"/>
+          <w:shd w:val="clear" w:color="auto" w:fill="FFFFFF"/>
+        </w:rPr>
+        <w:t>” board.</w:t>
+      </w:r>
+    </w:p>
+    <w:p>
+      <w:pPr>
+        <w:rPr>
+          <w:rFonts w:ascii="Verdana" w:hAnsi="Verdana"/>
+          <w:color w:val="000000"/>
+          <w:sz w:val="17"/>
+          <w:szCs w:val="17"/>
+          <w:shd w:val="clear" w:color="auto" w:fill="FFFFFF"/>
+        </w:rPr>
+      </w:pPr>
+    </w:p>
+    <w:p>
+      <w:pPr>
+        <w:rPr>
+          <w:rFonts w:ascii="Verdana" w:hAnsi="Verdana"/>
+          <w:color w:val="000000"/>
+          <w:sz w:val="17"/>
+          <w:szCs w:val="17"/>
+          <w:shd w:val="clear" w:color="auto" w:fill="FFFFFF"/>
+        </w:rPr>
+      </w:pPr>
+    </w:p>
+    <w:p>
+      <w:pPr>
+        <w:pStyle w:val="Legenda"/>
+        <w:keepNext/>
+      </w:pPr>
+      <w:r>
+        <w:t xml:space="preserve">Table </w:t>
+      </w:r>
+      <w:r>
+        <w:fldChar w:fldCharType="begin"/>
+      </w:r>
+      <w:r>
+        <w:instrText xml:space="preserve"> SEQ Table \* ARABIC </w:instrText>
+      </w:r>
+      <w:r>
+        <w:fldChar w:fldCharType="separate"/>
+      </w:r>
+      <w:r>
+        <w:rPr>
+          <w:noProof/>
+        </w:rPr>
+        <w:t>1</w:t>
+      </w:r>
+      <w:r>
+        <w:fldChar w:fldCharType="end"/>
+      </w:r>
+      <w:r>
+        <w:t xml:space="preserve"> - ESP32 vs ESP8266</w:t>
+      </w:r>
+    </w:p>
+    <w:tbl>
+      <w:tblPr>
+        <w:tblStyle w:val="TabelacomGrelha"/>
+        <w:tblW w:w="0" w:type="auto"/>
+        <w:tblLook w:val="04A0" w:firstRow="1" w:lastRow="0" w:firstColumn="1" w:lastColumn="0" w:noHBand="0" w:noVBand="1"/>
+      </w:tblPr>
+      <w:tblGrid>
+        <w:gridCol w:w="2831"/>
+        <w:gridCol w:w="2832"/>
+        <w:gridCol w:w="2832"/>
+      </w:tblGrid>
+      <w:tr>
+        <w:tc>
+          <w:tcPr>
+            <w:tcW w:w="2831" w:type="dxa"/>
+          </w:tcPr>
+          <w:p>
+            <w:pPr>
+              <w:pStyle w:val="Tables"/>
+              <w:rPr>
+                <w:shd w:val="clear" w:color="auto" w:fill="FFFFFF"/>
+              </w:rPr>
+            </w:pPr>
+          </w:p>
+        </w:tc>
+        <w:tc>
+          <w:tcPr>
+            <w:tcW w:w="2832" w:type="dxa"/>
+          </w:tcPr>
+          <w:p>
+            <w:pPr>
+              <w:pStyle w:val="Tables"/>
+              <w:rPr>
+                <w:shd w:val="clear" w:color="auto" w:fill="FFFFFF"/>
+              </w:rPr>
+            </w:pPr>
+            <w:r>
+              <w:rPr>
+                <w:shd w:val="clear" w:color="auto" w:fill="FFFFFF"/>
+              </w:rPr>
+              <w:t>ESP32</w:t>
+            </w:r>
+          </w:p>
+        </w:tc>
+        <w:tc>
+          <w:tcPr>
+            <w:tcW w:w="2832" w:type="dxa"/>
+          </w:tcPr>
+          <w:p>
+            <w:pPr>
+              <w:pStyle w:val="Tables"/>
+              <w:rPr>
+                <w:shd w:val="clear" w:color="auto" w:fill="FFFFFF"/>
+              </w:rPr>
+            </w:pPr>
+            <w:r>
+              <w:rPr>
+                <w:shd w:val="clear" w:color="auto" w:fill="FFFFFF"/>
+              </w:rPr>
+              <w:t>ESP8266</w:t>
+            </w:r>
+          </w:p>
+        </w:tc>
+      </w:tr>
+      <w:tr>
+        <w:tc>
+          <w:tcPr>
+            <w:tcW w:w="2831" w:type="dxa"/>
+          </w:tcPr>
+          <w:p>
+            <w:pPr>
+              <w:pStyle w:val="Tables"/>
+              <w:rPr>
+                <w:shd w:val="clear" w:color="auto" w:fill="FFFFFF"/>
+              </w:rPr>
+            </w:pPr>
+            <w:r>
+              <w:rPr>
+                <w:shd w:val="clear" w:color="auto" w:fill="FFFFFF"/>
+              </w:rPr>
+              <w:t>Microcontroller Type</w:t>
+            </w:r>
+          </w:p>
+        </w:tc>
+        <w:tc>
+          <w:tcPr>
+            <w:tcW w:w="2832" w:type="dxa"/>
+          </w:tcPr>
+          <w:p>
+            <w:pPr>
+              <w:pStyle w:val="Tables"/>
+              <w:rPr>
+                <w:shd w:val="clear" w:color="auto" w:fill="FFFFFF"/>
+              </w:rPr>
+            </w:pPr>
+            <w:r>
+              <w:rPr>
+                <w:shd w:val="clear" w:color="auto" w:fill="FFFFFF"/>
+              </w:rPr>
+              <w:t>Dual-Core microcontroller</w:t>
+            </w:r>
+          </w:p>
+        </w:tc>
+        <w:tc>
+          <w:tcPr>
+            <w:tcW w:w="2832" w:type="dxa"/>
+          </w:tcPr>
+          <w:p>
+            <w:pPr>
+              <w:pStyle w:val="Tables"/>
+              <w:rPr>
+                <w:shd w:val="clear" w:color="auto" w:fill="FFFFFF"/>
+              </w:rPr>
+            </w:pPr>
+            <w:r>
+              <w:rPr>
+                <w:shd w:val="clear" w:color="auto" w:fill="FFFFFF"/>
+              </w:rPr>
+              <w:t>Single-Core microcontroller</w:t>
+            </w:r>
+          </w:p>
+        </w:tc>
+      </w:tr>
+      <w:tr>
+        <w:tc>
+          <w:tcPr>
+            <w:tcW w:w="2831" w:type="dxa"/>
+          </w:tcPr>
+          <w:p>
+            <w:pPr>
+              <w:pStyle w:val="Tables"/>
+              <w:rPr>
+                <w:shd w:val="clear" w:color="auto" w:fill="FFFFFF"/>
+              </w:rPr>
+            </w:pPr>
+            <w:r>
+              <w:rPr>
+                <w:shd w:val="clear" w:color="auto" w:fill="FFFFFF"/>
+              </w:rPr>
+              <w:t>Processing Power</w:t>
+            </w:r>
+          </w:p>
+        </w:tc>
+        <w:tc>
+          <w:tcPr>
+            <w:tcW w:w="2832" w:type="dxa"/>
+          </w:tcPr>
+          <w:p>
+            <w:pPr>
+              <w:pStyle w:val="Tables"/>
+            </w:pPr>
+            <w:r>
+              <w:t>Whit is dual-core architecture is more capable of more complex tasks</w:t>
+            </w:r>
+          </w:p>
+        </w:tc>
+        <w:tc>
+          <w:tcPr>
+            <w:tcW w:w="2832" w:type="dxa"/>
+          </w:tcPr>
+          <w:p>
+            <w:pPr>
+              <w:pStyle w:val="Tables"/>
+              <w:jc w:val="both"/>
+              <w:rPr>
+                <w:shd w:val="clear" w:color="auto" w:fill="FFFFFF"/>
+              </w:rPr>
+            </w:pPr>
+            <w:r>
+              <w:rPr>
+                <w:shd w:val="clear" w:color="auto" w:fill="FFFFFF"/>
+              </w:rPr>
+              <w:t xml:space="preserve">Has a single-core microcontroller </w:t>
+            </w:r>
+            <w:r>
+              <w:rPr>
+                <w:shd w:val="clear" w:color="auto" w:fill="FFFFFF"/>
+              </w:rPr>
+              <w:t>it has a lot less processing power, but is capable of making simple tasks</w:t>
+            </w:r>
+          </w:p>
+        </w:tc>
+      </w:tr>
+      <w:tr>
+        <w:tc>
+          <w:tcPr>
+            <w:tcW w:w="2831" w:type="dxa"/>
+          </w:tcPr>
+          <w:p>
+            <w:pPr>
+              <w:pStyle w:val="Tables"/>
+              <w:rPr>
+                <w:shd w:val="clear" w:color="auto" w:fill="FFFFFF"/>
+              </w:rPr>
+            </w:pPr>
+            <w:r>
+              <w:rPr>
+                <w:shd w:val="clear" w:color="auto" w:fill="FFFFFF"/>
+              </w:rPr>
+              <w:t>Analog Inputs</w:t>
+            </w:r>
+          </w:p>
+        </w:tc>
+        <w:tc>
+          <w:tcPr>
+            <w:tcW w:w="2832" w:type="dxa"/>
+          </w:tcPr>
+          <w:p>
+            <w:pPr>
+              <w:pStyle w:val="Tables"/>
+              <w:rPr>
+                <w:shd w:val="clear" w:color="auto" w:fill="FFFFFF"/>
+              </w:rPr>
+            </w:pPr>
+            <w:r>
+              <w:rPr>
+                <w:shd w:val="clear" w:color="auto" w:fill="FFFFFF"/>
+              </w:rPr>
+              <w:t>has 8 analogic ports</w:t>
+            </w:r>
+          </w:p>
+        </w:tc>
+        <w:tc>
+          <w:tcPr>
+            <w:tcW w:w="2832" w:type="dxa"/>
+          </w:tcPr>
+          <w:p>
+            <w:pPr>
+              <w:pStyle w:val="Tables"/>
+              <w:rPr>
+                <w:shd w:val="clear" w:color="auto" w:fill="FFFFFF"/>
+              </w:rPr>
+            </w:pPr>
+            <w:r>
+              <w:rPr>
+                <w:shd w:val="clear" w:color="auto" w:fill="FFFFFF"/>
+              </w:rPr>
+              <w:t>Has a single analogic port</w:t>
+            </w:r>
+          </w:p>
+        </w:tc>
+      </w:tr>
+      <w:tr>
+        <w:tc>
+          <w:tcPr>
+            <w:tcW w:w="2831" w:type="dxa"/>
+          </w:tcPr>
+          <w:p>
+            <w:pPr>
+              <w:pStyle w:val="Tables"/>
+              <w:rPr>
+                <w:shd w:val="clear" w:color="auto" w:fill="FFFFFF"/>
+              </w:rPr>
+            </w:pPr>
+            <w:r>
+              <w:rPr>
+                <w:shd w:val="clear" w:color="auto" w:fill="FFFFFF"/>
+              </w:rPr>
+              <w:t>Wi-fi Capabilities</w:t>
+            </w:r>
+          </w:p>
+        </w:tc>
+        <w:tc>
+          <w:tcPr>
+            <w:tcW w:w="2832" w:type="dxa"/>
+          </w:tcPr>
+          <w:p>
+            <w:pPr>
+              <w:pStyle w:val="Tables"/>
+              <w:rPr>
+                <w:shd w:val="clear" w:color="auto" w:fill="FFFFFF"/>
+              </w:rPr>
+            </w:pPr>
+            <w:r>
+              <w:rPr>
+                <w:shd w:val="clear" w:color="auto" w:fill="FFFFFF"/>
+              </w:rPr>
+              <w:t>Has robust Wi-Fi capabilities, supporting both traditional 2.4GHz Wi-fi and Bluetooth</w:t>
+            </w:r>
+          </w:p>
+        </w:tc>
+        <w:tc>
+          <w:tcPr>
+            <w:tcW w:w="2832" w:type="dxa"/>
+          </w:tcPr>
+          <w:p>
+            <w:pPr>
+              <w:pStyle w:val="Tables"/>
+              <w:rPr>
+                <w:shd w:val="clear" w:color="auto" w:fill="FFFFFF"/>
+              </w:rPr>
+            </w:pPr>
+            <w:r>
+              <w:rPr>
+                <w:shd w:val="clear" w:color="auto" w:fill="FFFFFF"/>
+              </w:rPr>
+              <w:t>Has Wi-Fi capabilities but has a lot of limitations has range and current connections</w:t>
+            </w:r>
+          </w:p>
+        </w:tc>
+      </w:tr>
+      <w:tr>
+        <w:tc>
+          <w:tcPr>
+            <w:tcW w:w="2831" w:type="dxa"/>
+          </w:tcPr>
+          <w:p>
+            <w:pPr>
+              <w:pStyle w:val="Tables"/>
+              <w:rPr>
+                <w:shd w:val="clear" w:color="auto" w:fill="FFFFFF"/>
+              </w:rPr>
+            </w:pPr>
+            <w:r>
+              <w:rPr>
+                <w:shd w:val="clear" w:color="auto" w:fill="FFFFFF"/>
+              </w:rPr>
+              <w:t>Bluetooth</w:t>
+            </w:r>
+          </w:p>
+        </w:tc>
+        <w:tc>
+          <w:tcPr>
+            <w:tcW w:w="2832" w:type="dxa"/>
+          </w:tcPr>
+          <w:p>
+            <w:pPr>
+              <w:pStyle w:val="Tables"/>
+              <w:tabs>
+                <w:tab w:val="left" w:pos="264"/>
+              </w:tabs>
+              <w:jc w:val="both"/>
+              <w:rPr>
+                <w:shd w:val="clear" w:color="auto" w:fill="FFFFFF"/>
+              </w:rPr>
+            </w:pPr>
+            <w:r>
+              <w:rPr>
+                <w:shd w:val="clear" w:color="auto" w:fill="FFFFFF"/>
+              </w:rPr>
+              <w:tab/>
+              <w:t>Features built-in Bluetooth capabilities</w:t>
+            </w:r>
+          </w:p>
+        </w:tc>
+        <w:tc>
+          <w:tcPr>
+            <w:tcW w:w="2832" w:type="dxa"/>
+          </w:tcPr>
+          <w:p>
+            <w:pPr>
+              <w:pStyle w:val="Tables"/>
+              <w:rPr>
+                <w:shd w:val="clear" w:color="auto" w:fill="FFFFFF"/>
+              </w:rPr>
+            </w:pPr>
+            <w:r>
+              <w:rPr>
+                <w:shd w:val="clear" w:color="auto" w:fill="FFFFFF"/>
+              </w:rPr>
+              <w:t xml:space="preserve">Does not have built in Bluetooth </w:t>
+            </w:r>
+          </w:p>
+        </w:tc>
+      </w:tr>
+      <w:tr>
+        <w:tc>
+          <w:tcPr>
+            <w:tcW w:w="2831" w:type="dxa"/>
+          </w:tcPr>
+          <w:p>
+            <w:pPr>
+              <w:pStyle w:val="Tables"/>
+              <w:rPr>
+                <w:shd w:val="clear" w:color="auto" w:fill="FFFFFF"/>
+              </w:rPr>
+            </w:pPr>
+            <w:r>
+              <w:rPr>
+                <w:shd w:val="clear" w:color="auto" w:fill="FFFFFF"/>
+              </w:rPr>
+              <w:t>GPIO Pins</w:t>
+            </w:r>
+          </w:p>
+        </w:tc>
+        <w:tc>
+          <w:tcPr>
+            <w:tcW w:w="2832" w:type="dxa"/>
+          </w:tcPr>
+          <w:p>
+            <w:pPr>
+              <w:pStyle w:val="Tables"/>
+              <w:rPr>
+                <w:shd w:val="clear" w:color="auto" w:fill="FFFFFF"/>
+              </w:rPr>
+            </w:pPr>
+            <w:r>
+              <w:rPr>
+                <w:shd w:val="clear" w:color="auto" w:fill="FFFFFF"/>
+              </w:rPr>
+              <w:t>14 analogic pins</w:t>
+            </w:r>
+          </w:p>
+        </w:tc>
+        <w:tc>
+          <w:tcPr>
+            <w:tcW w:w="2832" w:type="dxa"/>
+          </w:tcPr>
+          <w:p>
+            <w:pPr>
+              <w:pStyle w:val="Tables"/>
+              <w:rPr>
+                <w:shd w:val="clear" w:color="auto" w:fill="FFFFFF"/>
+              </w:rPr>
+            </w:pPr>
+            <w:r>
+              <w:rPr>
+                <w:shd w:val="clear" w:color="auto" w:fill="FFFFFF"/>
+              </w:rPr>
+              <w:t>14 analogic pins</w:t>
+            </w:r>
+          </w:p>
+        </w:tc>
+      </w:tr>
+      <w:tr>
+        <w:tc>
+          <w:tcPr>
+            <w:tcW w:w="2831" w:type="dxa"/>
+          </w:tcPr>
+          <w:p>
+            <w:pPr>
+              <w:pStyle w:val="Tables"/>
+              <w:rPr>
+                <w:shd w:val="clear" w:color="auto" w:fill="FFFFFF"/>
+              </w:rPr>
+            </w:pPr>
+            <w:r>
+              <w:rPr>
+                <w:shd w:val="clear" w:color="auto" w:fill="FFFFFF"/>
+              </w:rPr>
+              <w:t>Price</w:t>
+            </w:r>
+          </w:p>
+        </w:tc>
+        <w:tc>
+          <w:tcPr>
+            <w:tcW w:w="2832" w:type="dxa"/>
+          </w:tcPr>
+          <w:p>
+            <w:pPr>
+              <w:pStyle w:val="Tables"/>
+              <w:rPr>
+                <w:shd w:val="clear" w:color="auto" w:fill="FFFFFF"/>
+              </w:rPr>
+            </w:pPr>
+            <w:r>
+              <w:rPr>
+                <w:shd w:val="clear" w:color="auto" w:fill="FFFFFF"/>
+              </w:rPr>
+              <w:t>expensive</w:t>
+            </w:r>
+          </w:p>
+        </w:tc>
+        <w:tc>
+          <w:tcPr>
+            <w:tcW w:w="2832" w:type="dxa"/>
+          </w:tcPr>
+          <w:p>
+            <w:pPr>
+              <w:pStyle w:val="Tables"/>
+              <w:rPr>
+                <w:shd w:val="clear" w:color="auto" w:fill="FFFFFF"/>
+              </w:rPr>
+            </w:pPr>
+            <w:r>
+              <w:rPr>
+                <w:shd w:val="clear" w:color="auto" w:fill="FFFFFF"/>
+              </w:rPr>
+              <w:t>Cheaper</w:t>
+            </w:r>
+          </w:p>
+        </w:tc>
+      </w:tr>
+    </w:tbl>
+    <w:p>
+      <w:pPr>
+        <w:pStyle w:val="Tables"/>
+        <w:rPr>
+          <w:u w:val="single"/>
+          <w:shd w:val="clear" w:color="auto" w:fill="FFFFFF"/>
+        </w:rPr>
+      </w:pPr>
+    </w:p>
+    <w:p>
+      <w:pPr>
+        <w:rPr>
+          <w:shd w:val="clear" w:color="auto" w:fill="FFFFFF"/>
+        </w:rPr>
+      </w:pPr>
+    </w:p>
+    <w:p>
+      <w:pPr>
+        <w:rPr>
+          <w:shd w:val="clear" w:color="auto" w:fill="FFFFFF"/>
+        </w:rPr>
+      </w:pPr>
+    </w:p>
+    <w:p>
+      <w:pPr>
+        <w:rPr>
+          <w:shd w:val="clear" w:color="auto" w:fill="FFFFFF"/>
+        </w:rPr>
+      </w:pPr>
+      <w:r>
+        <w:rPr>
+          <w:shd w:val="clear" w:color="auto" w:fill="FFFFFF"/>
+        </w:rPr>
+        <w:t>//TODO -&gt; TAKE PICTURES TO THE MICROCONTROLERS AND THE RESPECTIVE BOARDS</w:t>
+      </w:r>
+    </w:p>
+    <w:p>
+      <w:pPr>
+        <w:rPr>
+          <w:shd w:val="clear" w:color="auto" w:fill="FFFFFF"/>
+        </w:rPr>
+      </w:pPr>
+      <w:r>
+        <w:rPr>
+          <w:shd w:val="clear" w:color="auto" w:fill="FFFFFF"/>
+        </w:rPr>
+        <w:t xml:space="preserve">I decided to use </w:t>
+      </w:r>
+      <w:r>
+        <w:rPr>
+          <w:shd w:val="clear" w:color="auto" w:fill="FFFFFF"/>
+        </w:rPr>
+        <w:t>this microcontroller</w:t>
+      </w:r>
+      <w:r>
+        <w:rPr>
+          <w:shd w:val="clear" w:color="auto" w:fill="FFFFFF"/>
+        </w:rPr>
+        <w:t xml:space="preserve"> because they are cheap, they can handle all the complexity that the sending and collecting data requires.</w:t>
+      </w:r>
+    </w:p>
+    <w:p>
+      <w:pPr>
+        <w:rPr>
+          <w:shd w:val="clear" w:color="auto" w:fill="FFFFFF"/>
+        </w:rPr>
+      </w:pPr>
+      <w:r>
+        <w:rPr>
+          <w:shd w:val="clear" w:color="auto" w:fill="FFFFFF"/>
+        </w:rPr>
+        <w:t xml:space="preserve"> The microcontrollers are easy to understand and easy to program, and there is a lot of information </w:t>
+      </w:r>
+      <w:r>
+        <w:rPr>
+          <w:shd w:val="clear" w:color="auto" w:fill="FFFFFF"/>
+        </w:rPr>
+        <w:t>and resources available online to help me find answers about my questions and access information about them</w:t>
+      </w:r>
+      <w:r>
+        <w:rPr>
+          <w:shd w:val="clear" w:color="auto" w:fill="FFFFFF"/>
+        </w:rPr>
+        <w:t>.</w:t>
+      </w:r>
+    </w:p>
+    <w:p>
+      <w:pPr>
+        <w:rPr>
+          <w:shd w:val="clear" w:color="auto" w:fill="FFFFFF"/>
+        </w:rPr>
+      </w:pPr>
+      <w:r>
+        <w:rPr>
+          <w:shd w:val="clear" w:color="auto" w:fill="FFFFFF"/>
+        </w:rPr>
+        <w:t>I decided to use the ESP32 when I have more than a sensor connected to the same microcontroller, and the ESP8266 when the I have only one basic sensor connected (example. Temperature sensor).</w:t>
+      </w:r>
+    </w:p>
+    <w:p>
+      <w:pPr>
+        <w:rPr>
+          <w:shd w:val="clear" w:color="auto" w:fill="FFFFFF"/>
+        </w:rPr>
+      </w:pPr>
+    </w:p>
+    <w:p>
+      <w:pPr>
+        <w:rPr>
+          <w:rFonts w:cstheme="minorHAnsi"/>
+          <w:color w:val="000000"/>
+          <w:spacing w:val="2"/>
+          <w:shd w:val="clear" w:color="auto" w:fill="FFFFFF"/>
+        </w:rPr>
+      </w:pPr>
+    </w:p>
+    <w:p>
+      <w:pPr>
+        <w:rPr>
+          <w:rFonts w:cstheme="minorHAnsi"/>
+          <w:color w:val="000000"/>
+          <w:spacing w:val="2"/>
+          <w:shd w:val="clear" w:color="auto" w:fill="FFFFFF"/>
+        </w:rPr>
+      </w:pPr>
+    </w:p>
+    <w:p>
+      <w:pPr>
+        <w:rPr>
+          <w:rFonts w:cstheme="minorHAnsi"/>
+          <w:color w:val="000000"/>
+          <w:spacing w:val="2"/>
+          <w:shd w:val="clear" w:color="auto" w:fill="FFFFFF"/>
+        </w:rPr>
+      </w:pPr>
     </w:p>
     <w:p/>
     <w:p>
       <w:pPr>
-        <w:pStyle w:val="Ttulo2"/>
-      </w:pPr>
-      <w:r>
-        <w:t>T</w:t>
-      </w:r>
-      <w:r>
-        <w:t xml:space="preserve">heoretical and </w:t>
-      </w:r>
-      <w:r>
-        <w:t>S</w:t>
-      </w:r>
-      <w:r>
-        <w:t xml:space="preserve">cientific </w:t>
-      </w:r>
-      <w:r>
-        <w:t>F</w:t>
-      </w:r>
-      <w:r>
-        <w:t>ramework</w:t>
-      </w:r>
-    </w:p>
-    <w:p/>
+        <w:rPr>
+          <w:lang w:val="en-US"/>
+        </w:rPr>
+      </w:pPr>
+    </w:p>
     <w:p>
       <w:pPr>
         <w:pStyle w:val="Ttulo1"/>
@@ -3334,15 +4927,31 @@
           <w:lang w:val="en-GB"/>
         </w:rPr>
       </w:pPr>
-      <w:bookmarkStart w:id="14" w:name="_Toc147218135"/>
+      <w:bookmarkStart w:id="21" w:name="_Toc147225472"/>
+      <w:proofErr w:type="spellStart"/>
       <w:r>
         <w:rPr>
           <w:lang w:val="en-GB"/>
         </w:rPr>
         <w:lastRenderedPageBreak/>
-        <w:t>Viabilidade e Pertinência</w:t>
-      </w:r>
-      <w:bookmarkEnd w:id="14"/>
+        <w:t>Viabilidade</w:t>
+      </w:r>
+      <w:proofErr w:type="spellEnd"/>
+      <w:r>
+        <w:rPr>
+          <w:lang w:val="en-GB"/>
+        </w:rPr>
+        <w:t xml:space="preserve"> e </w:t>
+      </w:r>
+      <w:proofErr w:type="spellStart"/>
+      <w:r>
+        <w:rPr>
+          <w:lang w:val="en-GB"/>
+        </w:rPr>
+        <w:t>Pertinência</w:t>
+      </w:r>
+      <w:bookmarkEnd w:id="21"/>
+      <w:proofErr w:type="spellEnd"/>
     </w:p>
     <w:p>
       <w:pPr>
@@ -3429,7 +5038,15 @@
         <w:spacing w:after="0"/>
       </w:pPr>
       <w:r>
-        <w:t xml:space="preserve">Talk about absolescence of both tools and </w:t>
+        <w:t xml:space="preserve">Talk about </w:t>
+      </w:r>
+      <w:proofErr w:type="spellStart"/>
+      <w:r>
+        <w:t>absolescence</w:t>
+      </w:r>
+      <w:proofErr w:type="spellEnd"/>
+      <w:r>
+        <w:t xml:space="preserve"> of both tools and </w:t>
       </w:r>
       <w:r>
         <w:t>plants, respective maintenance (life of crops what we do when crops ends, it is reusable?</w:t>
@@ -3469,15 +5086,31 @@
           <w:lang w:val="en-GB"/>
         </w:rPr>
       </w:pPr>
-      <w:bookmarkStart w:id="15" w:name="_Toc147218136"/>
+      <w:bookmarkStart w:id="22" w:name="_Toc147225473"/>
+      <w:proofErr w:type="spellStart"/>
       <w:r>
         <w:rPr>
           <w:lang w:val="en-GB"/>
         </w:rPr>
         <w:lastRenderedPageBreak/>
-        <w:t>Solução Proposta</w:t>
-      </w:r>
-      <w:bookmarkEnd w:id="15"/>
+        <w:t>Solução</w:t>
+      </w:r>
+      <w:proofErr w:type="spellEnd"/>
+      <w:r>
+        <w:rPr>
+          <w:lang w:val="en-GB"/>
+        </w:rPr>
+        <w:t xml:space="preserve"> </w:t>
+      </w:r>
+      <w:proofErr w:type="spellStart"/>
+      <w:r>
+        <w:rPr>
+          <w:lang w:val="en-GB"/>
+        </w:rPr>
+        <w:t>Proposta</w:t>
+      </w:r>
+      <w:bookmarkEnd w:id="22"/>
+      <w:proofErr w:type="spellEnd"/>
     </w:p>
     <w:p>
       <w:pPr>
@@ -3509,9 +5142,11 @@
       <w:pPr>
         <w:shd w:val="clear" w:color="auto" w:fill="BFBFBF" w:themeFill="background1" w:themeFillShade="BF"/>
       </w:pPr>
+      <w:proofErr w:type="spellStart"/>
       <w:r>
         <w:t>Diagrama</w:t>
       </w:r>
+      <w:proofErr w:type="spellEnd"/>
     </w:p>
     <w:p/>
     <w:p>
@@ -3521,9 +5156,10 @@
           <w:lang w:val="en-GB"/>
         </w:rPr>
       </w:pPr>
-      <w:bookmarkStart w:id="16" w:name="_Toc347409446"/>
-      <w:bookmarkStart w:id="17" w:name="_Toc147218137"/>
+      <w:bookmarkStart w:id="23" w:name="_Toc347409446"/>
+      <w:bookmarkStart w:id="24" w:name="_Toc147225474"/>
       <w:bookmarkEnd w:id="8"/>
+      <w:proofErr w:type="spellStart"/>
       <w:r>
         <w:rPr>
           <w:lang w:val="en-GB"/>
@@ -3537,7 +5173,8 @@
         </w:rPr>
         <w:t>alendário</w:t>
       </w:r>
-      <w:bookmarkEnd w:id="17"/>
+      <w:bookmarkEnd w:id="24"/>
+      <w:proofErr w:type="spellEnd"/>
     </w:p>
     <w:p>
       <w:pPr>
@@ -3593,7 +5230,7 @@
           <w:lang w:val="pt-BR"/>
         </w:rPr>
       </w:pPr>
-      <w:bookmarkStart w:id="18" w:name="_Toc147218138"/>
+      <w:bookmarkStart w:id="25" w:name="_Toc147225475"/>
       <w:r>
         <w:rPr>
           <w:lang w:val="pt-BR"/>
@@ -3601,8 +5238,8 @@
         <w:lastRenderedPageBreak/>
         <w:t>Bibliografia</w:t>
       </w:r>
-      <w:bookmarkEnd w:id="16"/>
-      <w:bookmarkEnd w:id="18"/>
+      <w:bookmarkEnd w:id="23"/>
+      <w:bookmarkEnd w:id="25"/>
     </w:p>
     <w:p>
       <w:pPr>
@@ -3612,8 +5249,8 @@
           <w:lang w:val="pt-BR"/>
         </w:rPr>
       </w:pPr>
-      <w:bookmarkStart w:id="19" w:name="principios"/>
-      <w:bookmarkStart w:id="20" w:name="Regulamento"/>
+      <w:bookmarkStart w:id="26" w:name="principios"/>
+      <w:bookmarkStart w:id="27" w:name="Regulamento"/>
       <w:r>
         <w:rPr>
           <w:noProof w:val="0"/>
@@ -3635,8 +5272,8 @@
         </w:rPr>
         <w:t>]</w:t>
       </w:r>
-      <w:bookmarkEnd w:id="19"/>
-      <w:bookmarkEnd w:id="20"/>
+      <w:bookmarkEnd w:id="26"/>
+      <w:bookmarkEnd w:id="27"/>
       <w:r>
         <w:rPr>
           <w:noProof w:val="0"/>
@@ -3688,7 +5325,7 @@
           <w:lang w:val="pt-BR"/>
         </w:rPr>
       </w:pPr>
-      <w:bookmarkStart w:id="21" w:name="Tanenbaum"/>
+      <w:bookmarkStart w:id="28" w:name="Tanenbaum"/>
       <w:r>
         <w:rPr>
           <w:noProof w:val="0"/>
@@ -3710,7 +5347,7 @@
         </w:rPr>
         <w:t>]</w:t>
       </w:r>
-      <w:bookmarkEnd w:id="21"/>
+      <w:bookmarkEnd w:id="28"/>
       <w:r>
         <w:rPr>
           <w:noProof w:val="0"/>
@@ -3744,7 +5381,7 @@
           <w:lang w:val="pt-BR"/>
         </w:rPr>
       </w:pPr>
-      <w:bookmarkStart w:id="22" w:name="siteLusofona"/>
+      <w:bookmarkStart w:id="29" w:name="siteLusofona"/>
       <w:r>
         <w:rPr>
           <w:noProof w:val="0"/>
@@ -3766,7 +5403,7 @@
         </w:rPr>
         <w:t>]</w:t>
       </w:r>
-      <w:bookmarkEnd w:id="22"/>
+      <w:bookmarkEnd w:id="29"/>
       <w:r>
         <w:rPr>
           <w:noProof w:val="0"/>
@@ -3847,7 +5484,7 @@
           <w:lang w:val="pt-BR"/>
         </w:rPr>
       </w:pPr>
-      <w:bookmarkStart w:id="23" w:name="_Toc147218139"/>
+      <w:bookmarkStart w:id="30" w:name="_Toc147225476"/>
       <w:r>
         <w:rPr>
           <w:lang w:val="pt-BR"/>
@@ -3861,7 +5498,7 @@
         </w:rPr>
         <w:t xml:space="preserve"> 1 – Questionário</w:t>
       </w:r>
-      <w:bookmarkEnd w:id="23"/>
+      <w:bookmarkEnd w:id="30"/>
       <w:r>
         <w:rPr>
           <w:lang w:val="pt-BR"/>
@@ -3888,7 +5525,7 @@
           <w:lang w:val="pt-BR"/>
         </w:rPr>
       </w:pPr>
-      <w:bookmarkStart w:id="24" w:name="_Toc147218140"/>
+      <w:bookmarkStart w:id="31" w:name="_Toc147225477"/>
       <w:r>
         <w:rPr>
           <w:lang w:val="pt-BR"/>
@@ -3908,10 +5545,10 @@
         </w:rPr>
         <w:t>de um relatório</w:t>
       </w:r>
-      <w:bookmarkStart w:id="25" w:name="_Hlk55581217"/>
-      <w:bookmarkEnd w:id="24"/>
-    </w:p>
-    <w:bookmarkEnd w:id="25"/>
+      <w:bookmarkStart w:id="32" w:name="_Hlk55581217"/>
+      <w:bookmarkEnd w:id="31"/>
+    </w:p>
+    <w:bookmarkEnd w:id="32"/>
     <w:p>
       <w:pPr>
         <w:rPr>
@@ -4000,6 +5637,51 @@
           <w:lang w:val="pt-BR"/>
         </w:rPr>
         <w:t xml:space="preserve">Consulte os videos tutoriais com dicas sobre </w:t>
+      </w:r>
+      <w:r>
+        <w:fldChar w:fldCharType="begin"/>
+      </w:r>
+      <w:r>
+        <w:rPr>
+          <w:lang w:val="pt-BR"/>
+        </w:rPr>
+        <w:instrText>HYPERLINK "https://educast.fccn.pt/vod/clips/245cjb4nn6/streaming.html?locale=en" \t "_blank"</w:instrText>
+      </w:r>
+      <w:r>
+        <w:fldChar w:fldCharType="separate"/>
+      </w:r>
+      <w:r>
+        <w:rPr>
+          <w:rStyle w:val="Hiperligao"/>
+          <w:rFonts w:cstheme="minorHAnsi"/>
+          <w:color w:val="1155CC"/>
+          <w:lang w:val="pt-BR"/>
+        </w:rPr>
+        <w:t>Como fazer um relatório de TFC em Word</w:t>
+      </w:r>
+      <w:r>
+        <w:rPr>
+          <w:rStyle w:val="Hiperligao"/>
+          <w:rFonts w:cstheme="minorHAnsi"/>
+          <w:color w:val="1155CC"/>
+          <w:lang w:val="pt-BR"/>
+        </w:rPr>
+        <w:fldChar w:fldCharType="end"/>
+      </w:r>
+      <w:r>
+        <w:rPr>
+          <w:rFonts w:cstheme="minorHAnsi"/>
+          <w:color w:val="222222"/>
+          <w:lang w:val="pt-BR"/>
+        </w:rPr>
+        <w:t xml:space="preserve"> </w:t>
+      </w:r>
+      <w:r>
+        <w:rPr>
+          <w:color w:val="548DD4" w:themeColor="text2" w:themeTint="99"/>
+          <w:lang w:val="pt-BR"/>
+        </w:rPr>
+        <w:t xml:space="preserve">e </w:t>
       </w:r>
       <w:hyperlink r:id="rId14" w:tgtFrame="_blank" w:history="1">
         <w:r>
@@ -4009,7 +5691,7 @@
             <w:color w:val="1155CC"/>
             <w:lang w:val="pt-BR"/>
           </w:rPr>
-          <w:t>Como fazer um relatório de TFC em Word</w:t>
+          <w:t>Trabalho colaborativo com MS Word</w:t>
         </w:r>
       </w:hyperlink>
       <w:r>
@@ -4018,32 +5700,6 @@
           <w:color w:val="222222"/>
           <w:lang w:val="pt-BR"/>
         </w:rPr>
-        <w:t xml:space="preserve"> </w:t>
-      </w:r>
-      <w:r>
-        <w:rPr>
-          <w:color w:val="548DD4" w:themeColor="text2" w:themeTint="99"/>
-          <w:lang w:val="pt-BR"/>
-        </w:rPr>
-        <w:t xml:space="preserve">e </w:t>
-      </w:r>
-      <w:hyperlink r:id="rId15" w:tgtFrame="_blank" w:history="1">
-        <w:r>
-          <w:rPr>
-            <w:rStyle w:val="Hiperligao"/>
-            <w:rFonts w:cstheme="minorHAnsi"/>
-            <w:color w:val="1155CC"/>
-            <w:lang w:val="pt-BR"/>
-          </w:rPr>
-          <w:t>Trabalho colaborativo com MS Word</w:t>
-        </w:r>
-      </w:hyperlink>
-      <w:r>
-        <w:rPr>
-          <w:rFonts w:cstheme="minorHAnsi"/>
-          <w:color w:val="222222"/>
-          <w:lang w:val="pt-BR"/>
-        </w:rPr>
         <w:t>.</w:t>
       </w:r>
     </w:p>
@@ -4166,8 +5822,8 @@
           <w:lang w:val="pt-BR"/>
         </w:rPr>
       </w:pPr>
-      <w:bookmarkStart w:id="26" w:name="_Ref382065912"/>
-      <w:bookmarkStart w:id="27" w:name="_Toc55581411"/>
+      <w:bookmarkStart w:id="33" w:name="_Ref382065912"/>
+      <w:bookmarkStart w:id="34" w:name="_Toc55581411"/>
       <w:r>
         <w:rPr>
           <w:color w:val="548DD4" w:themeColor="text2" w:themeTint="99"/>
@@ -4207,7 +5863,7 @@
         </w:rPr>
         <w:fldChar w:fldCharType="end"/>
       </w:r>
-      <w:bookmarkEnd w:id="26"/>
+      <w:bookmarkEnd w:id="33"/>
       <w:r>
         <w:rPr>
           <w:color w:val="548DD4" w:themeColor="text2" w:themeTint="99"/>
@@ -4215,7 +5871,7 @@
         </w:rPr>
         <w:t xml:space="preserve"> – Tipos de Selectores existentes.</w:t>
       </w:r>
-      <w:bookmarkEnd w:id="27"/>
+      <w:bookmarkEnd w:id="34"/>
     </w:p>
     <w:tbl>
       <w:tblPr>
@@ -4345,6 +6001,7 @@
                 <w:color w:val="548DD4" w:themeColor="text2" w:themeTint="99"/>
               </w:rPr>
             </w:pPr>
+            <w:proofErr w:type="spellStart"/>
             <w:r>
               <w:rPr>
                 <w:b/>
@@ -4353,6 +6010,7 @@
               </w:rPr>
               <w:t>Classe</w:t>
             </w:r>
+            <w:proofErr w:type="spellEnd"/>
             <w:r>
               <w:rPr>
                 <w:color w:val="548DD4" w:themeColor="text2" w:themeTint="99"/>
@@ -4447,6 +6105,7 @@
                 <w:color w:val="548DD4" w:themeColor="text2" w:themeTint="99"/>
               </w:rPr>
             </w:pPr>
+            <w:proofErr w:type="spellStart"/>
             <w:r>
               <w:rPr>
                 <w:b/>
@@ -4455,6 +6114,7 @@
               </w:rPr>
               <w:t>Atributo</w:t>
             </w:r>
+            <w:proofErr w:type="spellEnd"/>
             <w:r>
               <w:rPr>
                 <w:color w:val="548DD4" w:themeColor="text2" w:themeTint="99"/>
@@ -4504,8 +6164,18 @@
                 <w:bCs/>
                 <w:color w:val="548DD4" w:themeColor="text2" w:themeTint="99"/>
               </w:rPr>
-              <w:t>Pseudo-classe</w:t>
+              <w:t>Pseudo-</w:t>
             </w:r>
+            <w:proofErr w:type="spellStart"/>
+            <w:r>
+              <w:rPr>
+                <w:b/>
+                <w:bCs/>
+                <w:color w:val="548DD4" w:themeColor="text2" w:themeTint="99"/>
+              </w:rPr>
+              <w:t>classe</w:t>
+            </w:r>
+            <w:proofErr w:type="spellEnd"/>
             <w:r>
               <w:rPr>
                 <w:color w:val="548DD4" w:themeColor="text2" w:themeTint="99"/>
@@ -4525,12 +6195,14 @@
                 <w:color w:val="548DD4" w:themeColor="text2" w:themeTint="99"/>
               </w:rPr>
             </w:pPr>
+            <w:proofErr w:type="spellStart"/>
             <w:r>
               <w:rPr>
                 <w:color w:val="548DD4" w:themeColor="text2" w:themeTint="99"/>
               </w:rPr>
               <w:t>div:hover</w:t>
             </w:r>
+            <w:proofErr w:type="spellEnd"/>
           </w:p>
         </w:tc>
       </w:tr>
@@ -4555,7 +6227,25 @@
                 <w:bCs/>
                 <w:color w:val="548DD4" w:themeColor="text2" w:themeTint="99"/>
               </w:rPr>
-              <w:t xml:space="preserve">Pseudo-elemento  </w:t>
+              <w:t>Pseudo-</w:t>
+            </w:r>
+            <w:proofErr w:type="spellStart"/>
+            <w:r>
+              <w:rPr>
+                <w:b/>
+                <w:bCs/>
+                <w:color w:val="548DD4" w:themeColor="text2" w:themeTint="99"/>
+              </w:rPr>
+              <w:t>elemento</w:t>
+            </w:r>
+            <w:proofErr w:type="spellEnd"/>
+            <w:r>
+              <w:rPr>
+                <w:b/>
+                <w:bCs/>
+                <w:color w:val="548DD4" w:themeColor="text2" w:themeTint="99"/>
+              </w:rPr>
+              <w:t xml:space="preserve">  </w:t>
             </w:r>
             <w:r>
               <w:rPr>
@@ -4706,7 +6396,7 @@
                     </pic:cNvPicPr>
                   </pic:nvPicPr>
                   <pic:blipFill rotWithShape="1">
-                    <a:blip r:embed="rId16"/>
+                    <a:blip r:embed="rId15"/>
                     <a:srcRect l="29231" t="32701" r="27385" b="13693"/>
                     <a:stretch/>
                   </pic:blipFill>
@@ -4734,8 +6424,8 @@
           <w:lang w:val="pt-BR"/>
         </w:rPr>
       </w:pPr>
-      <w:bookmarkStart w:id="28" w:name="_Ref383184130"/>
-      <w:bookmarkStart w:id="29" w:name="_Toc55581410"/>
+      <w:bookmarkStart w:id="35" w:name="_Ref383184130"/>
+      <w:bookmarkStart w:id="36" w:name="_Toc55581410"/>
       <w:r>
         <w:rPr>
           <w:color w:val="548DD4" w:themeColor="text2" w:themeTint="99"/>
@@ -4775,7 +6465,7 @@
         </w:rPr>
         <w:fldChar w:fldCharType="end"/>
       </w:r>
-      <w:bookmarkEnd w:id="28"/>
+      <w:bookmarkEnd w:id="35"/>
       <w:r>
         <w:rPr>
           <w:color w:val="548DD4" w:themeColor="text2" w:themeTint="99"/>
@@ -4783,7 +6473,7 @@
         </w:rPr>
         <w:t xml:space="preserve"> – Processo de carregamento de uma página HTML.</w:t>
       </w:r>
-      <w:bookmarkEnd w:id="29"/>
+      <w:bookmarkEnd w:id="36"/>
     </w:p>
     <w:p>
       <w:pPr>
@@ -4846,7 +6536,49 @@
         <w:rPr>
           <w:color w:val="548DD4" w:themeColor="text2" w:themeTint="99"/>
         </w:rPr>
-        <w:t xml:space="preserve">Para sua criação deve: </w:t>
+        <w:t xml:space="preserve">Para </w:t>
+      </w:r>
+      <w:proofErr w:type="spellStart"/>
+      <w:r>
+        <w:rPr>
+          <w:color w:val="548DD4" w:themeColor="text2" w:themeTint="99"/>
+        </w:rPr>
+        <w:t>sua</w:t>
+      </w:r>
+      <w:proofErr w:type="spellEnd"/>
+      <w:r>
+        <w:rPr>
+          <w:color w:val="548DD4" w:themeColor="text2" w:themeTint="99"/>
+        </w:rPr>
+        <w:t xml:space="preserve"> </w:t>
+      </w:r>
+      <w:proofErr w:type="spellStart"/>
+      <w:r>
+        <w:rPr>
+          <w:color w:val="548DD4" w:themeColor="text2" w:themeTint="99"/>
+        </w:rPr>
+        <w:t>criação</w:t>
+      </w:r>
+      <w:proofErr w:type="spellEnd"/>
+      <w:r>
+        <w:rPr>
+          <w:color w:val="548DD4" w:themeColor="text2" w:themeTint="99"/>
+        </w:rPr>
+        <w:t xml:space="preserve"> </w:t>
+      </w:r>
+      <w:proofErr w:type="spellStart"/>
+      <w:r>
+        <w:rPr>
+          <w:color w:val="548DD4" w:themeColor="text2" w:themeTint="99"/>
+        </w:rPr>
+        <w:t>deve</w:t>
+      </w:r>
+      <w:proofErr w:type="spellEnd"/>
+      <w:r>
+        <w:rPr>
+          <w:color w:val="548DD4" w:themeColor="text2" w:themeTint="99"/>
+        </w:rPr>
+        <w:t xml:space="preserve">: </w:t>
       </w:r>
     </w:p>
     <w:p>
@@ -4936,7 +6668,7 @@
           <w:lang w:val="pt-BR"/>
         </w:rPr>
       </w:pPr>
-      <w:bookmarkStart w:id="30" w:name="_Toc147218141"/>
+      <w:bookmarkStart w:id="37" w:name="_Toc147225478"/>
       <w:r>
         <w:rPr>
           <w:lang w:val="pt-BR"/>
@@ -4944,7 +6676,7 @@
         <w:lastRenderedPageBreak/>
         <w:t>Glossário</w:t>
       </w:r>
-      <w:bookmarkEnd w:id="30"/>
+      <w:bookmarkEnd w:id="37"/>
     </w:p>
     <w:p>
       <w:pPr>
@@ -5003,8 +6735,20 @@
       </w:r>
       <w:r>
         <w:tab/>
-        <w:t>Trabalho Final de Curso</w:t>
-      </w:r>
+      </w:r>
+      <w:proofErr w:type="spellStart"/>
+      <w:r>
+        <w:t>Trabalho</w:t>
+      </w:r>
+      <w:proofErr w:type="spellEnd"/>
+      <w:r>
+        <w:t xml:space="preserve"> Final de </w:t>
+      </w:r>
+      <w:proofErr w:type="spellStart"/>
+      <w:r>
+        <w:t>Curso</w:t>
+      </w:r>
+      <w:proofErr w:type="spellEnd"/>
     </w:p>
     <w:p>
       <w:pPr>
@@ -5052,7 +6796,7 @@
       </w:pPr>
     </w:p>
     <w:sectPr>
-      <w:headerReference w:type="default" r:id="rId17"/>
+      <w:headerReference w:type="default" r:id="rId16"/>
       <w:pgSz w:w="11907" w:h="16839" w:code="9"/>
       <w:pgMar w:top="1417" w:right="1701" w:bottom="1417" w:left="1701" w:header="720" w:footer="720" w:gutter="0"/>
       <w:pgNumType w:start="1"/>

</xml_diff>

<commit_message>
changes to the relatory
</commit_message>
<xml_diff>
--- a/relatorio/Relatorio_Intercalar_1o_Semestre.docx
+++ b/relatorio/Relatorio_Intercalar_1o_Semestre.docx
@@ -3215,7 +3215,15 @@
         <w:t>Why this tool is needed.</w:t>
       </w:r>
       <w:r>
-        <w:t xml:space="preserve"> (e.g. control diseases, search in internet or </w:t>
+        <w:t xml:space="preserve"> (</w:t>
+      </w:r>
+      <w:proofErr w:type="gramStart"/>
+      <w:r>
+        <w:t>e.g.</w:t>
+      </w:r>
+      <w:proofErr w:type="gramEnd"/>
+      <w:r>
+        <w:t xml:space="preserve"> control diseases, search in internet or </w:t>
       </w:r>
       <w:proofErr w:type="spellStart"/>
       <w:r>
@@ -3340,12 +3348,24 @@
         <w:rPr>
           <w:color w:val="000000" w:themeColor="text1"/>
         </w:rPr>
-        <w:t xml:space="preserve"> instead it provides on water</w:t>
+        <w:t xml:space="preserve"> instead it </w:t>
       </w:r>
       <w:r>
         <w:rPr>
           <w:color w:val="000000" w:themeColor="text1"/>
         </w:rPr>
+        <w:t xml:space="preserve">resides </w:t>
+      </w:r>
+      <w:r>
+        <w:rPr>
+          <w:color w:val="000000" w:themeColor="text1"/>
+        </w:rPr>
+        <w:t>on water</w:t>
+      </w:r>
+      <w:r>
+        <w:rPr>
+          <w:color w:val="000000" w:themeColor="text1"/>
+        </w:rPr>
         <w:t>, that contains every nutrient, hydration and oxygen necessary to the herbs and plants to grow and be consumable.</w:t>
       </w:r>
     </w:p>
@@ -3373,7 +3393,13 @@
         <w:t xml:space="preserve">On a manual hydroponic system, </w:t>
       </w:r>
       <w:r>
-        <w:t xml:space="preserve">the farmer must daily monitor the key water parameters has pH, electrical conductivity, and nutrient levels. </w:t>
+        <w:t xml:space="preserve">the farmer must daily monitor the key water parameters </w:t>
+      </w:r>
+      <w:r>
+        <w:t>like</w:t>
+      </w:r>
+      <w:r>
+        <w:t xml:space="preserve"> pH, electrical conductivity, and nutrient levels. </w:t>
       </w:r>
       <w:r>
         <w:t>They then add solutions to water to make the values optimal, creating an ideal environment for the herbs to grow.</w:t>
@@ -3390,7 +3416,10 @@
         <w:t>This presents a significant challenge, in most of cases, within 6 or 7 hours later, the water values are no longer at their optimal values</w:t>
       </w:r>
       <w:r>
-        <w:t>. So,</w:t>
+        <w:t>, s</w:t>
+      </w:r>
+      <w:r>
+        <w:t>o</w:t>
       </w:r>
       <w:r>
         <w:t xml:space="preserve"> it consumes a lot of time</w:t>
@@ -3421,7 +3450,7 @@
         <w:t xml:space="preserve">If the process is automated, we can continuously monitor the water parameters </w:t>
       </w:r>
       <w:r>
-        <w:t>and fixing them every 30 minutes or an hour, resulting in a greater stability in the water conditions. This will result in a quicker and healthier herb development.</w:t>
+        <w:t>and fix them every 30 minutes or an hour, resulting in a greater stability in the water conditions. This will result in a quicker and healthier herb development.</w:t>
       </w:r>
     </w:p>
     <w:p>
@@ -3497,12 +3526,24 @@
         <w:rPr>
           <w:color w:val="000000" w:themeColor="text1"/>
         </w:rPr>
-        <w:t xml:space="preserve"> searching for necessary nutrients and hydration, and whit a hydroponics system we can provide those directly to the root</w:t>
+        <w:t xml:space="preserve"> searching for necessary nutrients and hydration, and </w:t>
       </w:r>
       <w:r>
         <w:rPr>
           <w:color w:val="000000" w:themeColor="text1"/>
         </w:rPr>
+        <w:t>with</w:t>
+      </w:r>
+      <w:r>
+        <w:rPr>
+          <w:color w:val="000000" w:themeColor="text1"/>
+        </w:rPr>
+        <w:t xml:space="preserve"> a hydroponics system we can provide those directly to the root</w:t>
+      </w:r>
+      <w:r>
+        <w:rPr>
+          <w:color w:val="000000" w:themeColor="text1"/>
+        </w:rPr>
         <w:t>,</w:t>
       </w:r>
       <w:r>
@@ -3595,7 +3636,13 @@
         <w:rPr>
           <w:color w:val="000000" w:themeColor="text1"/>
         </w:rPr>
-        <w:t xml:space="preserve">So, in conclusion, the hydroponic system provides a more cost-effective, controlled and stable environment compared to the traditional soil-based agriculture. </w:t>
+        <w:t>I</w:t>
+      </w:r>
+      <w:r>
+        <w:rPr>
+          <w:color w:val="000000" w:themeColor="text1"/>
+        </w:rPr>
+        <w:t xml:space="preserve">n conclusion, the hydroponic system provides a more cost-effective, controlled and stable environment compared to the traditional soil-based agriculture. </w:t>
       </w:r>
       <w:r>
         <w:rPr>
@@ -3660,7 +3707,13 @@
         <w:t xml:space="preserve">, </w:t>
       </w:r>
       <w:r>
-        <w:t>enabling the monitoring of both historical and real-time data, while simultaneously, be able to control all the entire environment.</w:t>
+        <w:t xml:space="preserve">enabling the monitoring of both historical and real-time data, while simultaneously </w:t>
+      </w:r>
+      <w:r>
+        <w:t>being</w:t>
+      </w:r>
+      <w:r>
+        <w:t xml:space="preserve"> able to control all the entire environment.</w:t>
       </w:r>
     </w:p>
     <w:p>
@@ -3821,8 +3874,13 @@
     </w:p>
     <w:p>
       <w:r>
-        <w:t>Provide context, explain why you selected Arduino</w:t>
-      </w:r>
+        <w:t xml:space="preserve">Provide context, explain why you selected </w:t>
+      </w:r>
+      <w:proofErr w:type="gramStart"/>
+      <w:r>
+        <w:t>Arduino</w:t>
+      </w:r>
+      <w:proofErr w:type="gramEnd"/>
     </w:p>
     <w:p>
       <w:pPr>
@@ -3874,6 +3932,22 @@
     <w:p>
       <w:pPr>
         <w:rPr>
+          <w:u w:val="single"/>
+        </w:rPr>
+      </w:pPr>
+    </w:p>
+    <w:p>
+      <w:pPr>
+        <w:pStyle w:val="Ttulo3"/>
+      </w:pPr>
+      <w:r>
+        <w:t>Alternatives to Hydroponics</w:t>
+      </w:r>
+    </w:p>
+    <w:p/>
+    <w:p>
+      <w:pPr>
+        <w:rPr>
           <w:lang w:val="en-US"/>
         </w:rPr>
       </w:pPr>
@@ -3914,7 +3988,6 @@
       </w:r>
       <w:bookmarkEnd w:id="18"/>
     </w:p>
-    <w:p/>
     <w:p/>
     <w:p>
       <w:pPr>
@@ -4008,7 +4081,7 @@
           <w:spacing w:val="2"/>
           <w:shd w:val="clear" w:color="auto" w:fill="FFFFFF"/>
         </w:rPr>
-        <w:t>can read inputs (temperature sensors, pH sensors etc…)</w:t>
+        <w:t>can read inputs (temperature sensors, pH sensors</w:t>
       </w:r>
       <w:r>
         <w:rPr>
@@ -4017,11 +4090,101 @@
           <w:spacing w:val="2"/>
           <w:shd w:val="clear" w:color="auto" w:fill="FFFFFF"/>
         </w:rPr>
+        <w:t>,</w:t>
+      </w:r>
+      <w:r>
+        <w:rPr>
+          <w:rFonts w:cstheme="minorHAnsi"/>
+          <w:color w:val="000000"/>
+          <w:spacing w:val="2"/>
+          <w:shd w:val="clear" w:color="auto" w:fill="FFFFFF"/>
+        </w:rPr>
+        <w:t xml:space="preserve"> etc…)</w:t>
+      </w:r>
+      <w:r>
+        <w:rPr>
+          <w:rFonts w:cstheme="minorHAnsi"/>
+          <w:color w:val="000000"/>
+          <w:spacing w:val="2"/>
+          <w:shd w:val="clear" w:color="auto" w:fill="FFFFFF"/>
+        </w:rPr>
         <w:t>, and are also able to provide logic-based output through their ports.</w:t>
       </w:r>
     </w:p>
     <w:p>
       <w:pPr>
+        <w:rPr>
+          <w:rFonts w:cstheme="minorHAnsi"/>
+          <w:color w:val="000000"/>
+          <w:spacing w:val="2"/>
+          <w:shd w:val="clear" w:color="auto" w:fill="FFFFFF"/>
+        </w:rPr>
+      </w:pPr>
+      <w:r>
+        <w:rPr>
+          <w:rFonts w:cstheme="minorHAnsi"/>
+          <w:color w:val="000000"/>
+          <w:spacing w:val="2"/>
+          <w:shd w:val="clear" w:color="auto" w:fill="FFFFFF"/>
+        </w:rPr>
+        <w:lastRenderedPageBreak/>
+        <w:t>There are various types off Arduinos which</w:t>
+      </w:r>
+      <w:r>
+        <w:rPr>
+          <w:rFonts w:cstheme="minorHAnsi"/>
+          <w:color w:val="000000"/>
+          <w:spacing w:val="2"/>
+          <w:shd w:val="clear" w:color="auto" w:fill="FFFFFF"/>
+        </w:rPr>
+        <w:t xml:space="preserve"> each</w:t>
+      </w:r>
+      <w:r>
+        <w:rPr>
+          <w:rFonts w:cstheme="minorHAnsi"/>
+          <w:color w:val="000000"/>
+          <w:spacing w:val="2"/>
+          <w:shd w:val="clear" w:color="auto" w:fill="FFFFFF"/>
+        </w:rPr>
+        <w:t xml:space="preserve"> one of the Arduinos are equipped </w:t>
+      </w:r>
+      <w:r>
+        <w:rPr>
+          <w:rFonts w:cstheme="minorHAnsi"/>
+          <w:color w:val="000000"/>
+          <w:spacing w:val="2"/>
+          <w:shd w:val="clear" w:color="auto" w:fill="FFFFFF"/>
+        </w:rPr>
+        <w:t>with</w:t>
+      </w:r>
+      <w:r>
+        <w:rPr>
+          <w:rFonts w:cstheme="minorHAnsi"/>
+          <w:color w:val="000000"/>
+          <w:spacing w:val="2"/>
+          <w:shd w:val="clear" w:color="auto" w:fill="FFFFFF"/>
+        </w:rPr>
+        <w:t xml:space="preserve"> a different type of </w:t>
+      </w:r>
+      <w:r>
+        <w:rPr>
+          <w:rFonts w:cstheme="minorHAnsi"/>
+          <w:color w:val="000000"/>
+          <w:spacing w:val="2"/>
+          <w:shd w:val="clear" w:color="auto" w:fill="FFFFFF"/>
+        </w:rPr>
+        <w:t>microcontroller</w:t>
+      </w:r>
+      <w:r>
+        <w:rPr>
+          <w:rFonts w:cstheme="minorHAnsi"/>
+          <w:color w:val="000000"/>
+          <w:spacing w:val="2"/>
+          <w:shd w:val="clear" w:color="auto" w:fill="FFFFFF"/>
+        </w:rPr>
+        <w:t xml:space="preserve">, for example the Arduino UNO is equipped whit </w:t>
+      </w:r>
+      <w:r>
         <w:rPr>
           <w:rFonts w:ascii="Verdana" w:hAnsi="Verdana"/>
           <w:color w:val="000000"/>
@@ -4029,53 +4192,7 @@
           <w:szCs w:val="17"/>
           <w:shd w:val="clear" w:color="auto" w:fill="FFFFFF"/>
         </w:rPr>
-      </w:pPr>
-      <w:r>
-        <w:rPr>
-          <w:rFonts w:cstheme="minorHAnsi"/>
-          <w:color w:val="000000"/>
-          <w:spacing w:val="2"/>
-          <w:shd w:val="clear" w:color="auto" w:fill="FFFFFF"/>
-        </w:rPr>
-        <w:t xml:space="preserve">There are various types off Arduinos which one of the Arduinos are equipped </w:t>
-      </w:r>
-      <w:proofErr w:type="spellStart"/>
-      <w:r>
-        <w:rPr>
-          <w:rFonts w:cstheme="minorHAnsi"/>
-          <w:color w:val="000000"/>
-          <w:spacing w:val="2"/>
-          <w:shd w:val="clear" w:color="auto" w:fill="FFFFFF"/>
-        </w:rPr>
-        <w:t>wit</w:t>
-      </w:r>
-      <w:proofErr w:type="spellEnd"/>
-      <w:r>
-        <w:rPr>
-          <w:rFonts w:cstheme="minorHAnsi"/>
-          <w:color w:val="000000"/>
-          <w:spacing w:val="2"/>
-          <w:shd w:val="clear" w:color="auto" w:fill="FFFFFF"/>
-        </w:rPr>
-        <w:t xml:space="preserve"> a different type of </w:t>
-      </w:r>
-      <w:r>
-        <w:rPr>
-          <w:rFonts w:cstheme="minorHAnsi"/>
-          <w:color w:val="000000"/>
-          <w:spacing w:val="2"/>
-          <w:shd w:val="clear" w:color="auto" w:fill="FFFFFF"/>
-        </w:rPr>
-        <w:t>microcontroller</w:t>
-      </w:r>
-      <w:r>
-        <w:rPr>
-          <w:rFonts w:cstheme="minorHAnsi"/>
-          <w:color w:val="000000"/>
-          <w:spacing w:val="2"/>
-          <w:shd w:val="clear" w:color="auto" w:fill="FFFFFF"/>
-        </w:rPr>
-        <w:t xml:space="preserve">, for example the Arduino UNO is equipped whit </w:t>
+        <w:t>ATmega328P</w:t>
       </w:r>
       <w:r>
         <w:rPr>
@@ -4085,16 +4202,6 @@
           <w:szCs w:val="17"/>
           <w:shd w:val="clear" w:color="auto" w:fill="FFFFFF"/>
         </w:rPr>
-        <w:t>ATmega328P</w:t>
-      </w:r>
-      <w:r>
-        <w:rPr>
-          <w:rFonts w:ascii="Verdana" w:hAnsi="Verdana"/>
-          <w:color w:val="000000"/>
-          <w:sz w:val="17"/>
-          <w:szCs w:val="17"/>
-          <w:shd w:val="clear" w:color="auto" w:fill="FFFFFF"/>
-        </w:rPr>
         <w:t>.</w:t>
       </w:r>
     </w:p>
@@ -4112,7 +4219,6 @@
           <w:color w:val="000000"/>
           <w:shd w:val="clear" w:color="auto" w:fill="FFFFFF"/>
         </w:rPr>
-        <w:lastRenderedPageBreak/>
         <w:t xml:space="preserve">The </w:t>
       </w:r>
       <w:r>
@@ -4129,7 +4235,23 @@
           <w:color w:val="000000"/>
           <w:shd w:val="clear" w:color="auto" w:fill="FFFFFF"/>
         </w:rPr>
-        <w:t xml:space="preserve"> that I chose to use is the ESP32, because it is very cheap, has all the logic and analogic ports that I need, and most importantly it has the capacity of connect by Wi-Fi to a network.</w:t>
+        <w:t xml:space="preserve"> that I chose to use is the ESP32, because it is very cheap, has all the logic and analogic ports that I need, and most importantly it has the capacity of connect</w:t>
+      </w:r>
+      <w:r>
+        <w:rPr>
+          <w:rFonts w:cstheme="minorHAnsi"/>
+          <w:color w:val="000000"/>
+          <w:shd w:val="clear" w:color="auto" w:fill="FFFFFF"/>
+        </w:rPr>
+        <w:t>ing</w:t>
+      </w:r>
+      <w:r>
+        <w:rPr>
+          <w:rFonts w:cstheme="minorHAnsi"/>
+          <w:color w:val="000000"/>
+          <w:shd w:val="clear" w:color="auto" w:fill="FFFFFF"/>
+        </w:rPr>
+        <w:t xml:space="preserve"> by Wi-Fi to a network.</w:t>
       </w:r>
     </w:p>
     <w:p>
@@ -4444,7 +4566,10 @@
               <w:pStyle w:val="Tables"/>
             </w:pPr>
             <w:r>
-              <w:t>Whit is dual-core architecture is more capable of more complex tasks</w:t>
+              <w:t>D</w:t>
+            </w:r>
+            <w:r>
+              <w:t>ual-core architecture is more capable of more complex tasks</w:t>
             </w:r>
           </w:p>
         </w:tc>
@@ -4470,7 +4595,21 @@
               <w:rPr>
                 <w:shd w:val="clear" w:color="auto" w:fill="FFFFFF"/>
               </w:rPr>
-              <w:t>it has a lot less processing power, but is capable of making simple tasks</w:t>
+              <w:t xml:space="preserve">it has a lot less processing power, but </w:t>
+            </w:r>
+            <w:proofErr w:type="gramStart"/>
+            <w:r>
+              <w:rPr>
+                <w:shd w:val="clear" w:color="auto" w:fill="FFFFFF"/>
+              </w:rPr>
+              <w:t>is capable of making</w:t>
+            </w:r>
+            <w:proofErr w:type="gramEnd"/>
+            <w:r>
+              <w:rPr>
+                <w:shd w:val="clear" w:color="auto" w:fill="FFFFFF"/>
+              </w:rPr>
+              <w:t xml:space="preserve"> simple tasks</w:t>
             </w:r>
           </w:p>
         </w:tc>
@@ -4502,6 +4641,7 @@
           <w:p>
             <w:pPr>
               <w:pStyle w:val="Tables"/>
+              <w:jc w:val="both"/>
               <w:rPr>
                 <w:shd w:val="clear" w:color="auto" w:fill="FFFFFF"/>
               </w:rPr>
@@ -4510,7 +4650,13 @@
               <w:rPr>
                 <w:shd w:val="clear" w:color="auto" w:fill="FFFFFF"/>
               </w:rPr>
-              <w:t>has 8 analogic ports</w:t>
+              <w:tab/>
+            </w:r>
+            <w:r>
+              <w:rPr>
+                <w:shd w:val="clear" w:color="auto" w:fill="FFFFFF"/>
+              </w:rPr>
+              <w:t>8 analogic ports</w:t>
             </w:r>
           </w:p>
         </w:tc>
@@ -4529,7 +4675,13 @@
               <w:rPr>
                 <w:shd w:val="clear" w:color="auto" w:fill="FFFFFF"/>
               </w:rPr>
-              <w:t>Has a single analogic port</w:t>
+              <w:t>S</w:t>
+            </w:r>
+            <w:r>
+              <w:rPr>
+                <w:shd w:val="clear" w:color="auto" w:fill="FFFFFF"/>
+              </w:rPr>
+              <w:t>ingle analogic port</w:t>
             </w:r>
           </w:p>
         </w:tc>
@@ -4588,7 +4740,7 @@
               <w:rPr>
                 <w:shd w:val="clear" w:color="auto" w:fill="FFFFFF"/>
               </w:rPr>
-              <w:t>Has Wi-Fi capabilities but has a lot of limitations has range and current connections</w:t>
+              <w:t>Has Wi-Fi capabilities but has a lot of limitations as range</w:t>
             </w:r>
           </w:p>
         </w:tc>
@@ -4770,7 +4922,7 @@
               <w:rPr>
                 <w:shd w:val="clear" w:color="auto" w:fill="FFFFFF"/>
               </w:rPr>
-              <w:t>Cheaper</w:t>
+              <w:t>Cheap</w:t>
             </w:r>
           </w:p>
         </w:tc>
@@ -4834,25 +4986,37 @@
         <w:rPr>
           <w:shd w:val="clear" w:color="auto" w:fill="FFFFFF"/>
         </w:rPr>
-        <w:t xml:space="preserve"> because they are cheap, they can handle all the complexity that the sending and collecting data requires.</w:t>
-      </w:r>
-    </w:p>
-    <w:p>
-      <w:pPr>
+        <w:t xml:space="preserve"> because they are cheap, </w:t>
+      </w:r>
+      <w:r>
         <w:rPr>
           <w:shd w:val="clear" w:color="auto" w:fill="FFFFFF"/>
         </w:rPr>
-      </w:pPr>
+        <w:t xml:space="preserve">and </w:t>
+      </w:r>
       <w:r>
         <w:rPr>
           <w:shd w:val="clear" w:color="auto" w:fill="FFFFFF"/>
         </w:rPr>
-        <w:t xml:space="preserve"> The microcontrollers are easy to understand and easy to program, and there is a lot of information </w:t>
-      </w:r>
-      <w:r>
+        <w:t>they can handle all the complexity that the sending and collecting data requires.</w:t>
+      </w:r>
+    </w:p>
+    <w:p>
+      <w:pPr>
         <w:rPr>
           <w:shd w:val="clear" w:color="auto" w:fill="FFFFFF"/>
         </w:rPr>
+      </w:pPr>
+      <w:r>
+        <w:rPr>
+          <w:shd w:val="clear" w:color="auto" w:fill="FFFFFF"/>
+        </w:rPr>
+        <w:t xml:space="preserve"> The microcontrollers are easy to understand and easy to program and there is a lot of information </w:t>
+      </w:r>
+      <w:r>
+        <w:rPr>
+          <w:shd w:val="clear" w:color="auto" w:fill="FFFFFF"/>
+        </w:rPr>
         <w:t>and resources available online to help me find answers about my questions and access information about them</w:t>
       </w:r>
       <w:r>
@@ -4872,7 +5036,7 @@
         <w:rPr>
           <w:shd w:val="clear" w:color="auto" w:fill="FFFFFF"/>
         </w:rPr>
-        <w:t>I decided to use the ESP32 when I have more than a sensor connected to the same microcontroller, and the ESP8266 when the I have only one basic sensor connected (example. Temperature sensor).</w:t>
+        <w:t>I decided to use the ESP32 when I have more than a sensor connected to the same microcontroller and the ESP8266 when the I have only one basic sensor connected (example. Temperature sensor).</w:t>
       </w:r>
     </w:p>
     <w:p>
@@ -5049,7 +5213,15 @@
         <w:t xml:space="preserve"> of both tools and </w:t>
       </w:r>
       <w:r>
-        <w:t>plants, respective maintenance (life of crops what we do when crops ends, it is reusable?</w:t>
+        <w:t xml:space="preserve">plants, respective maintenance (life of crops what we do when crops </w:t>
+      </w:r>
+      <w:proofErr w:type="gramStart"/>
+      <w:r>
+        <w:t>ends</w:t>
+      </w:r>
+      <w:proofErr w:type="gramEnd"/>
+      <w:r>
+        <w:t>, it is reusable?</w:t>
       </w:r>
     </w:p>
     <w:p>
@@ -5073,8 +5245,13 @@
         <w:spacing w:after="0"/>
       </w:pPr>
       <w:r>
-        <w:t>Talk about all possible limitations we can have</w:t>
-      </w:r>
+        <w:t xml:space="preserve">Talk about all possible limitations we can </w:t>
+      </w:r>
+      <w:proofErr w:type="gramStart"/>
+      <w:r>
+        <w:t>have</w:t>
+      </w:r>
+      <w:proofErr w:type="gramEnd"/>
       <w:r>
         <w:t xml:space="preserve"> </w:t>
       </w:r>
@@ -6196,6 +6373,7 @@
               </w:rPr>
             </w:pPr>
             <w:proofErr w:type="spellStart"/>
+            <w:proofErr w:type="gramStart"/>
             <w:r>
               <w:rPr>
                 <w:color w:val="548DD4" w:themeColor="text2" w:themeTint="99"/>
@@ -6203,6 +6381,7 @@
               <w:t>div:hover</w:t>
             </w:r>
             <w:proofErr w:type="spellEnd"/>
+            <w:proofErr w:type="gramEnd"/>
           </w:p>
         </w:tc>
       </w:tr>
@@ -6266,11 +6445,19 @@
                 <w:color w:val="548DD4" w:themeColor="text2" w:themeTint="99"/>
               </w:rPr>
             </w:pPr>
+            <w:proofErr w:type="gramStart"/>
             <w:r>
               <w:rPr>
                 <w:color w:val="548DD4" w:themeColor="text2" w:themeTint="99"/>
               </w:rPr>
-              <w:t>p::first-letter</w:t>
+              <w:t>p::</w:t>
+            </w:r>
+            <w:proofErr w:type="gramEnd"/>
+            <w:r>
+              <w:rPr>
+                <w:color w:val="548DD4" w:themeColor="text2" w:themeTint="99"/>
+              </w:rPr>
+              <w:t>first-letter</w:t>
             </w:r>
           </w:p>
         </w:tc>

</xml_diff>

<commit_message>
report -> 2.1.2 update, 2.1.1 update
</commit_message>
<xml_diff>
--- a/relatorio/Relatorio_Intercalar_1o_Semestre.docx
+++ b/relatorio/Relatorio_Intercalar_1o_Semestre.docx
@@ -758,25 +758,27 @@
       <w:pPr>
         <w:pStyle w:val="Part1"/>
         <w:rPr>
-          <w:lang w:val="pt-BR"/>
-        </w:rPr>
-      </w:pPr>
-      <w:bookmarkStart w:id="0" w:name="_Toc347409434"/>
-      <w:bookmarkStart w:id="1" w:name="_Toc147225456"/>
-      <w:r>
-        <w:rPr>
-          <w:lang w:val="pt-BR"/>
+          <w:lang w:val="en-US"/>
+        </w:rPr>
+      </w:pPr>
+      <w:bookmarkStart w:id="0" w:name="_Toc147225456"/>
+      <w:bookmarkStart w:id="1" w:name="_Toc347409434"/>
+      <w:proofErr w:type="spellStart"/>
+      <w:r>
+        <w:rPr>
+          <w:lang w:val="en-US"/>
         </w:rPr>
         <w:lastRenderedPageBreak/>
         <w:t>Resumo</w:t>
       </w:r>
-      <w:bookmarkEnd w:id="1"/>
+      <w:bookmarkEnd w:id="0"/>
+      <w:proofErr w:type="spellEnd"/>
     </w:p>
     <w:p>
       <w:pPr>
         <w:pStyle w:val="Corpodetexto"/>
         <w:rPr>
-          <w:lang w:val="pt-BR"/>
+          <w:lang w:val="en-US"/>
         </w:rPr>
       </w:pPr>
     </w:p>
@@ -3140,14 +3142,14 @@
       <w:pPr>
         <w:pStyle w:val="Ttulo2"/>
       </w:pPr>
-      <w:bookmarkStart w:id="8" w:name="_Ref380482733"/>
-      <w:bookmarkStart w:id="9" w:name="_Toc147225461"/>
-      <w:bookmarkEnd w:id="0"/>
+      <w:bookmarkStart w:id="8" w:name="_Toc147225461"/>
+      <w:bookmarkStart w:id="9" w:name="_Ref380482733"/>
+      <w:bookmarkEnd w:id="1"/>
       <w:r>
         <w:lastRenderedPageBreak/>
         <w:t>Problem Identification</w:t>
       </w:r>
-      <w:bookmarkEnd w:id="9"/>
+      <w:bookmarkEnd w:id="8"/>
     </w:p>
     <w:p>
       <w:pPr>
@@ -3842,13 +3844,6 @@
     </w:p>
     <w:p>
       <w:pPr>
-        <w:rPr>
-          <w:lang w:val="pt-BR"/>
-        </w:rPr>
-      </w:pPr>
-    </w:p>
-    <w:p>
-      <w:pPr>
         <w:shd w:val="clear" w:color="auto" w:fill="BFBFBF" w:themeFill="background1" w:themeFillShade="BF"/>
       </w:pPr>
       <w:r>
@@ -3957,131 +3952,226 @@
     </w:p>
     <w:p>
       <w:r>
+        <w:t>a)</w:t>
+      </w:r>
+    </w:p>
+    <w:p>
+      <w:pPr>
         <w:rPr>
           <w:rFonts w:ascii="Calibri" w:hAnsi="Calibri" w:cs="Calibri"/>
         </w:rPr>
+      </w:pPr>
+      <w:r>
+        <w:rPr>
+          <w:rFonts w:ascii="Calibri" w:hAnsi="Calibri" w:cs="Calibri"/>
+        </w:rPr>
+        <w:t>“Pro System Aqua”, is an enterprise that makes controllers, principally, automate pH controllers, and electrical conductivity automatic controllers</w:t>
+      </w:r>
+      <w:r>
+        <w:rPr>
+          <w:rFonts w:ascii="Calibri" w:hAnsi="Calibri" w:cs="Calibri"/>
+        </w:rPr>
+        <w:t>.</w:t>
+      </w:r>
+    </w:p>
+    <w:p>
+      <w:pPr>
+        <w:rPr>
+          <w:rFonts w:ascii="Calibri" w:hAnsi="Calibri" w:cs="Calibri"/>
+        </w:rPr>
+      </w:pPr>
+    </w:p>
+    <w:p>
+      <w:pPr>
+        <w:rPr>
+          <w:rFonts w:ascii="Calibri" w:hAnsi="Calibri" w:cs="Calibri"/>
+        </w:rPr>
+      </w:pPr>
+      <w:r>
+        <w:rPr>
+          <w:rFonts w:ascii="Calibri" w:hAnsi="Calibri" w:cs="Calibri"/>
+        </w:rPr>
+        <w:t>b)</w:t>
+      </w:r>
+    </w:p>
+    <w:p>
+      <w:pPr>
+        <w:rPr>
+          <w:rFonts w:ascii="Calibri" w:hAnsi="Calibri" w:cs="Calibri"/>
+        </w:rPr>
+      </w:pPr>
+      <w:r>
+        <w:rPr>
+          <w:rFonts w:ascii="Calibri" w:hAnsi="Calibri" w:cs="Calibri"/>
+        </w:rPr>
         <w:t>“</w:t>
       </w:r>
+      <w:proofErr w:type="spellStart"/>
       <w:r>
         <w:rPr>
           <w:rFonts w:ascii="Calibri" w:hAnsi="Calibri" w:cs="Calibri"/>
         </w:rPr>
-        <w:t>Pro System Aqua</w:t>
-      </w:r>
+        <w:t>zeben</w:t>
+      </w:r>
+      <w:proofErr w:type="spellEnd"/>
       <w:r>
         <w:rPr>
           <w:rFonts w:ascii="Calibri" w:hAnsi="Calibri" w:cs="Calibri"/>
         </w:rPr>
-        <w:t>”, is an enterprise that makes controllers, principally, automate pH controllers, and electrical conductivity automatic controllers.</w:t>
+        <w:t>”</w:t>
+      </w:r>
+    </w:p>
+    <w:p>
+      <w:pPr>
+        <w:rPr>
+          <w:rFonts w:ascii="Calibri" w:hAnsi="Calibri" w:cs="Calibri"/>
+        </w:rPr>
+      </w:pPr>
+      <w:r>
+        <w:rPr>
+          <w:rFonts w:ascii="Calibri" w:hAnsi="Calibri" w:cs="Calibri"/>
+        </w:rPr>
+        <w:t>“</w:t>
+      </w:r>
+      <w:proofErr w:type="spellStart"/>
+      <w:r>
+        <w:rPr>
+          <w:rFonts w:ascii="Calibri" w:hAnsi="Calibri" w:cs="Calibri"/>
+        </w:rPr>
+        <w:t>zeben</w:t>
+      </w:r>
+      <w:proofErr w:type="spellEnd"/>
+      <w:r>
+        <w:rPr>
+          <w:rFonts w:ascii="Calibri" w:hAnsi="Calibri" w:cs="Calibri"/>
+        </w:rPr>
+        <w:t>” is  “</w:t>
+      </w:r>
+      <w:r>
+        <w:rPr>
+          <w:rFonts w:ascii="Calibri" w:hAnsi="Calibri" w:cs="Calibri"/>
+        </w:rPr>
+        <w:t>dedicated exclusively to development, manufacturing and marketing of automation solutions, and to the provision of excellent electrical services.</w:t>
+      </w:r>
+      <w:r>
+        <w:rPr>
+          <w:rFonts w:ascii="Calibri" w:hAnsi="Calibri" w:cs="Calibri"/>
+        </w:rPr>
+        <w:t>”</w:t>
+      </w:r>
+    </w:p>
+    <w:p>
+      <w:pPr>
+        <w:rPr>
+          <w:rFonts w:ascii="Calibri" w:hAnsi="Calibri" w:cs="Calibri"/>
+        </w:rPr>
+      </w:pPr>
+    </w:p>
+    <w:p>
+      <w:pPr>
+        <w:rPr>
+          <w:rFonts w:ascii="Calibri" w:hAnsi="Calibri" w:cs="Calibri"/>
+        </w:rPr>
+      </w:pPr>
+    </w:p>
+    <w:p>
+      <w:pPr>
+        <w:rPr>
+          <w:rFonts w:ascii="Calibri" w:hAnsi="Calibri" w:cs="Calibri"/>
+        </w:rPr>
+      </w:pPr>
+    </w:p>
+    <w:p>
+      <w:pPr>
+        <w:rPr>
+          <w:rFonts w:ascii="Calibri" w:hAnsi="Calibri" w:cs="Calibri"/>
+        </w:rPr>
+      </w:pPr>
+      <w:r>
+        <w:rPr>
+          <w:rFonts w:ascii="Calibri" w:hAnsi="Calibri" w:cs="Calibri"/>
+        </w:rPr>
+        <w:t xml:space="preserve"> </w:t>
       </w:r>
     </w:p>
     <w:p/>
     <w:p/>
-    <w:p/>
     <w:p>
       <w:pPr>
         <w:pStyle w:val="Ttulo3"/>
       </w:pPr>
       <w:r>
+        <w:lastRenderedPageBreak/>
         <w:t>Alternatives to Hydroponics</w:t>
       </w:r>
     </w:p>
     <w:p>
       <w:r>
-        <w:t xml:space="preserve">There are some alternatives to Hydroponics that can also be used to cultivate herbs, but none of them are so profitable as </w:t>
-      </w:r>
-      <w:r>
-        <w:t>Hydroponics, here are some of the alternatives:</w:t>
-      </w:r>
-    </w:p>
-    <w:p>
-      <w:pPr>
-        <w:pStyle w:val="PargrafodaLista"/>
-        <w:numPr>
-          <w:ilvl w:val="0"/>
-          <w:numId w:val="11"/>
-        </w:numPr>
-      </w:pPr>
-      <w:r>
-        <w:t>Common soil agriculture</w:t>
-      </w:r>
-    </w:p>
-    <w:p>
-      <w:pPr>
-        <w:pStyle w:val="PargrafodaLista"/>
-        <w:numPr>
-          <w:ilvl w:val="0"/>
-          <w:numId w:val="11"/>
-        </w:numPr>
-      </w:pPr>
-    </w:p>
-    <w:p>
-      <w:pPr>
-        <w:rPr>
-          <w:lang w:val="en-US"/>
-        </w:rPr>
-      </w:pPr>
+        <w:t xml:space="preserve">The alternative solution to hydroponics is the </w:t>
+      </w:r>
+      <w:r>
+        <w:t>traditional</w:t>
+      </w:r>
+      <w:r>
+        <w:t xml:space="preserve"> soil-base agriculture, </w:t>
+      </w:r>
+      <w:r>
+        <w:t>where</w:t>
+      </w:r>
+      <w:r>
+        <w:t xml:space="preserve"> the farmer, he plants the herbs on the soil</w:t>
+      </w:r>
+      <w:r>
+        <w:t xml:space="preserve">, rather than </w:t>
+      </w:r>
+      <w:r>
+        <w:t xml:space="preserve">using </w:t>
+      </w:r>
+      <w:r>
+        <w:t>an Hydroponic system.</w:t>
+      </w:r>
+    </w:p>
+    <w:p>
+      <w:r>
+        <w:t xml:space="preserve">However, this method isn’t as viable as hydroponics, because is susceptible to issues such as pest infestations and predation. </w:t>
+      </w:r>
+      <w:r>
+        <w:t>Additionally,</w:t>
+      </w:r>
+      <w:r>
+        <w:t xml:space="preserve"> the quality of the herbs will be direc</w:t>
+      </w:r>
+      <w:r>
+        <w:t>tly influenced by the quality of the soil, which, is way harder to control comparing whit the water on the hydroponic system.</w:t>
+      </w:r>
+    </w:p>
+    <w:p>
+      <w:r>
+        <w:t>In conclusion, there are numerous variables that the farmer does not have full control over.</w:t>
+      </w:r>
+    </w:p>
+    <w:p>
+      <w:pPr>
+        <w:pStyle w:val="Ttulo2"/>
+      </w:pPr>
+      <w:bookmarkStart w:id="17" w:name="_Toc147225470"/>
+      <w:r>
+        <w:t>Arduino</w:t>
+      </w:r>
+      <w:bookmarkEnd w:id="17"/>
     </w:p>
     <w:p>
       <w:pPr>
         <w:pStyle w:val="Ttulo3"/>
       </w:pPr>
-      <w:bookmarkStart w:id="17" w:name="_Toc147225468"/>
-      <w:r>
-        <w:t>State Of Art of Hydroponic tools</w:t>
-      </w:r>
-      <w:bookmarkEnd w:id="17"/>
-    </w:p>
-    <w:p/>
-    <w:p>
-      <w:pPr>
-        <w:pStyle w:val="Ttulo2"/>
-      </w:pPr>
-      <w:bookmarkStart w:id="18" w:name="_Toc147225469"/>
-      <w:r>
-        <w:lastRenderedPageBreak/>
-        <w:t>T</w:t>
-      </w:r>
-      <w:r>
-        <w:t xml:space="preserve">heoretical and </w:t>
-      </w:r>
-      <w:r>
-        <w:t>S</w:t>
-      </w:r>
-      <w:r>
-        <w:t xml:space="preserve">cientific </w:t>
-      </w:r>
-      <w:r>
-        <w:t>F</w:t>
-      </w:r>
-      <w:r>
-        <w:t>ramework</w:t>
+      <w:bookmarkStart w:id="18" w:name="_Toc147225471"/>
+      <w:r>
+        <w:t>Arduino and</w:t>
+      </w:r>
+      <w:r>
+        <w:t xml:space="preserve"> Microcontrollers</w:t>
       </w:r>
       <w:bookmarkEnd w:id="18"/>
-    </w:p>
-    <w:p/>
-    <w:p>
-      <w:pPr>
-        <w:pStyle w:val="Ttulo2"/>
-      </w:pPr>
-      <w:bookmarkStart w:id="19" w:name="_Toc147225470"/>
-      <w:r>
-        <w:t>Arduino</w:t>
-      </w:r>
-      <w:bookmarkEnd w:id="19"/>
-    </w:p>
-    <w:p>
-      <w:pPr>
-        <w:pStyle w:val="Ttulo3"/>
-      </w:pPr>
-      <w:bookmarkStart w:id="20" w:name="_Toc147225471"/>
-      <w:r>
-        <w:t>Arduino and</w:t>
-      </w:r>
-      <w:r>
-        <w:t xml:space="preserve"> Microcontrollers</w:t>
-      </w:r>
-      <w:bookmarkEnd w:id="20"/>
     </w:p>
     <w:p>
       <w:pPr>
@@ -4106,16 +4196,7 @@
           <w:spacing w:val="2"/>
           <w:shd w:val="clear" w:color="auto" w:fill="FFFFFF"/>
         </w:rPr>
-        <w:t>Arduino is an open-source electronics platform based on easy-to-use hardware and software.</w:t>
-      </w:r>
-      <w:r>
-        <w:rPr>
-          <w:rFonts w:cstheme="minorHAnsi"/>
-          <w:color w:val="000000"/>
-          <w:spacing w:val="2"/>
-          <w:shd w:val="clear" w:color="auto" w:fill="FFFFFF"/>
-        </w:rPr>
-        <w:t>”</w:t>
+        <w:t>Arduino is an open-source electronics platform based on easy-to-use hardware and software.”</w:t>
       </w:r>
     </w:p>
     <w:p>
@@ -4262,17 +4343,7 @@
           <w:szCs w:val="17"/>
           <w:shd w:val="clear" w:color="auto" w:fill="FFFFFF"/>
         </w:rPr>
-        <w:t>ATmega328P</w:t>
-      </w:r>
-      <w:r>
-        <w:rPr>
-          <w:rFonts w:ascii="Verdana" w:hAnsi="Verdana"/>
-          <w:color w:val="000000"/>
-          <w:sz w:val="17"/>
-          <w:szCs w:val="17"/>
-          <w:shd w:val="clear" w:color="auto" w:fill="FFFFFF"/>
-        </w:rPr>
-        <w:t>.</w:t>
+        <w:t>ATmega328P.</w:t>
       </w:r>
     </w:p>
     <w:p>
@@ -4675,57 +4746,25 @@
           <w:color w:val="000000"/>
           <w:shd w:val="clear" w:color="auto" w:fill="FFFFFF"/>
         </w:rPr>
-        <w:t xml:space="preserve"> on the “</w:t>
-      </w:r>
+        <w:t xml:space="preserve"> on the “Wi-Fi ESP8266 - CP2102 </w:t>
+      </w:r>
+      <w:proofErr w:type="spellStart"/>
       <w:r>
         <w:rPr>
           <w:rFonts w:cstheme="minorHAnsi"/>
           <w:color w:val="000000"/>
           <w:shd w:val="clear" w:color="auto" w:fill="FFFFFF"/>
         </w:rPr>
-        <w:t>Wi</w:t>
-      </w:r>
+        <w:t>NodeMCU</w:t>
+      </w:r>
+      <w:proofErr w:type="spellEnd"/>
       <w:r>
         <w:rPr>
           <w:rFonts w:cstheme="minorHAnsi"/>
           <w:color w:val="000000"/>
           <w:shd w:val="clear" w:color="auto" w:fill="FFFFFF"/>
         </w:rPr>
-        <w:t>-</w:t>
-      </w:r>
-      <w:r>
-        <w:rPr>
-          <w:rFonts w:cstheme="minorHAnsi"/>
-          <w:color w:val="000000"/>
-          <w:shd w:val="clear" w:color="auto" w:fill="FFFFFF"/>
-        </w:rPr>
-        <w:t xml:space="preserve">Fi ESP8266 - CP2102 </w:t>
-      </w:r>
-      <w:proofErr w:type="spellStart"/>
-      <w:r>
-        <w:rPr>
-          <w:rFonts w:cstheme="minorHAnsi"/>
-          <w:color w:val="000000"/>
-          <w:shd w:val="clear" w:color="auto" w:fill="FFFFFF"/>
-        </w:rPr>
-        <w:t>NodeMCU</w:t>
-      </w:r>
-      <w:proofErr w:type="spellEnd"/>
-      <w:r>
-        <w:rPr>
-          <w:rFonts w:cstheme="minorHAnsi"/>
-          <w:color w:val="000000"/>
-          <w:shd w:val="clear" w:color="auto" w:fill="FFFFFF"/>
-        </w:rPr>
-        <w:t xml:space="preserve"> V3 Lua</w:t>
-      </w:r>
-      <w:r>
-        <w:rPr>
-          <w:rFonts w:cstheme="minorHAnsi"/>
-          <w:color w:val="000000"/>
-          <w:shd w:val="clear" w:color="auto" w:fill="FFFFFF"/>
-        </w:rPr>
-        <w:t>” board.</w:t>
+        <w:t xml:space="preserve"> V3 Lua” board.</w:t>
       </w:r>
     </w:p>
     <w:p>
@@ -4945,6 +4984,7 @@
         <w:keepNext/>
       </w:pPr>
       <w:r>
+        <w:lastRenderedPageBreak/>
         <w:t xml:space="preserve">Table </w:t>
       </w:r>
       <w:r>
@@ -5150,14 +5190,7 @@
               <w:rPr>
                 <w:shd w:val="clear" w:color="auto" w:fill="FFFFFF"/>
               </w:rPr>
-              <w:t xml:space="preserve">it has a lot less processing power, but is </w:t>
-            </w:r>
-            <w:r>
-              <w:rPr>
-                <w:shd w:val="clear" w:color="auto" w:fill="FFFFFF"/>
-              </w:rPr>
-              <w:lastRenderedPageBreak/>
-              <w:t>capable of making simple tasks</w:t>
+              <w:t>it has a lot less processing power, but is capable of making simple tasks</w:t>
             </w:r>
           </w:p>
         </w:tc>
@@ -5178,7 +5211,6 @@
               <w:rPr>
                 <w:shd w:val="clear" w:color="auto" w:fill="FFFFFF"/>
               </w:rPr>
-              <w:lastRenderedPageBreak/>
               <w:t>Analog Inputs</w:t>
             </w:r>
           </w:p>
@@ -5640,7 +5672,7 @@
           <w:lang w:val="en-GB"/>
         </w:rPr>
       </w:pPr>
-      <w:bookmarkStart w:id="21" w:name="_Toc147225472"/>
+      <w:bookmarkStart w:id="19" w:name="_Toc147225472"/>
       <w:proofErr w:type="spellStart"/>
       <w:r>
         <w:rPr>
@@ -5663,7 +5695,7 @@
         </w:rPr>
         <w:t>Pertinência</w:t>
       </w:r>
-      <w:bookmarkEnd w:id="21"/>
+      <w:bookmarkEnd w:id="19"/>
       <w:proofErr w:type="spellEnd"/>
     </w:p>
     <w:p>
@@ -5753,11 +5785,9 @@
       <w:r>
         <w:t xml:space="preserve">Talk about </w:t>
       </w:r>
-      <w:proofErr w:type="spellStart"/>
-      <w:r>
-        <w:t>absolescence</w:t>
-      </w:r>
-      <w:proofErr w:type="spellEnd"/>
+      <w:r>
+        <w:t>obsolescence</w:t>
+      </w:r>
       <w:r>
         <w:t xml:space="preserve"> of both tools and </w:t>
       </w:r>
@@ -5799,7 +5829,7 @@
           <w:lang w:val="en-GB"/>
         </w:rPr>
       </w:pPr>
-      <w:bookmarkStart w:id="22" w:name="_Toc147225473"/>
+      <w:bookmarkStart w:id="20" w:name="_Toc147225473"/>
       <w:proofErr w:type="spellStart"/>
       <w:r>
         <w:rPr>
@@ -5822,7 +5852,7 @@
         </w:rPr>
         <w:t>Proposta</w:t>
       </w:r>
-      <w:bookmarkEnd w:id="22"/>
+      <w:bookmarkEnd w:id="20"/>
       <w:proofErr w:type="spellEnd"/>
     </w:p>
     <w:p>
@@ -5869,9 +5899,9 @@
           <w:lang w:val="en-GB"/>
         </w:rPr>
       </w:pPr>
-      <w:bookmarkStart w:id="23" w:name="_Toc347409446"/>
-      <w:bookmarkStart w:id="24" w:name="_Toc147225474"/>
-      <w:bookmarkEnd w:id="8"/>
+      <w:bookmarkStart w:id="21" w:name="_Toc147225474"/>
+      <w:bookmarkStart w:id="22" w:name="_Toc347409446"/>
+      <w:bookmarkEnd w:id="9"/>
       <w:proofErr w:type="spellStart"/>
       <w:r>
         <w:rPr>
@@ -5886,7 +5916,7 @@
         </w:rPr>
         <w:t>alendário</w:t>
       </w:r>
-      <w:bookmarkEnd w:id="24"/>
+      <w:bookmarkEnd w:id="21"/>
       <w:proofErr w:type="spellEnd"/>
     </w:p>
     <w:p>
@@ -5943,7 +5973,7 @@
           <w:lang w:val="pt-BR"/>
         </w:rPr>
       </w:pPr>
-      <w:bookmarkStart w:id="25" w:name="_Toc147225475"/>
+      <w:bookmarkStart w:id="23" w:name="_Toc147225475"/>
       <w:r>
         <w:rPr>
           <w:lang w:val="pt-BR"/>
@@ -5951,8 +5981,84 @@
         <w:lastRenderedPageBreak/>
         <w:t>Bibliografia</w:t>
       </w:r>
+      <w:bookmarkEnd w:id="22"/>
       <w:bookmarkEnd w:id="23"/>
+    </w:p>
+    <w:p>
+      <w:pPr>
+        <w:pStyle w:val="Reference"/>
+        <w:rPr>
+          <w:noProof w:val="0"/>
+          <w:lang w:val="pt-BR"/>
+        </w:rPr>
+      </w:pPr>
+      <w:bookmarkStart w:id="24" w:name="principios"/>
+      <w:bookmarkStart w:id="25" w:name="Regulamento"/>
+      <w:r>
+        <w:rPr>
+          <w:noProof w:val="0"/>
+          <w:lang w:val="pt-BR"/>
+        </w:rPr>
+        <w:t>[</w:t>
+      </w:r>
+      <w:r>
+        <w:rPr>
+          <w:noProof w:val="0"/>
+          <w:lang w:val="pt-BR"/>
+        </w:rPr>
+        <w:t>DEISI21</w:t>
+      </w:r>
+      <w:r>
+        <w:rPr>
+          <w:noProof w:val="0"/>
+          <w:lang w:val="pt-BR"/>
+        </w:rPr>
+        <w:t>]</w:t>
+      </w:r>
+      <w:bookmarkEnd w:id="24"/>
       <w:bookmarkEnd w:id="25"/>
+      <w:r>
+        <w:rPr>
+          <w:noProof w:val="0"/>
+          <w:lang w:val="pt-BR"/>
+        </w:rPr>
+        <w:tab/>
+      </w:r>
+      <w:r>
+        <w:rPr>
+          <w:noProof w:val="0"/>
+          <w:lang w:val="pt-BR"/>
+        </w:rPr>
+        <w:t>DEISI</w:t>
+      </w:r>
+      <w:r>
+        <w:rPr>
+          <w:noProof w:val="0"/>
+          <w:lang w:val="pt-BR"/>
+        </w:rPr>
+        <w:t xml:space="preserve">, </w:t>
+      </w:r>
+      <w:r>
+        <w:rPr>
+          <w:noProof w:val="0"/>
+          <w:lang w:val="pt-BR"/>
+        </w:rPr>
+        <w:t>Regulamento de Trabalho Final de Curso, Set. 202</w:t>
+      </w:r>
+      <w:r>
+        <w:rPr>
+          <w:noProof w:val="0"/>
+          <w:lang w:val="pt-BR"/>
+        </w:rPr>
+        <w:t>1</w:t>
+      </w:r>
+      <w:r>
+        <w:rPr>
+          <w:noProof w:val="0"/>
+          <w:lang w:val="pt-BR"/>
+        </w:rPr>
+        <w:t>.</w:t>
+      </w:r>
     </w:p>
     <w:p>
       <w:pPr>
@@ -5962,8 +6068,7 @@
           <w:lang w:val="pt-BR"/>
         </w:rPr>
       </w:pPr>
-      <w:bookmarkStart w:id="26" w:name="principios"/>
-      <w:bookmarkStart w:id="27" w:name="Regulamento"/>
+      <w:bookmarkStart w:id="26" w:name="Tanenbaum"/>
       <w:r>
         <w:rPr>
           <w:noProof w:val="0"/>
@@ -5976,7 +6081,7 @@
           <w:noProof w:val="0"/>
           <w:lang w:val="pt-BR"/>
         </w:rPr>
-        <w:t>DEISI21</w:t>
+        <w:t>TaWe20</w:t>
       </w:r>
       <w:r>
         <w:rPr>
@@ -5986,81 +6091,6 @@
         <w:t>]</w:t>
       </w:r>
       <w:bookmarkEnd w:id="26"/>
-      <w:bookmarkEnd w:id="27"/>
-      <w:r>
-        <w:rPr>
-          <w:noProof w:val="0"/>
-          <w:lang w:val="pt-BR"/>
-        </w:rPr>
-        <w:tab/>
-      </w:r>
-      <w:r>
-        <w:rPr>
-          <w:noProof w:val="0"/>
-          <w:lang w:val="pt-BR"/>
-        </w:rPr>
-        <w:t>DEISI</w:t>
-      </w:r>
-      <w:r>
-        <w:rPr>
-          <w:noProof w:val="0"/>
-          <w:lang w:val="pt-BR"/>
-        </w:rPr>
-        <w:t xml:space="preserve">, </w:t>
-      </w:r>
-      <w:r>
-        <w:rPr>
-          <w:noProof w:val="0"/>
-          <w:lang w:val="pt-BR"/>
-        </w:rPr>
-        <w:t>Regulamento de Trabalho Final de Curso, Set. 202</w:t>
-      </w:r>
-      <w:r>
-        <w:rPr>
-          <w:noProof w:val="0"/>
-          <w:lang w:val="pt-BR"/>
-        </w:rPr>
-        <w:t>1</w:t>
-      </w:r>
-      <w:r>
-        <w:rPr>
-          <w:noProof w:val="0"/>
-          <w:lang w:val="pt-BR"/>
-        </w:rPr>
-        <w:t>.</w:t>
-      </w:r>
-    </w:p>
-    <w:p>
-      <w:pPr>
-        <w:pStyle w:val="Reference"/>
-        <w:rPr>
-          <w:noProof w:val="0"/>
-          <w:lang w:val="pt-BR"/>
-        </w:rPr>
-      </w:pPr>
-      <w:bookmarkStart w:id="28" w:name="Tanenbaum"/>
-      <w:r>
-        <w:rPr>
-          <w:noProof w:val="0"/>
-          <w:lang w:val="pt-BR"/>
-        </w:rPr>
-        <w:t>[</w:t>
-      </w:r>
-      <w:r>
-        <w:rPr>
-          <w:noProof w:val="0"/>
-          <w:lang w:val="pt-BR"/>
-        </w:rPr>
-        <w:t>TaWe20</w:t>
-      </w:r>
-      <w:r>
-        <w:rPr>
-          <w:noProof w:val="0"/>
-          <w:lang w:val="pt-BR"/>
-        </w:rPr>
-        <w:t>]</w:t>
-      </w:r>
-      <w:bookmarkEnd w:id="28"/>
       <w:r>
         <w:rPr>
           <w:noProof w:val="0"/>
@@ -6094,7 +6124,7 @@
           <w:lang w:val="pt-BR"/>
         </w:rPr>
       </w:pPr>
-      <w:bookmarkStart w:id="29" w:name="siteLusofona"/>
+      <w:bookmarkStart w:id="27" w:name="siteLusofona"/>
       <w:r>
         <w:rPr>
           <w:noProof w:val="0"/>
@@ -6116,7 +6146,7 @@
         </w:rPr>
         <w:t>]</w:t>
       </w:r>
-      <w:bookmarkEnd w:id="29"/>
+      <w:bookmarkEnd w:id="27"/>
       <w:r>
         <w:rPr>
           <w:noProof w:val="0"/>
@@ -6197,7 +6227,7 @@
           <w:lang w:val="pt-BR"/>
         </w:rPr>
       </w:pPr>
-      <w:bookmarkStart w:id="30" w:name="_Toc147225476"/>
+      <w:bookmarkStart w:id="28" w:name="_Toc147225476"/>
       <w:r>
         <w:rPr>
           <w:lang w:val="pt-BR"/>
@@ -6211,7 +6241,7 @@
         </w:rPr>
         <w:t xml:space="preserve"> 1 – Questionário</w:t>
       </w:r>
-      <w:bookmarkEnd w:id="30"/>
+      <w:bookmarkEnd w:id="28"/>
       <w:r>
         <w:rPr>
           <w:lang w:val="pt-BR"/>
@@ -6238,7 +6268,7 @@
           <w:lang w:val="pt-BR"/>
         </w:rPr>
       </w:pPr>
-      <w:bookmarkStart w:id="31" w:name="_Toc147225477"/>
+      <w:bookmarkStart w:id="29" w:name="_Toc147225477"/>
       <w:r>
         <w:rPr>
           <w:lang w:val="pt-BR"/>
@@ -6258,10 +6288,10 @@
         </w:rPr>
         <w:t>de um relatório</w:t>
       </w:r>
-      <w:bookmarkStart w:id="32" w:name="_Hlk55581217"/>
-      <w:bookmarkEnd w:id="31"/>
-    </w:p>
-    <w:bookmarkEnd w:id="32"/>
+      <w:bookmarkStart w:id="30" w:name="_Hlk55581217"/>
+      <w:bookmarkEnd w:id="29"/>
+    </w:p>
+    <w:bookmarkEnd w:id="30"/>
     <w:p>
       <w:pPr>
         <w:rPr>
@@ -6350,51 +6380,6 @@
           <w:lang w:val="pt-BR"/>
         </w:rPr>
         <w:t xml:space="preserve">Consulte os videos tutoriais com dicas sobre </w:t>
-      </w:r>
-      <w:r>
-        <w:fldChar w:fldCharType="begin"/>
-      </w:r>
-      <w:r>
-        <w:rPr>
-          <w:lang w:val="pt-BR"/>
-        </w:rPr>
-        <w:instrText>HYPERLINK "https://educast.fccn.pt/vod/clips/245cjb4nn6/streaming.html?locale=en" \t "_blank"</w:instrText>
-      </w:r>
-      <w:r>
-        <w:fldChar w:fldCharType="separate"/>
-      </w:r>
-      <w:r>
-        <w:rPr>
-          <w:rStyle w:val="Hiperligao"/>
-          <w:rFonts w:cstheme="minorHAnsi"/>
-          <w:color w:val="1155CC"/>
-          <w:lang w:val="pt-BR"/>
-        </w:rPr>
-        <w:t>Como fazer um relatório de TFC em Word</w:t>
-      </w:r>
-      <w:r>
-        <w:rPr>
-          <w:rStyle w:val="Hiperligao"/>
-          <w:rFonts w:cstheme="minorHAnsi"/>
-          <w:color w:val="1155CC"/>
-          <w:lang w:val="pt-BR"/>
-        </w:rPr>
-        <w:fldChar w:fldCharType="end"/>
-      </w:r>
-      <w:r>
-        <w:rPr>
-          <w:rFonts w:cstheme="minorHAnsi"/>
-          <w:color w:val="222222"/>
-          <w:lang w:val="pt-BR"/>
-        </w:rPr>
-        <w:t xml:space="preserve"> </w:t>
-      </w:r>
-      <w:r>
-        <w:rPr>
-          <w:color w:val="548DD4" w:themeColor="text2" w:themeTint="99"/>
-          <w:lang w:val="pt-BR"/>
-        </w:rPr>
-        <w:t xml:space="preserve">e </w:t>
       </w:r>
       <w:hyperlink r:id="rId16" w:tgtFrame="_blank" w:history="1">
         <w:r>
@@ -6404,7 +6389,7 @@
             <w:color w:val="1155CC"/>
             <w:lang w:val="pt-BR"/>
           </w:rPr>
-          <w:t>Trabalho colaborativo com MS Word</w:t>
+          <w:t>Como fazer um relatório de TFC em Word</w:t>
         </w:r>
       </w:hyperlink>
       <w:r>
@@ -6413,6 +6398,32 @@
           <w:color w:val="222222"/>
           <w:lang w:val="pt-BR"/>
         </w:rPr>
+        <w:t xml:space="preserve"> </w:t>
+      </w:r>
+      <w:r>
+        <w:rPr>
+          <w:color w:val="548DD4" w:themeColor="text2" w:themeTint="99"/>
+          <w:lang w:val="pt-BR"/>
+        </w:rPr>
+        <w:t xml:space="preserve">e </w:t>
+      </w:r>
+      <w:hyperlink r:id="rId17" w:tgtFrame="_blank" w:history="1">
+        <w:r>
+          <w:rPr>
+            <w:rStyle w:val="Hiperligao"/>
+            <w:rFonts w:cstheme="minorHAnsi"/>
+            <w:color w:val="1155CC"/>
+            <w:lang w:val="pt-BR"/>
+          </w:rPr>
+          <w:t>Trabalho colaborativo com MS Word</w:t>
+        </w:r>
+      </w:hyperlink>
+      <w:r>
+        <w:rPr>
+          <w:rFonts w:cstheme="minorHAnsi"/>
+          <w:color w:val="222222"/>
+          <w:lang w:val="pt-BR"/>
+        </w:rPr>
         <w:t>.</w:t>
       </w:r>
     </w:p>
@@ -6535,8 +6546,8 @@
           <w:lang w:val="pt-BR"/>
         </w:rPr>
       </w:pPr>
-      <w:bookmarkStart w:id="33" w:name="_Ref382065912"/>
-      <w:bookmarkStart w:id="34" w:name="_Toc55581411"/>
+      <w:bookmarkStart w:id="31" w:name="_Ref382065912"/>
+      <w:bookmarkStart w:id="32" w:name="_Toc55581411"/>
       <w:r>
         <w:rPr>
           <w:color w:val="548DD4" w:themeColor="text2" w:themeTint="99"/>
@@ -6576,7 +6587,7 @@
         </w:rPr>
         <w:fldChar w:fldCharType="end"/>
       </w:r>
-      <w:bookmarkEnd w:id="33"/>
+      <w:bookmarkEnd w:id="31"/>
       <w:r>
         <w:rPr>
           <w:color w:val="548DD4" w:themeColor="text2" w:themeTint="99"/>
@@ -6584,7 +6595,7 @@
         </w:rPr>
         <w:t xml:space="preserve"> – Tipos de Selectores existentes.</w:t>
       </w:r>
-      <w:bookmarkEnd w:id="34"/>
+      <w:bookmarkEnd w:id="32"/>
     </w:p>
     <w:tbl>
       <w:tblPr>
@@ -7109,7 +7120,7 @@
                     </pic:cNvPicPr>
                   </pic:nvPicPr>
                   <pic:blipFill rotWithShape="1">
-                    <a:blip r:embed="rId17"/>
+                    <a:blip r:embed="rId18"/>
                     <a:srcRect l="29231" t="32701" r="27385" b="13693"/>
                     <a:stretch/>
                   </pic:blipFill>
@@ -7137,8 +7148,8 @@
           <w:lang w:val="pt-BR"/>
         </w:rPr>
       </w:pPr>
-      <w:bookmarkStart w:id="35" w:name="_Ref383184130"/>
-      <w:bookmarkStart w:id="36" w:name="_Toc55581410"/>
+      <w:bookmarkStart w:id="33" w:name="_Ref383184130"/>
+      <w:bookmarkStart w:id="34" w:name="_Toc55581410"/>
       <w:r>
         <w:rPr>
           <w:color w:val="548DD4" w:themeColor="text2" w:themeTint="99"/>
@@ -7178,7 +7189,7 @@
         </w:rPr>
         <w:fldChar w:fldCharType="end"/>
       </w:r>
-      <w:bookmarkEnd w:id="35"/>
+      <w:bookmarkEnd w:id="33"/>
       <w:r>
         <w:rPr>
           <w:color w:val="548DD4" w:themeColor="text2" w:themeTint="99"/>
@@ -7186,7 +7197,7 @@
         </w:rPr>
         <w:t xml:space="preserve"> – Processo de carregamento de uma página HTML.</w:t>
       </w:r>
-      <w:bookmarkEnd w:id="36"/>
+      <w:bookmarkEnd w:id="34"/>
     </w:p>
     <w:p>
       <w:pPr>
@@ -7381,7 +7392,7 @@
           <w:lang w:val="pt-BR"/>
         </w:rPr>
       </w:pPr>
-      <w:bookmarkStart w:id="37" w:name="_Toc147225478"/>
+      <w:bookmarkStart w:id="35" w:name="_Toc147225478"/>
       <w:r>
         <w:rPr>
           <w:lang w:val="pt-BR"/>
@@ -7389,7 +7400,7 @@
         <w:lastRenderedPageBreak/>
         <w:t>Glossário</w:t>
       </w:r>
-      <w:bookmarkEnd w:id="37"/>
+      <w:bookmarkEnd w:id="35"/>
     </w:p>
     <w:p>
       <w:pPr>
@@ -7509,7 +7520,7 @@
       </w:pPr>
     </w:p>
     <w:sectPr>
-      <w:headerReference w:type="default" r:id="rId18"/>
+      <w:headerReference w:type="default" r:id="rId19"/>
       <w:pgSz w:w="11907" w:h="16839" w:code="9"/>
       <w:pgMar w:top="1417" w:right="1701" w:bottom="1417" w:left="1701" w:header="720" w:footer="720" w:gutter="0"/>
       <w:pgNumType w:start="1"/>

</xml_diff>

<commit_message>
changes to the report , notes added,topics to discuss
</commit_message>
<xml_diff>
--- a/relatorio/Relatorio_Intercalar_1o_Semestre.docx
+++ b/relatorio/Relatorio_Intercalar_1o_Semestre.docx
@@ -6457,7 +6457,16 @@
         <w:spacing w:after="0"/>
       </w:pPr>
       <w:r>
-        <w:t>Then how we will mitigate both problems (be open and flexible).</w:t>
+        <w:t xml:space="preserve">Then how we will mitigate both </w:t>
+      </w:r>
+      <w:r>
+        <w:rPr>
+          <w:u w:val="single"/>
+        </w:rPr>
+        <w:t>problems</w:t>
+      </w:r>
+      <w:r>
+        <w:t xml:space="preserve"> (be open and flexible).</w:t>
       </w:r>
     </w:p>
     <w:p>
@@ -6553,6 +6562,22 @@
       </w:r>
     </w:p>
     <w:p/>
+    <w:p>
+      <w:pPr>
+        <w:rPr>
+          <w:u w:val="single"/>
+        </w:rPr>
+      </w:pPr>
+      <w:r>
+        <w:t xml:space="preserve">//TODO -&gt; </w:t>
+      </w:r>
+      <w:r>
+        <w:t>SURVEY</w:t>
+      </w:r>
+      <w:r>
+        <w:t xml:space="preserve"> TO THE FARMER </w:t>
+      </w:r>
+    </w:p>
     <w:p/>
     <w:p/>
     <w:p>

</xml_diff>

<commit_message>
changes to the report , notes added -> topics to discuss
</commit_message>
<xml_diff>
--- a/relatorio/Relatorio_Intercalar_1o_Semestre.docx
+++ b/relatorio/Relatorio_Intercalar_1o_Semestre.docx
@@ -203,28 +203,30 @@
           <w:sz w:val="20"/>
           <w:szCs w:val="20"/>
           <w:highlight w:val="yellow"/>
-          <w:lang w:val="pt-BR"/>
-        </w:rPr>
-      </w:pPr>
+          <w:lang w:val="en-US"/>
+        </w:rPr>
+      </w:pPr>
+      <w:proofErr w:type="spellStart"/>
       <w:r>
         <w:rPr>
           <w:rFonts w:ascii="Linux Libertine" w:hAnsi="Linux Libertine" w:cs="Linux Libertine"/>
           <w:sz w:val="20"/>
           <w:szCs w:val="20"/>
           <w:highlight w:val="yellow"/>
-          <w:lang w:val="pt-BR"/>
-        </w:rPr>
-        <w:t>Nome do Aluno:</w:t>
-      </w:r>
+          <w:lang w:val="en-US"/>
+        </w:rPr>
+        <w:t>Students´s</w:t>
+      </w:r>
+      <w:proofErr w:type="spellEnd"/>
       <w:r>
         <w:rPr>
           <w:rFonts w:ascii="Linux Libertine" w:hAnsi="Linux Libertine" w:cs="Linux Libertine"/>
           <w:sz w:val="20"/>
           <w:szCs w:val="20"/>
           <w:highlight w:val="yellow"/>
-          <w:lang w:val="pt-BR"/>
-        </w:rPr>
-        <w:t xml:space="preserve"> Pedro L</w:t>
+          <w:lang w:val="en-US"/>
+        </w:rPr>
+        <w:t xml:space="preserve"> Name</w:t>
       </w:r>
       <w:r>
         <w:rPr>
@@ -232,58 +234,137 @@
           <w:sz w:val="20"/>
           <w:szCs w:val="20"/>
           <w:highlight w:val="yellow"/>
-          <w:lang w:val="pt-BR"/>
-        </w:rPr>
-        <w:t>opes</w:t>
-      </w:r>
-    </w:p>
-    <w:p>
-      <w:pPr>
-        <w:jc w:val="center"/>
-        <w:rPr>
-          <w:rFonts w:ascii="Linux Libertine" w:hAnsi="Linux Libertine" w:cs="Linux Libertine"/>
-          <w:sz w:val="20"/>
-          <w:szCs w:val="20"/>
-          <w:lang w:val="pt-BR"/>
-        </w:rPr>
-      </w:pPr>
+          <w:lang w:val="en-US"/>
+        </w:rPr>
+        <w:t>:</w:t>
+      </w:r>
       <w:r>
         <w:rPr>
           <w:rFonts w:ascii="Linux Libertine" w:hAnsi="Linux Libertine" w:cs="Linux Libertine"/>
           <w:sz w:val="20"/>
           <w:szCs w:val="20"/>
           <w:highlight w:val="yellow"/>
-          <w:lang w:val="pt-BR"/>
-        </w:rPr>
-        <w:t>Nome do Orientador:</w:t>
-      </w:r>
-      <w:r>
+          <w:lang w:val="en-US"/>
+        </w:rPr>
+        <w:t xml:space="preserve"> Pedro Lopes</w:t>
+      </w:r>
+    </w:p>
+    <w:p>
+      <w:pPr>
+        <w:jc w:val="center"/>
         <w:rPr>
           <w:rFonts w:ascii="Linux Libertine" w:hAnsi="Linux Libertine" w:cs="Linux Libertine"/>
           <w:sz w:val="20"/>
           <w:szCs w:val="20"/>
-          <w:lang w:val="pt-BR"/>
-        </w:rPr>
-        <w:t xml:space="preserve"> </w:t>
-      </w:r>
+          <w:lang w:val="en-US"/>
+        </w:rPr>
+      </w:pPr>
       <w:r>
         <w:rPr>
           <w:rFonts w:ascii="Linux Libertine" w:hAnsi="Linux Libertine" w:cs="Linux Libertine"/>
           <w:sz w:val="20"/>
           <w:szCs w:val="20"/>
-          <w:lang w:val="pt-BR"/>
-        </w:rPr>
-        <w:t xml:space="preserve"> Daniel S</w:t>
+          <w:lang w:val="en-US"/>
+        </w:rPr>
+        <w:t>A</w:t>
       </w:r>
       <w:r>
         <w:rPr>
           <w:rFonts w:ascii="Linux Libertine" w:hAnsi="Linux Libertine" w:cs="Linux Libertine"/>
           <w:sz w:val="20"/>
           <w:szCs w:val="20"/>
-          <w:lang w:val="pt-BR"/>
-        </w:rPr>
-        <w:t>ilveira</w:t>
-      </w:r>
+          <w:lang w:val="en-US"/>
+        </w:rPr>
+        <w:t>dvisor</w:t>
+      </w:r>
+      <w:r>
+        <w:rPr>
+          <w:rFonts w:ascii="Linux Libertine" w:hAnsi="Linux Libertine" w:cs="Linux Libertine"/>
+          <w:sz w:val="20"/>
+          <w:szCs w:val="20"/>
+          <w:lang w:val="en-US"/>
+        </w:rPr>
+        <w:t>´s Name</w:t>
+      </w:r>
+      <w:r>
+        <w:rPr>
+          <w:rFonts w:ascii="Linux Libertine" w:hAnsi="Linux Libertine" w:cs="Linux Libertine"/>
+          <w:sz w:val="20"/>
+          <w:szCs w:val="20"/>
+          <w:highlight w:val="yellow"/>
+          <w:lang w:val="en-US"/>
+        </w:rPr>
+        <w:t>:</w:t>
+      </w:r>
+      <w:r>
+        <w:rPr>
+          <w:rFonts w:ascii="Linux Libertine" w:hAnsi="Linux Libertine" w:cs="Linux Libertine"/>
+          <w:sz w:val="20"/>
+          <w:szCs w:val="20"/>
+          <w:lang w:val="en-US"/>
+        </w:rPr>
+        <w:t xml:space="preserve"> </w:t>
+      </w:r>
+      <w:r>
+        <w:rPr>
+          <w:rFonts w:ascii="Linux Libertine" w:hAnsi="Linux Libertine" w:cs="Linux Libertine"/>
+          <w:sz w:val="20"/>
+          <w:szCs w:val="20"/>
+          <w:lang w:val="en-US"/>
+        </w:rPr>
+        <w:t xml:space="preserve"> Daniel Silveira</w:t>
+      </w:r>
+    </w:p>
+    <w:p>
+      <w:pPr>
+        <w:jc w:val="center"/>
+        <w:rPr>
+          <w:rFonts w:ascii="Linux Libertine" w:hAnsi="Linux Libertine" w:cs="Linux Libertine"/>
+          <w:sz w:val="20"/>
+          <w:szCs w:val="20"/>
+          <w:lang w:val="en-US"/>
+        </w:rPr>
+      </w:pPr>
+      <w:r>
+        <w:rPr>
+          <w:rFonts w:ascii="Linux Libertine" w:hAnsi="Linux Libertine" w:cs="Linux Libertine"/>
+          <w:sz w:val="20"/>
+          <w:szCs w:val="20"/>
+          <w:lang w:val="en-US"/>
+        </w:rPr>
+        <w:t xml:space="preserve">Co-advisors </w:t>
+      </w:r>
+      <w:proofErr w:type="gramStart"/>
+      <w:r>
+        <w:rPr>
+          <w:rFonts w:ascii="Linux Libertine" w:hAnsi="Linux Libertine" w:cs="Linux Libertine"/>
+          <w:sz w:val="20"/>
+          <w:szCs w:val="20"/>
+          <w:lang w:val="en-US"/>
+        </w:rPr>
+        <w:t>Name :</w:t>
+      </w:r>
+      <w:proofErr w:type="gramEnd"/>
+      <w:r>
+        <w:rPr>
+          <w:rFonts w:ascii="Linux Libertine" w:hAnsi="Linux Libertine" w:cs="Linux Libertine"/>
+          <w:sz w:val="20"/>
+          <w:szCs w:val="20"/>
+          <w:lang w:val="en-US"/>
+        </w:rPr>
+        <w:t xml:space="preserve"> João Pavia</w:t>
+      </w:r>
+    </w:p>
+    <w:p>
+      <w:pPr>
+        <w:jc w:val="center"/>
+        <w:rPr>
+          <w:rFonts w:ascii="Linux Libertine" w:hAnsi="Linux Libertine" w:cs="Linux Libertine"/>
+          <w:sz w:val="20"/>
+          <w:szCs w:val="20"/>
+          <w:lang w:val="en-US"/>
+        </w:rPr>
+      </w:pPr>
     </w:p>
     <w:p>
       <w:pPr>
@@ -3168,15 +3249,7 @@
         <w:t>i</w:t>
       </w:r>
       <w:r>
-        <w:t xml:space="preserve">cs? How currently the problem </w:t>
-      </w:r>
-      <w:proofErr w:type="gramStart"/>
-      <w:r>
-        <w:t>is solved</w:t>
-      </w:r>
-      <w:proofErr w:type="gramEnd"/>
-      <w:r>
-        <w:t xml:space="preserve"> using manual intervention.</w:t>
+        <w:t>cs? How currently the problem is solved using manual intervention.</w:t>
       </w:r>
     </w:p>
     <w:p>
@@ -3211,32 +3284,18 @@
         <w:rPr>
           <w:u w:val="single"/>
         </w:rPr>
-        <w:t xml:space="preserve">what </w:t>
-      </w:r>
-      <w:proofErr w:type="gramStart"/>
+        <w:t>what is used for</w:t>
+      </w:r>
       <w:r>
         <w:rPr>
           <w:u w:val="single"/>
         </w:rPr>
-        <w:t>is used</w:t>
-      </w:r>
-      <w:proofErr w:type="gramEnd"/>
+        <w:t xml:space="preserve"> (other plants and greenhouses)</w:t>
+      </w:r>
       <w:r>
         <w:rPr>
           <w:u w:val="single"/>
         </w:rPr>
-        <w:t xml:space="preserve"> for</w:t>
-      </w:r>
-      <w:r>
-        <w:rPr>
-          <w:u w:val="single"/>
-        </w:rPr>
-        <w:t xml:space="preserve"> (other plants and greenhouses)</w:t>
-      </w:r>
-      <w:r>
-        <w:rPr>
-          <w:u w:val="single"/>
-        </w:rPr>
         <w:t>.</w:t>
       </w:r>
     </w:p>
@@ -3264,15 +3323,7 @@
         <w:shd w:val="clear" w:color="auto" w:fill="BFBFBF" w:themeFill="background1" w:themeFillShade="BF"/>
       </w:pPr>
       <w:r>
-        <w:t xml:space="preserve">Why this tool </w:t>
-      </w:r>
-      <w:proofErr w:type="gramStart"/>
-      <w:r>
-        <w:t>is needed</w:t>
-      </w:r>
-      <w:proofErr w:type="gramEnd"/>
-      <w:r>
-        <w:t>.</w:t>
+        <w:t>Why this tool is needed.</w:t>
       </w:r>
       <w:r>
         <w:t xml:space="preserve"> (</w:t>
@@ -3426,21 +3477,7 @@
         <w:rPr>
           <w:color w:val="000000" w:themeColor="text1"/>
         </w:rPr>
-        <w:t xml:space="preserve">, </w:t>
-      </w:r>
-      <w:proofErr w:type="gramStart"/>
-      <w:r>
-        <w:rPr>
-          <w:color w:val="000000" w:themeColor="text1"/>
-        </w:rPr>
-        <w:t>that</w:t>
-      </w:r>
-      <w:proofErr w:type="gramEnd"/>
-      <w:r>
-        <w:rPr>
-          <w:color w:val="000000" w:themeColor="text1"/>
-        </w:rPr>
-        <w:t xml:space="preserve"> contains every nutrient, </w:t>
+        <w:t xml:space="preserve">, that contains every nutrient, </w:t>
       </w:r>
       <w:r>
         <w:rPr>
@@ -3882,15 +3919,7 @@
     </w:p>
     <w:p>
       <w:r>
-        <w:t xml:space="preserve">List of tools you found and mention their </w:t>
-      </w:r>
-      <w:proofErr w:type="gramStart"/>
-      <w:r>
-        <w:t>main features</w:t>
-      </w:r>
-      <w:proofErr w:type="gramEnd"/>
-      <w:r>
-        <w:t>.</w:t>
+        <w:t>List of tools you found and mention their main features.</w:t>
       </w:r>
     </w:p>
     <w:p>
@@ -3984,15 +4013,7 @@
         <w:t>competitors</w:t>
       </w:r>
       <w:r>
-        <w:t xml:space="preserve"> on them market, </w:t>
-      </w:r>
-      <w:proofErr w:type="gramStart"/>
-      <w:r>
-        <w:t>that</w:t>
-      </w:r>
-      <w:proofErr w:type="gramEnd"/>
-      <w:r>
-        <w:t xml:space="preserve"> make similar systems:</w:t>
+        <w:t xml:space="preserve"> on them market, that make similar systems:</w:t>
       </w:r>
     </w:p>
     <w:p>
@@ -4010,21 +4031,7 @@
         <w:rPr>
           <w:rFonts w:ascii="Calibri" w:hAnsi="Calibri" w:cs="Calibri"/>
         </w:rPr>
-        <w:t>“Pro System Aqua</w:t>
-      </w:r>
-      <w:proofErr w:type="gramStart"/>
-      <w:r>
-        <w:rPr>
-          <w:rFonts w:ascii="Calibri" w:hAnsi="Calibri" w:cs="Calibri"/>
-        </w:rPr>
-        <w:t>”,</w:t>
-      </w:r>
-      <w:proofErr w:type="gramEnd"/>
-      <w:r>
-        <w:rPr>
-          <w:rFonts w:ascii="Calibri" w:hAnsi="Calibri" w:cs="Calibri"/>
-        </w:rPr>
-        <w:t xml:space="preserve"> is an enterprise that makes controllers, principally, automate pH controllers, and electrical conductivity automatic controllers</w:t>
+        <w:t>“Pro System Aqua”, is an enterprise that makes controllers, principally, automate pH controllers, and electrical conductivity automatic controllers</w:t>
       </w:r>
       <w:r>
         <w:rPr>
@@ -4200,15 +4207,7 @@
     </w:p>
     <w:p>
       <w:r>
-        <w:t xml:space="preserve">However, this method </w:t>
-      </w:r>
-      <w:proofErr w:type="gramStart"/>
-      <w:r>
-        <w:t>isn’t</w:t>
-      </w:r>
-      <w:proofErr w:type="gramEnd"/>
-      <w:r>
-        <w:t xml:space="preserve"> as viable as hydroponics, because is susceptible to issues such as pest infestations and predation. </w:t>
+        <w:t xml:space="preserve">However, this method isn’t as viable as hydroponics, because is susceptible to issues such as pest infestations and predation. </w:t>
       </w:r>
       <w:r>
         <w:t>Additionally,</w:t>
@@ -4217,28 +4216,12 @@
         <w:t xml:space="preserve"> the quality of the herbs will be direc</w:t>
       </w:r>
       <w:r>
-        <w:t xml:space="preserve">tly influenced by the quality of the soil, which, is </w:t>
-      </w:r>
-      <w:proofErr w:type="gramStart"/>
-      <w:r>
-        <w:t>way harder</w:t>
-      </w:r>
-      <w:proofErr w:type="gramEnd"/>
-      <w:r>
-        <w:t xml:space="preserve"> to control comparing whit the water on the hydroponic system.</w:t>
-      </w:r>
-    </w:p>
-    <w:p>
-      <w:r>
-        <w:t xml:space="preserve">In conclusion, there are </w:t>
-      </w:r>
-      <w:proofErr w:type="gramStart"/>
-      <w:r>
-        <w:t>numerous</w:t>
-      </w:r>
-      <w:proofErr w:type="gramEnd"/>
-      <w:r>
-        <w:t xml:space="preserve"> variables that the farmer does not have full control over.</w:t>
+        <w:t>tly influenced by the quality of the soil, which, is way harder to control comparing whit the water on the hydroponic system.</w:t>
+      </w:r>
+    </w:p>
+    <w:p>
+      <w:r>
+        <w:t>In conclusion, there are numerous variables that the farmer does not have full control over.</w:t>
       </w:r>
     </w:p>
     <w:p/>
@@ -4516,13 +4499,7 @@
         <w:pStyle w:val="Ttulo4"/>
       </w:pPr>
       <w:r>
-        <w:t>Arduino</w:t>
-      </w:r>
-      <w:r>
-        <w:t xml:space="preserve"> and </w:t>
-      </w:r>
-      <w:r>
-        <w:t>Microcontrollers</w:t>
+        <w:t>Arduino and Microcontrollers</w:t>
       </w:r>
     </w:p>
     <w:p>
@@ -4631,27 +4608,7 @@
           <w:spacing w:val="2"/>
           <w:shd w:val="clear" w:color="auto" w:fill="FFFFFF"/>
         </w:rPr>
-        <w:t xml:space="preserve">There are </w:t>
-      </w:r>
-      <w:proofErr w:type="gramStart"/>
-      <w:r>
-        <w:rPr>
-          <w:rFonts w:cstheme="minorHAnsi"/>
-          <w:color w:val="000000"/>
-          <w:spacing w:val="2"/>
-          <w:shd w:val="clear" w:color="auto" w:fill="FFFFFF"/>
-        </w:rPr>
-        <w:t>various types</w:t>
-      </w:r>
-      <w:proofErr w:type="gramEnd"/>
-      <w:r>
-        <w:rPr>
-          <w:rFonts w:cstheme="minorHAnsi"/>
-          <w:color w:val="000000"/>
-          <w:spacing w:val="2"/>
-          <w:shd w:val="clear" w:color="auto" w:fill="FFFFFF"/>
-        </w:rPr>
-        <w:t xml:space="preserve"> of Arduinos which</w:t>
+        <w:t>There are various types of Arduinos which</w:t>
       </w:r>
       <w:r>
         <w:rPr>
@@ -4748,25 +4705,7 @@
           <w:color w:val="000000"/>
           <w:shd w:val="clear" w:color="auto" w:fill="FFFFFF"/>
         </w:rPr>
-        <w:t xml:space="preserve"> that I chose to use is the ESP32, because it is </w:t>
-      </w:r>
-      <w:proofErr w:type="gramStart"/>
-      <w:r>
-        <w:rPr>
-          <w:rFonts w:cstheme="minorHAnsi"/>
-          <w:color w:val="000000"/>
-          <w:shd w:val="clear" w:color="auto" w:fill="FFFFFF"/>
-        </w:rPr>
-        <w:t>very cheap</w:t>
-      </w:r>
-      <w:proofErr w:type="gramEnd"/>
-      <w:r>
-        <w:rPr>
-          <w:rFonts w:cstheme="minorHAnsi"/>
-          <w:color w:val="000000"/>
-          <w:shd w:val="clear" w:color="auto" w:fill="FFFFFF"/>
-        </w:rPr>
-        <w:t>, has all the logic and analogic ports that I need, and most importantly it has the capacity of connect</w:t>
+        <w:t xml:space="preserve"> that I chose to use is the ESP32, because it is very cheap, has all the logic and analogic ports that I need, and most importantly it has the capacity of connect</w:t>
       </w:r>
       <w:r>
         <w:rPr>
@@ -5026,15 +4965,7 @@
                               <w:t xml:space="preserve">- ESP8266 on the board </w:t>
                             </w:r>
                             <w:r>
-                              <w:t xml:space="preserve">Wi-Fi ESP8266 - CP2102 </w:t>
-                            </w:r>
-                            <w:proofErr w:type="spellStart"/>
-                            <w:r>
-                              <w:t>NodeMCU</w:t>
-                            </w:r>
-                            <w:proofErr w:type="spellEnd"/>
-                            <w:r>
-                              <w:t xml:space="preserve"> V3 Lua</w:t>
+                              <w:t>Wi-Fi ESP8266 - CP2102 NodeMCU V3 Lua</w:t>
                             </w:r>
                           </w:p>
                         </w:txbxContent>
@@ -5095,15 +5026,7 @@
                         <w:t xml:space="preserve">- ESP8266 on the board </w:t>
                       </w:r>
                       <w:r>
-                        <w:t xml:space="preserve">Wi-Fi ESP8266 - CP2102 </w:t>
-                      </w:r>
-                      <w:proofErr w:type="spellStart"/>
-                      <w:r>
-                        <w:t>NodeMCU</w:t>
-                      </w:r>
-                      <w:proofErr w:type="spellEnd"/>
-                      <w:r>
-                        <w:t xml:space="preserve"> V3 Lua</w:t>
+                        <w:t>Wi-Fi ESP8266 - CP2102 NodeMCU V3 Lua</w:t>
                       </w:r>
                     </w:p>
                   </w:txbxContent>
@@ -5120,26 +5043,16 @@
           <w:color w:val="000000"/>
           <w:shd w:val="clear" w:color="auto" w:fill="FFFFFF"/>
         </w:rPr>
-        <w:t xml:space="preserve">There is another Microprocessor that I can eventually use, the ESP8266, which </w:t>
-      </w:r>
-      <w:proofErr w:type="gramStart"/>
+        <w:t xml:space="preserve">There is another Microprocessor that I can eventually use, the ESP8266, which is </w:t>
+      </w:r>
       <w:r>
         <w:rPr>
           <w:rFonts w:cstheme="minorHAnsi"/>
           <w:color w:val="000000"/>
           <w:shd w:val="clear" w:color="auto" w:fill="FFFFFF"/>
         </w:rPr>
-        <w:t xml:space="preserve">is </w:t>
-      </w:r>
-      <w:r>
-        <w:rPr>
-          <w:rFonts w:cstheme="minorHAnsi"/>
-          <w:color w:val="000000"/>
-          <w:shd w:val="clear" w:color="auto" w:fill="FFFFFF"/>
-        </w:rPr>
         <w:t>featured</w:t>
       </w:r>
-      <w:proofErr w:type="gramEnd"/>
       <w:r>
         <w:rPr>
           <w:rFonts w:cstheme="minorHAnsi"/>
@@ -5254,13 +5167,8 @@
                             <w:r>
                               <w:t xml:space="preserve">ESP8266 on the board Wi-Fi ESP8266 - CP2102 </w:t>
                             </w:r>
-                            <w:proofErr w:type="spellStart"/>
                             <w:r>
-                              <w:t>NodeMCU</w:t>
-                            </w:r>
-                            <w:proofErr w:type="spellEnd"/>
-                            <w:r>
-                              <w:t xml:space="preserve"> V3 Lua</w:t>
+                              <w:t>NodeMCU V3 Lua</w:t>
                             </w:r>
                           </w:p>
                         </w:txbxContent>
@@ -5319,13 +5227,8 @@
                       <w:r>
                         <w:t xml:space="preserve">ESP8266 on the board Wi-Fi ESP8266 - CP2102 </w:t>
                       </w:r>
-                      <w:proofErr w:type="spellStart"/>
                       <w:r>
-                        <w:t>NodeMCU</w:t>
-                      </w:r>
-                      <w:proofErr w:type="spellEnd"/>
-                      <w:r>
-                        <w:t xml:space="preserve"> V3 Lua</w:t>
+                        <w:t>NodeMCU V3 Lua</w:t>
                       </w:r>
                     </w:p>
                   </w:txbxContent>
@@ -5683,19 +5586,11 @@
               </w:rPr>
               <w:tab/>
             </w:r>
-            <w:proofErr w:type="gramStart"/>
             <w:r>
               <w:rPr>
                 <w:shd w:val="clear" w:color="auto" w:fill="FFFFFF"/>
               </w:rPr>
-              <w:t>8</w:t>
-            </w:r>
-            <w:proofErr w:type="gramEnd"/>
-            <w:r>
-              <w:rPr>
-                <w:shd w:val="clear" w:color="auto" w:fill="FFFFFF"/>
-              </w:rPr>
-              <w:t xml:space="preserve"> analogic ports</w:t>
+              <w:t>8 analogic ports</w:t>
             </w:r>
           </w:p>
         </w:tc>
@@ -5779,21 +5674,7 @@
               <w:rPr>
                 <w:shd w:val="clear" w:color="auto" w:fill="FFFFFF"/>
               </w:rPr>
-              <w:t xml:space="preserve">Has Wi-Fi capabilities but has </w:t>
-            </w:r>
-            <w:proofErr w:type="gramStart"/>
-            <w:r>
-              <w:rPr>
-                <w:shd w:val="clear" w:color="auto" w:fill="FFFFFF"/>
-              </w:rPr>
-              <w:t>a lot of</w:t>
-            </w:r>
-            <w:proofErr w:type="gramEnd"/>
-            <w:r>
-              <w:rPr>
-                <w:shd w:val="clear" w:color="auto" w:fill="FFFFFF"/>
-              </w:rPr>
-              <w:t xml:space="preserve"> limitations as range</w:t>
+              <w:t>Has Wi-Fi capabilities but has a lot of limitations as range</w:t>
             </w:r>
           </w:p>
         </w:tc>
@@ -5893,19 +5774,11 @@
                 <w:shd w:val="clear" w:color="auto" w:fill="FFFFFF"/>
               </w:rPr>
             </w:pPr>
-            <w:proofErr w:type="gramStart"/>
             <w:r>
               <w:rPr>
                 <w:shd w:val="clear" w:color="auto" w:fill="FFFFFF"/>
               </w:rPr>
-              <w:t>14</w:t>
-            </w:r>
-            <w:proofErr w:type="gramEnd"/>
-            <w:r>
-              <w:rPr>
-                <w:shd w:val="clear" w:color="auto" w:fill="FFFFFF"/>
-              </w:rPr>
-              <w:t xml:space="preserve"> analogic pins</w:t>
+              <w:t>14 analogic pins</w:t>
             </w:r>
           </w:p>
         </w:tc>
@@ -5920,19 +5793,11 @@
                 <w:shd w:val="clear" w:color="auto" w:fill="FFFFFF"/>
               </w:rPr>
             </w:pPr>
-            <w:proofErr w:type="gramStart"/>
             <w:r>
               <w:rPr>
                 <w:shd w:val="clear" w:color="auto" w:fill="FFFFFF"/>
               </w:rPr>
-              <w:t>14</w:t>
-            </w:r>
-            <w:proofErr w:type="gramEnd"/>
-            <w:r>
-              <w:rPr>
-                <w:shd w:val="clear" w:color="auto" w:fill="FFFFFF"/>
-              </w:rPr>
-              <w:t xml:space="preserve"> analogic pins</w:t>
+              <w:t>14 analogic pins</w:t>
             </w:r>
           </w:p>
         </w:tc>
@@ -6067,80 +5932,52 @@
         <w:rPr>
           <w:shd w:val="clear" w:color="auto" w:fill="FFFFFF"/>
         </w:rPr>
-        <w:t xml:space="preserve">they can </w:t>
-      </w:r>
-      <w:proofErr w:type="gramStart"/>
-      <w:r>
+        <w:t>they can handle all the complexity that the sending and collecting data requires.</w:t>
+      </w:r>
+    </w:p>
+    <w:p>
+      <w:pPr>
         <w:rPr>
           <w:shd w:val="clear" w:color="auto" w:fill="FFFFFF"/>
         </w:rPr>
-        <w:t>handle</w:t>
-      </w:r>
-      <w:proofErr w:type="gramEnd"/>
+      </w:pPr>
       <w:r>
         <w:rPr>
           <w:shd w:val="clear" w:color="auto" w:fill="FFFFFF"/>
         </w:rPr>
-        <w:t xml:space="preserve"> all the complexity that the sending and collecting data requires.</w:t>
-      </w:r>
-    </w:p>
-    <w:p>
-      <w:pPr>
+        <w:t xml:space="preserve"> The microcontrollers are easy to understand and easy to program and there is a lot of information </w:t>
+      </w:r>
+      <w:r>
         <w:rPr>
           <w:shd w:val="clear" w:color="auto" w:fill="FFFFFF"/>
         </w:rPr>
-      </w:pPr>
+        <w:t>and resources available online to help me find answers about my questions and access information about them</w:t>
+      </w:r>
       <w:r>
         <w:rPr>
           <w:shd w:val="clear" w:color="auto" w:fill="FFFFFF"/>
         </w:rPr>
-        <w:t xml:space="preserve"> The microcontrollers are easy to understand and easy to program and there is </w:t>
-      </w:r>
-      <w:proofErr w:type="gramStart"/>
-      <w:r>
+        <w:t>.</w:t>
+      </w:r>
+    </w:p>
+    <w:p>
+      <w:pPr>
         <w:rPr>
           <w:shd w:val="clear" w:color="auto" w:fill="FFFFFF"/>
         </w:rPr>
-        <w:t>a lot of</w:t>
-      </w:r>
-      <w:proofErr w:type="gramEnd"/>
+      </w:pPr>
       <w:r>
         <w:rPr>
           <w:shd w:val="clear" w:color="auto" w:fill="FFFFFF"/>
         </w:rPr>
-        <w:t xml:space="preserve"> information </w:t>
-      </w:r>
-      <w:r>
+        <w:t>I decided to use the ESP32 when I have more than a sensor connected to the same microcontroller and the ESP8266 when the I have only one basic sensor connected (example. Temperature sensor).</w:t>
+      </w:r>
+    </w:p>
+    <w:p>
+      <w:pPr>
         <w:rPr>
           <w:shd w:val="clear" w:color="auto" w:fill="FFFFFF"/>
         </w:rPr>
-        <w:t>and resources available online to help me find answers about my questions and access information about them</w:t>
-      </w:r>
-      <w:r>
-        <w:rPr>
-          <w:shd w:val="clear" w:color="auto" w:fill="FFFFFF"/>
-        </w:rPr>
-        <w:t>.</w:t>
-      </w:r>
-    </w:p>
-    <w:p>
-      <w:pPr>
-        <w:rPr>
-          <w:shd w:val="clear" w:color="auto" w:fill="FFFFFF"/>
-        </w:rPr>
-      </w:pPr>
-      <w:r>
-        <w:rPr>
-          <w:shd w:val="clear" w:color="auto" w:fill="FFFFFF"/>
-        </w:rPr>
-        <w:t>I decided to use the ESP32 when I have more than a sensor connected to the same microcontroller and the ESP8266 when the I have only one basic sensor connected (example. Temperature sensor).</w:t>
-      </w:r>
-    </w:p>
-    <w:p>
-      <w:pPr>
-        <w:rPr>
-          <w:shd w:val="clear" w:color="auto" w:fill="FFFFFF"/>
-        </w:rPr>
       </w:pPr>
     </w:p>
     <w:p>
@@ -6148,10 +5985,7 @@
         <w:pStyle w:val="Ttulo4"/>
       </w:pPr>
       <w:r>
-        <w:t>Sensors</w:t>
-      </w:r>
-      <w:r>
-        <w:t xml:space="preserve"> and output triggers</w:t>
+        <w:t>Sensors and output triggers</w:t>
       </w:r>
     </w:p>
     <w:p>
@@ -6547,15 +6381,7 @@
     </w:p>
     <w:p>
       <w:r>
-        <w:t xml:space="preserve">The sensor can also </w:t>
-      </w:r>
-      <w:proofErr w:type="gramStart"/>
-      <w:r>
-        <w:t>be broken</w:t>
-      </w:r>
-      <w:proofErr w:type="gramEnd"/>
-      <w:r>
-        <w:t xml:space="preserve"> and whit that needs to be </w:t>
+        <w:t xml:space="preserve">The sensor can also be broken and whit that needs to be </w:t>
       </w:r>
       <w:r>
         <w:t>substituted.</w:t>
@@ -7139,36 +6965,17 @@
         </w:rPr>
         <w:t xml:space="preserve">Consulte os videos tutoriais com dicas sobre </w:t>
       </w:r>
-      <w:r>
-        <w:fldChar w:fldCharType="begin"/>
-      </w:r>
-      <w:r>
-        <w:rPr>
-          <w:lang w:val="pt-PT"/>
-        </w:rPr>
-        <w:instrText>HYPERLINK "https://educast.fccn.pt/vod/clips/245cjb4nn6/streaming.html?locale=en" \t "_blank"</w:instrText>
-      </w:r>
-      <w:r>
-        <w:fldChar w:fldCharType="separate"/>
-      </w:r>
-      <w:r>
-        <w:rPr>
-          <w:rStyle w:val="Hiperligao"/>
-          <w:rFonts w:cstheme="minorHAnsi"/>
-          <w:color w:val="1155CC"/>
-          <w:lang w:val="pt-BR"/>
-        </w:rPr>
-        <w:t>Como fazer um relatório de TFC em Word</w:t>
-      </w:r>
-      <w:r>
-        <w:rPr>
-          <w:rStyle w:val="Hiperligao"/>
-          <w:rFonts w:cstheme="minorHAnsi"/>
-          <w:color w:val="1155CC"/>
-          <w:lang w:val="pt-BR"/>
-        </w:rPr>
-        <w:fldChar w:fldCharType="end"/>
-      </w:r>
+      <w:hyperlink r:id="rId16" w:tgtFrame="_blank" w:history="1">
+        <w:r>
+          <w:rPr>
+            <w:rStyle w:val="Hiperligao"/>
+            <w:rFonts w:cstheme="minorHAnsi"/>
+            <w:color w:val="1155CC"/>
+            <w:lang w:val="pt-BR"/>
+          </w:rPr>
+          <w:t>Como fazer um relatório de TFC em Word</w:t>
+        </w:r>
+      </w:hyperlink>
       <w:r>
         <w:rPr>
           <w:rFonts w:cstheme="minorHAnsi"/>
@@ -7184,7 +6991,7 @@
         </w:rPr>
         <w:t xml:space="preserve">e </w:t>
       </w:r>
-      <w:hyperlink r:id="rId16" w:tgtFrame="_blank" w:history="1">
+      <w:hyperlink r:id="rId17" w:tgtFrame="_blank" w:history="1">
         <w:r>
           <w:rPr>
             <w:rStyle w:val="Hiperligao"/>
@@ -7907,7 +7714,7 @@
                     </pic:cNvPicPr>
                   </pic:nvPicPr>
                   <pic:blipFill rotWithShape="1">
-                    <a:blip r:embed="rId17"/>
+                    <a:blip r:embed="rId18"/>
                     <a:srcRect l="29231" t="32701" r="27385" b="13693"/>
                     <a:stretch/>
                   </pic:blipFill>
@@ -8307,7 +8114,7 @@
       </w:pPr>
     </w:p>
     <w:sectPr>
-      <w:headerReference w:type="default" r:id="rId18"/>
+      <w:headerReference w:type="default" r:id="rId19"/>
       <w:pgSz w:w="11907" w:h="16839" w:code="9"/>
       <w:pgMar w:top="1417" w:right="1701" w:bottom="1417" w:left="1701" w:header="720" w:footer="720" w:gutter="0"/>
       <w:pgNumType w:start="1"/>
@@ -10549,6 +10356,7 @@
   <w:style w:type="character" w:default="1" w:styleId="Tipodeletrapredefinidodopargrafo">
     <w:name w:val="Default Paragraph Font"/>
     <w:uiPriority w:val="1"/>
+    <w:semiHidden/>
     <w:unhideWhenUsed/>
   </w:style>
   <w:style w:type="table" w:default="1" w:styleId="Tabelanormal">

</xml_diff>

<commit_message>
changes to the report, notes taken
</commit_message>
<xml_diff>
--- a/relatorio/Relatorio_Intercalar_1o_Semestre.docx
+++ b/relatorio/Relatorio_Intercalar_1o_Semestre.docx
@@ -206,7 +206,6 @@
           <w:lang w:val="en-US"/>
         </w:rPr>
       </w:pPr>
-      <w:proofErr w:type="spellStart"/>
       <w:r>
         <w:rPr>
           <w:rFonts w:ascii="Linux Libertine" w:hAnsi="Linux Libertine" w:cs="Linux Libertine"/>
@@ -215,9 +214,8 @@
           <w:highlight w:val="yellow"/>
           <w:lang w:val="en-US"/>
         </w:rPr>
-        <w:t>Students´s</w:t>
-      </w:r>
-      <w:proofErr w:type="spellEnd"/>
+        <w:t>Students´s Name</w:t>
+      </w:r>
       <w:r>
         <w:rPr>
           <w:rFonts w:ascii="Linux Libertine" w:hAnsi="Linux Libertine" w:cs="Linux Libertine"/>
@@ -226,7 +224,7 @@
           <w:highlight w:val="yellow"/>
           <w:lang w:val="en-US"/>
         </w:rPr>
-        <w:t xml:space="preserve"> Name</w:t>
+        <w:t>:</w:t>
       </w:r>
       <w:r>
         <w:rPr>
@@ -236,7 +234,45 @@
           <w:highlight w:val="yellow"/>
           <w:lang w:val="en-US"/>
         </w:rPr>
-        <w:t>:</w:t>
+        <w:t xml:space="preserve"> Pedro Lopes</w:t>
+      </w:r>
+    </w:p>
+    <w:p>
+      <w:pPr>
+        <w:jc w:val="center"/>
+        <w:rPr>
+          <w:rFonts w:ascii="Linux Libertine" w:hAnsi="Linux Libertine" w:cs="Linux Libertine"/>
+          <w:sz w:val="20"/>
+          <w:szCs w:val="20"/>
+          <w:lang w:val="en-US"/>
+        </w:rPr>
+      </w:pPr>
+      <w:r>
+        <w:rPr>
+          <w:rFonts w:ascii="Linux Libertine" w:hAnsi="Linux Libertine" w:cs="Linux Libertine"/>
+          <w:sz w:val="20"/>
+          <w:szCs w:val="20"/>
+          <w:lang w:val="en-US"/>
+        </w:rPr>
+        <w:t>A</w:t>
+      </w:r>
+      <w:r>
+        <w:rPr>
+          <w:rFonts w:ascii="Linux Libertine" w:hAnsi="Linux Libertine" w:cs="Linux Libertine"/>
+          <w:sz w:val="20"/>
+          <w:szCs w:val="20"/>
+          <w:lang w:val="en-US"/>
+        </w:rPr>
+        <w:t>dvisor</w:t>
+      </w:r>
+      <w:r>
+        <w:rPr>
+          <w:rFonts w:ascii="Linux Libertine" w:hAnsi="Linux Libertine" w:cs="Linux Libertine"/>
+          <w:sz w:val="20"/>
+          <w:szCs w:val="20"/>
+          <w:lang w:val="en-US"/>
+        </w:rPr>
+        <w:t>´s Name</w:t>
       </w:r>
       <w:r>
         <w:rPr>
@@ -246,19 +282,17 @@
           <w:highlight w:val="yellow"/>
           <w:lang w:val="en-US"/>
         </w:rPr>
-        <w:t xml:space="preserve"> Pedro Lopes</w:t>
-      </w:r>
-    </w:p>
-    <w:p>
-      <w:pPr>
-        <w:jc w:val="center"/>
+        <w:t>:</w:t>
+      </w:r>
+      <w:r>
         <w:rPr>
           <w:rFonts w:ascii="Linux Libertine" w:hAnsi="Linux Libertine" w:cs="Linux Libertine"/>
           <w:sz w:val="20"/>
           <w:szCs w:val="20"/>
           <w:lang w:val="en-US"/>
         </w:rPr>
-      </w:pPr>
+        <w:t xml:space="preserve"> </w:t>
+      </w:r>
       <w:r>
         <w:rPr>
           <w:rFonts w:ascii="Linux Libertine" w:hAnsi="Linux Libertine" w:cs="Linux Libertine"/>
@@ -266,17 +300,19 @@
           <w:szCs w:val="20"/>
           <w:lang w:val="en-US"/>
         </w:rPr>
-        <w:t>A</w:t>
-      </w:r>
-      <w:r>
+        <w:t xml:space="preserve"> Daniel Silveira</w:t>
+      </w:r>
+    </w:p>
+    <w:p>
+      <w:pPr>
+        <w:jc w:val="center"/>
         <w:rPr>
           <w:rFonts w:ascii="Linux Libertine" w:hAnsi="Linux Libertine" w:cs="Linux Libertine"/>
           <w:sz w:val="20"/>
           <w:szCs w:val="20"/>
           <w:lang w:val="en-US"/>
         </w:rPr>
-        <w:t>dvisor</w:t>
-      </w:r>
+      </w:pPr>
       <w:r>
         <w:rPr>
           <w:rFonts w:ascii="Linux Libertine" w:hAnsi="Linux Libertine" w:cs="Linux Libertine"/>
@@ -284,75 +320,7 @@
           <w:szCs w:val="20"/>
           <w:lang w:val="en-US"/>
         </w:rPr>
-        <w:t>´s Name</w:t>
-      </w:r>
-      <w:r>
-        <w:rPr>
-          <w:rFonts w:ascii="Linux Libertine" w:hAnsi="Linux Libertine" w:cs="Linux Libertine"/>
-          <w:sz w:val="20"/>
-          <w:szCs w:val="20"/>
-          <w:highlight w:val="yellow"/>
-          <w:lang w:val="en-US"/>
-        </w:rPr>
-        <w:t>:</w:t>
-      </w:r>
-      <w:r>
-        <w:rPr>
-          <w:rFonts w:ascii="Linux Libertine" w:hAnsi="Linux Libertine" w:cs="Linux Libertine"/>
-          <w:sz w:val="20"/>
-          <w:szCs w:val="20"/>
-          <w:lang w:val="en-US"/>
-        </w:rPr>
-        <w:t xml:space="preserve"> </w:t>
-      </w:r>
-      <w:r>
-        <w:rPr>
-          <w:rFonts w:ascii="Linux Libertine" w:hAnsi="Linux Libertine" w:cs="Linux Libertine"/>
-          <w:sz w:val="20"/>
-          <w:szCs w:val="20"/>
-          <w:lang w:val="en-US"/>
-        </w:rPr>
-        <w:t xml:space="preserve"> Daniel Silveira</w:t>
-      </w:r>
-    </w:p>
-    <w:p>
-      <w:pPr>
-        <w:jc w:val="center"/>
-        <w:rPr>
-          <w:rFonts w:ascii="Linux Libertine" w:hAnsi="Linux Libertine" w:cs="Linux Libertine"/>
-          <w:sz w:val="20"/>
-          <w:szCs w:val="20"/>
-          <w:lang w:val="en-US"/>
-        </w:rPr>
-      </w:pPr>
-      <w:r>
-        <w:rPr>
-          <w:rFonts w:ascii="Linux Libertine" w:hAnsi="Linux Libertine" w:cs="Linux Libertine"/>
-          <w:sz w:val="20"/>
-          <w:szCs w:val="20"/>
-          <w:lang w:val="en-US"/>
-        </w:rPr>
-        <w:t xml:space="preserve">Co-advisors </w:t>
-      </w:r>
-      <w:proofErr w:type="gramStart"/>
-      <w:r>
-        <w:rPr>
-          <w:rFonts w:ascii="Linux Libertine" w:hAnsi="Linux Libertine" w:cs="Linux Libertine"/>
-          <w:sz w:val="20"/>
-          <w:szCs w:val="20"/>
-          <w:lang w:val="en-US"/>
-        </w:rPr>
-        <w:t>Name :</w:t>
-      </w:r>
-      <w:proofErr w:type="gramEnd"/>
-      <w:r>
-        <w:rPr>
-          <w:rFonts w:ascii="Linux Libertine" w:hAnsi="Linux Libertine" w:cs="Linux Libertine"/>
-          <w:sz w:val="20"/>
-          <w:szCs w:val="20"/>
-          <w:lang w:val="en-US"/>
-        </w:rPr>
-        <w:t xml:space="preserve"> João Pavia</w:t>
+        <w:t>Co-advisors Name : João Pavia</w:t>
       </w:r>
     </w:p>
     <w:p>
@@ -844,7 +812,6 @@
       </w:pPr>
       <w:bookmarkStart w:id="0" w:name="_Toc147225456"/>
       <w:bookmarkStart w:id="1" w:name="_Toc347409434"/>
-      <w:proofErr w:type="spellStart"/>
       <w:r>
         <w:rPr>
           <w:lang w:val="en-US"/>
@@ -853,7 +820,6 @@
         <w:t>Resumo</w:t>
       </w:r>
       <w:bookmarkEnd w:id="0"/>
-      <w:proofErr w:type="spellEnd"/>
     </w:p>
     <w:p>
       <w:pPr>
@@ -881,6 +847,12 @@
           <w:lang w:val="en-US"/>
         </w:rPr>
         <w:t xml:space="preserve">bjective to automate a </w:t>
+      </w:r>
+      <w:r>
+        <w:rPr>
+          <w:lang w:val="en-US"/>
+        </w:rPr>
+        <w:t>a</w:t>
       </w:r>
     </w:p>
     <w:p>
@@ -3326,23 +3298,7 @@
         <w:t>Why this tool is needed.</w:t>
       </w:r>
       <w:r>
-        <w:t xml:space="preserve"> (</w:t>
-      </w:r>
-      <w:proofErr w:type="gramStart"/>
-      <w:r>
-        <w:t>e.g.</w:t>
-      </w:r>
-      <w:proofErr w:type="gramEnd"/>
-      <w:r>
-        <w:t xml:space="preserve"> control diseases, search in internet or </w:t>
-      </w:r>
-      <w:proofErr w:type="spellStart"/>
-      <w:r>
-        <w:t>chatgpt</w:t>
-      </w:r>
-      <w:proofErr w:type="spellEnd"/>
-      <w:r>
-        <w:t>)</w:t>
+        <w:t xml:space="preserve"> (e.g. control diseases, search in internet or chatgpt)</w:t>
       </w:r>
     </w:p>
     <w:p>
@@ -3873,15 +3829,7 @@
         <w:shd w:val="clear" w:color="auto" w:fill="BFBFBF" w:themeFill="background1" w:themeFillShade="BF"/>
       </w:pPr>
       <w:r>
-        <w:t xml:space="preserve">Estado da </w:t>
-      </w:r>
-      <w:proofErr w:type="spellStart"/>
-      <w:r>
-        <w:t>arte</w:t>
-      </w:r>
-      <w:proofErr w:type="spellEnd"/>
-      <w:r>
-        <w:t xml:space="preserve"> </w:t>
+        <w:t xml:space="preserve">Estado da arte </w:t>
       </w:r>
     </w:p>
     <w:p>
@@ -3926,37 +3874,19 @@
       <w:r>
         <w:t xml:space="preserve">Mention also </w:t>
       </w:r>
-      <w:proofErr w:type="spellStart"/>
-      <w:r>
-        <w:t>alternavite</w:t>
-      </w:r>
-      <w:proofErr w:type="spellEnd"/>
-      <w:r>
-        <w:t xml:space="preserve"> solutions that do not require hydroponics.</w:t>
-      </w:r>
-    </w:p>
-    <w:p>
-      <w:r>
-        <w:t>“</w:t>
-      </w:r>
-      <w:proofErr w:type="spellStart"/>
-      <w:r>
-        <w:t>Enquadramento</w:t>
-      </w:r>
-      <w:proofErr w:type="spellEnd"/>
-      <w:r>
-        <w:t>”</w:t>
-      </w:r>
-    </w:p>
-    <w:p>
-      <w:r>
-        <w:t xml:space="preserve">Provide context, explain why you selected </w:t>
-      </w:r>
-      <w:proofErr w:type="gramStart"/>
-      <w:r>
-        <w:t>Arduino</w:t>
-      </w:r>
-      <w:proofErr w:type="gramEnd"/>
+      <w:r>
+        <w:t>alternavite solutions that do not require hydroponics.</w:t>
+      </w:r>
+    </w:p>
+    <w:p>
+      <w:r>
+        <w:t>“Enquadramento”</w:t>
+      </w:r>
+    </w:p>
+    <w:p>
+      <w:r>
+        <w:t>Provide context, explain why you selected Arduino</w:t>
+      </w:r>
     </w:p>
     <w:p>
       <w:pPr>
@@ -4070,57 +4000,21 @@
         <w:rPr>
           <w:rFonts w:ascii="Calibri" w:hAnsi="Calibri" w:cs="Calibri"/>
         </w:rPr>
-        <w:t>“</w:t>
-      </w:r>
-      <w:proofErr w:type="spellStart"/>
-      <w:r>
+        <w:t>“zeben”</w:t>
+      </w:r>
+    </w:p>
+    <w:p>
+      <w:pPr>
         <w:rPr>
           <w:rFonts w:ascii="Calibri" w:hAnsi="Calibri" w:cs="Calibri"/>
         </w:rPr>
-        <w:t>zeben</w:t>
-      </w:r>
-      <w:proofErr w:type="spellEnd"/>
+      </w:pPr>
       <w:r>
         <w:rPr>
           <w:rFonts w:ascii="Calibri" w:hAnsi="Calibri" w:cs="Calibri"/>
         </w:rPr>
-        <w:t>”</w:t>
-      </w:r>
-    </w:p>
-    <w:p>
-      <w:pPr>
-        <w:rPr>
-          <w:rFonts w:ascii="Calibri" w:hAnsi="Calibri" w:cs="Calibri"/>
-        </w:rPr>
-      </w:pPr>
-      <w:r>
-        <w:rPr>
-          <w:rFonts w:ascii="Calibri" w:hAnsi="Calibri" w:cs="Calibri"/>
-        </w:rPr>
-        <w:t>“</w:t>
-      </w:r>
-      <w:proofErr w:type="spellStart"/>
-      <w:r>
-        <w:rPr>
-          <w:rFonts w:ascii="Calibri" w:hAnsi="Calibri" w:cs="Calibri"/>
-        </w:rPr>
-        <w:t>zeben</w:t>
-      </w:r>
-      <w:proofErr w:type="spellEnd"/>
-      <w:r>
-        <w:rPr>
-          <w:rFonts w:ascii="Calibri" w:hAnsi="Calibri" w:cs="Calibri"/>
-        </w:rPr>
-        <w:t xml:space="preserve">” </w:t>
-      </w:r>
-      <w:proofErr w:type="gramStart"/>
-      <w:r>
-        <w:rPr>
-          <w:rFonts w:ascii="Calibri" w:hAnsi="Calibri" w:cs="Calibri"/>
-        </w:rPr>
-        <w:t>is  “</w:t>
-      </w:r>
-      <w:proofErr w:type="gramEnd"/>
+        <w:t>“zeben” is  “</w:t>
+      </w:r>
       <w:r>
         <w:rPr>
           <w:rFonts w:ascii="Calibri" w:hAnsi="Calibri" w:cs="Calibri"/>
@@ -4342,14 +4236,12 @@
           <w:numId w:val="10"/>
         </w:numPr>
       </w:pPr>
-      <w:proofErr w:type="spellStart"/>
       <w:r>
         <w:rPr>
           <w:lang w:val="en-US"/>
         </w:rPr>
         <w:t>arduino</w:t>
       </w:r>
-      <w:proofErr w:type="spellEnd"/>
     </w:p>
     <w:p>
       <w:pPr>
@@ -4371,11 +4263,9 @@
           <w:numId w:val="10"/>
         </w:numPr>
       </w:pPr>
-      <w:proofErr w:type="spellStart"/>
       <w:r>
         <w:t>arduino</w:t>
       </w:r>
-      <w:proofErr w:type="spellEnd"/>
     </w:p>
     <w:p>
       <w:pPr>
@@ -4386,13 +4276,8 @@
         </w:numPr>
       </w:pPr>
       <w:r>
-        <w:t xml:space="preserve">Event gathering </w:t>
-      </w:r>
-      <w:proofErr w:type="gramStart"/>
-      <w:r>
-        <w:t>services</w:t>
-      </w:r>
-      <w:proofErr w:type="gramEnd"/>
+        <w:t>Event gathering services</w:t>
+      </w:r>
     </w:p>
     <w:p>
       <w:pPr>
@@ -4403,15 +4288,8 @@
         </w:numPr>
       </w:pPr>
       <w:r>
-        <w:t xml:space="preserve">Web app, running </w:t>
-      </w:r>
-      <w:proofErr w:type="spellStart"/>
-      <w:proofErr w:type="gramStart"/>
-      <w:r>
-        <w:t>anywere</w:t>
-      </w:r>
-      <w:proofErr w:type="spellEnd"/>
-      <w:proofErr w:type="gramEnd"/>
+        <w:t>Web app, running anywere</w:t>
+      </w:r>
     </w:p>
     <w:p>
       <w:pPr>
@@ -5059,25 +4937,7 @@
           <w:color w:val="000000"/>
           <w:shd w:val="clear" w:color="auto" w:fill="FFFFFF"/>
         </w:rPr>
-        <w:t xml:space="preserve"> on the “Wi-Fi ESP8266 - CP2102 </w:t>
-      </w:r>
-      <w:proofErr w:type="spellStart"/>
-      <w:r>
-        <w:rPr>
-          <w:rFonts w:cstheme="minorHAnsi"/>
-          <w:color w:val="000000"/>
-          <w:shd w:val="clear" w:color="auto" w:fill="FFFFFF"/>
-        </w:rPr>
-        <w:t>NodeMCU</w:t>
-      </w:r>
-      <w:proofErr w:type="spellEnd"/>
-      <w:r>
-        <w:rPr>
-          <w:rFonts w:cstheme="minorHAnsi"/>
-          <w:color w:val="000000"/>
-          <w:shd w:val="clear" w:color="auto" w:fill="FFFFFF"/>
-        </w:rPr>
-        <w:t xml:space="preserve"> V3 Lua” board.</w:t>
+        <w:t xml:space="preserve"> on the “Wi-Fi ESP8266 - CP2102 NodeMCU V3 Lua” board.</w:t>
       </w:r>
     </w:p>
     <w:p>
@@ -5165,10 +5025,7 @@
                               <w:t xml:space="preserve"> - </w:t>
                             </w:r>
                             <w:r>
-                              <w:t xml:space="preserve">ESP8266 on the board Wi-Fi ESP8266 - CP2102 </w:t>
-                            </w:r>
-                            <w:r>
-                              <w:t>NodeMCU V3 Lua</w:t>
+                              <w:t>ESP8266 on the board Wi-Fi ESP8266 - CP2102 NodeMCU V3 Lua</w:t>
                             </w:r>
                           </w:p>
                         </w:txbxContent>
@@ -5225,10 +5082,7 @@
                         <w:t xml:space="preserve"> - </w:t>
                       </w:r>
                       <w:r>
-                        <w:t xml:space="preserve">ESP8266 on the board Wi-Fi ESP8266 - CP2102 </w:t>
-                      </w:r>
-                      <w:r>
-                        <w:t>NodeMCU V3 Lua</w:t>
+                        <w:t>ESP8266 on the board Wi-Fi ESP8266 - CP2102 NodeMCU V3 Lua</w:t>
                       </w:r>
                     </w:p>
                   </w:txbxContent>
@@ -5529,21 +5383,7 @@
               <w:rPr>
                 <w:shd w:val="clear" w:color="auto" w:fill="FFFFFF"/>
               </w:rPr>
-              <w:t xml:space="preserve">it has a lot less processing power, but </w:t>
-            </w:r>
-            <w:proofErr w:type="gramStart"/>
-            <w:r>
-              <w:rPr>
-                <w:shd w:val="clear" w:color="auto" w:fill="FFFFFF"/>
-              </w:rPr>
-              <w:t>is capable of making</w:t>
-            </w:r>
-            <w:proofErr w:type="gramEnd"/>
-            <w:r>
-              <w:rPr>
-                <w:shd w:val="clear" w:color="auto" w:fill="FFFFFF"/>
-              </w:rPr>
-              <w:t xml:space="preserve"> simple tasks</w:t>
+              <w:t>it has a lot less processing power, but is capable of making simple tasks</w:t>
             </w:r>
           </w:p>
         </w:tc>
@@ -6093,13 +5933,8 @@
         <w:pStyle w:val="Ttulo3"/>
       </w:pPr>
       <w:r>
-        <w:t xml:space="preserve">Event gathering </w:t>
-      </w:r>
-      <w:proofErr w:type="gramStart"/>
-      <w:r>
-        <w:t>services</w:t>
-      </w:r>
-      <w:proofErr w:type="gramEnd"/>
+        <w:t>Event gathering services</w:t>
+      </w:r>
     </w:p>
     <w:p>
       <w:r>
@@ -6152,30 +5987,14 @@
         </w:rPr>
       </w:pPr>
       <w:bookmarkStart w:id="18" w:name="_Toc147225472"/>
-      <w:proofErr w:type="spellStart"/>
       <w:r>
         <w:rPr>
           <w:lang w:val="en-GB"/>
         </w:rPr>
         <w:lastRenderedPageBreak/>
-        <w:t>Viabilidade</w:t>
-      </w:r>
-      <w:proofErr w:type="spellEnd"/>
-      <w:r>
-        <w:rPr>
-          <w:lang w:val="en-GB"/>
-        </w:rPr>
-        <w:t xml:space="preserve"> e </w:t>
-      </w:r>
-      <w:proofErr w:type="spellStart"/>
-      <w:r>
-        <w:rPr>
-          <w:lang w:val="en-GB"/>
-        </w:rPr>
-        <w:t>Pertinência</w:t>
+        <w:t>Viabilidade e Pertinência</w:t>
       </w:r>
       <w:bookmarkEnd w:id="18"/>
-      <w:proofErr w:type="spellEnd"/>
     </w:p>
     <w:p>
       <w:pPr>
@@ -6271,15 +6090,7 @@
         <w:t xml:space="preserve"> of both tools and </w:t>
       </w:r>
       <w:r>
-        <w:t xml:space="preserve">plants, respective maintenance (life of crops what we do when crops </w:t>
-      </w:r>
-      <w:proofErr w:type="gramStart"/>
-      <w:r>
-        <w:t>ends</w:t>
-      </w:r>
-      <w:proofErr w:type="gramEnd"/>
-      <w:r>
-        <w:t>, it is reusable?</w:t>
+        <w:t>plants, respective maintenance (life of crops what we do when crops ends, it is reusable?</w:t>
       </w:r>
     </w:p>
     <w:p>
@@ -6414,66 +6225,48 @@
         </w:rPr>
       </w:pPr>
       <w:bookmarkStart w:id="19" w:name="_Toc147225473"/>
-      <w:proofErr w:type="spellStart"/>
       <w:r>
         <w:rPr>
           <w:lang w:val="en-GB"/>
         </w:rPr>
         <w:lastRenderedPageBreak/>
-        <w:t>Solução</w:t>
-      </w:r>
-      <w:proofErr w:type="spellEnd"/>
-      <w:r>
-        <w:rPr>
-          <w:lang w:val="en-GB"/>
+        <w:t>Solução Proposta</w:t>
+      </w:r>
+      <w:bookmarkEnd w:id="19"/>
+    </w:p>
+    <w:p>
+      <w:pPr>
+        <w:shd w:val="clear" w:color="auto" w:fill="BFBFBF" w:themeFill="background1" w:themeFillShade="BF"/>
+        <w:rPr>
+          <w:lang w:val="pt-BR"/>
+        </w:rPr>
+      </w:pPr>
+      <w:r>
+        <w:rPr>
+          <w:lang w:val="pt-BR"/>
+        </w:rPr>
+        <w:t>Identificação, justificada detalhadamente, da tecnologia a utilizar no desenvolvimento do</w:t>
+      </w:r>
+      <w:r>
+        <w:rPr>
+          <w:lang w:val="pt-BR"/>
         </w:rPr>
         <w:t xml:space="preserve"> </w:t>
       </w:r>
-      <w:proofErr w:type="spellStart"/>
-      <w:r>
-        <w:rPr>
-          <w:lang w:val="en-GB"/>
-        </w:rPr>
-        <w:t>Proposta</w:t>
-      </w:r>
-      <w:bookmarkEnd w:id="19"/>
-      <w:proofErr w:type="spellEnd"/>
+      <w:r>
+        <w:rPr>
+          <w:lang w:val="pt-BR"/>
+        </w:rPr>
+        <w:t>TFC e fundamentação das principais opções na construção da solução. Como forma de validar os critérios de avaliação de abrangência, o relatório deverá indicar disciplinas e áreas científicas do curso que serão aplicadas na solução proposta. Esta indicação deve ser revista e ajustada nos relatórios seguintes sempre que se justifique</w:t>
+      </w:r>
     </w:p>
     <w:p>
       <w:pPr>
         <w:shd w:val="clear" w:color="auto" w:fill="BFBFBF" w:themeFill="background1" w:themeFillShade="BF"/>
-        <w:rPr>
-          <w:lang w:val="pt-BR"/>
-        </w:rPr>
-      </w:pPr>
-      <w:r>
-        <w:rPr>
-          <w:lang w:val="pt-BR"/>
-        </w:rPr>
-        <w:t>Identificação, justificada detalhadamente, da tecnologia a utilizar no desenvolvimento do</w:t>
-      </w:r>
-      <w:r>
-        <w:rPr>
-          <w:lang w:val="pt-BR"/>
-        </w:rPr>
-        <w:t xml:space="preserve"> </w:t>
-      </w:r>
-      <w:r>
-        <w:rPr>
-          <w:lang w:val="pt-BR"/>
-        </w:rPr>
-        <w:t>TFC e fundamentação das principais opções na construção da solução. Como forma de validar os critérios de avaliação de abrangência, o relatório deverá indicar disciplinas e áreas científicas do curso que serão aplicadas na solução proposta. Esta indicação deve ser revista e ajustada nos relatórios seguintes sempre que se justifique</w:t>
-      </w:r>
-    </w:p>
-    <w:p>
-      <w:pPr>
-        <w:shd w:val="clear" w:color="auto" w:fill="BFBFBF" w:themeFill="background1" w:themeFillShade="BF"/>
-      </w:pPr>
-      <w:proofErr w:type="spellStart"/>
+      </w:pPr>
       <w:r>
         <w:t>Diagrama</w:t>
       </w:r>
-      <w:proofErr w:type="spellEnd"/>
     </w:p>
     <w:p/>
     <w:p>
@@ -6486,7 +6279,6 @@
       <w:bookmarkStart w:id="20" w:name="_Toc147225474"/>
       <w:bookmarkStart w:id="21" w:name="_Toc347409446"/>
       <w:bookmarkEnd w:id="9"/>
-      <w:proofErr w:type="spellStart"/>
       <w:r>
         <w:rPr>
           <w:lang w:val="en-GB"/>
@@ -6501,7 +6293,6 @@
         <w:t>alendário</w:t>
       </w:r>
       <w:bookmarkEnd w:id="20"/>
-      <w:proofErr w:type="spellEnd"/>
     </w:p>
     <w:p>
       <w:pPr>
@@ -7309,7 +7100,6 @@
                 <w:color w:val="548DD4" w:themeColor="text2" w:themeTint="99"/>
               </w:rPr>
             </w:pPr>
-            <w:proofErr w:type="spellStart"/>
             <w:r>
               <w:rPr>
                 <w:b/>
@@ -7318,7 +7108,6 @@
               </w:rPr>
               <w:t>Classe</w:t>
             </w:r>
-            <w:proofErr w:type="spellEnd"/>
             <w:r>
               <w:rPr>
                 <w:color w:val="548DD4" w:themeColor="text2" w:themeTint="99"/>
@@ -7413,7 +7202,6 @@
                 <w:color w:val="548DD4" w:themeColor="text2" w:themeTint="99"/>
               </w:rPr>
             </w:pPr>
-            <w:proofErr w:type="spellStart"/>
             <w:r>
               <w:rPr>
                 <w:b/>
@@ -7422,7 +7210,6 @@
               </w:rPr>
               <w:t>Atributo</w:t>
             </w:r>
-            <w:proofErr w:type="spellEnd"/>
             <w:r>
               <w:rPr>
                 <w:color w:val="548DD4" w:themeColor="text2" w:themeTint="99"/>
@@ -7472,18 +7259,8 @@
                 <w:bCs/>
                 <w:color w:val="548DD4" w:themeColor="text2" w:themeTint="99"/>
               </w:rPr>
-              <w:t>Pseudo-</w:t>
+              <w:t>Pseudo-classe</w:t>
             </w:r>
-            <w:proofErr w:type="spellStart"/>
-            <w:r>
-              <w:rPr>
-                <w:b/>
-                <w:bCs/>
-                <w:color w:val="548DD4" w:themeColor="text2" w:themeTint="99"/>
-              </w:rPr>
-              <w:t>classe</w:t>
-            </w:r>
-            <w:proofErr w:type="spellEnd"/>
             <w:r>
               <w:rPr>
                 <w:color w:val="548DD4" w:themeColor="text2" w:themeTint="99"/>
@@ -7503,16 +7280,12 @@
                 <w:color w:val="548DD4" w:themeColor="text2" w:themeTint="99"/>
               </w:rPr>
             </w:pPr>
-            <w:proofErr w:type="spellStart"/>
-            <w:proofErr w:type="gramStart"/>
             <w:r>
               <w:rPr>
                 <w:color w:val="548DD4" w:themeColor="text2" w:themeTint="99"/>
               </w:rPr>
               <w:t>div:hover</w:t>
             </w:r>
-            <w:proofErr w:type="spellEnd"/>
-            <w:proofErr w:type="gramEnd"/>
           </w:p>
         </w:tc>
       </w:tr>
@@ -7537,25 +7310,7 @@
                 <w:bCs/>
                 <w:color w:val="548DD4" w:themeColor="text2" w:themeTint="99"/>
               </w:rPr>
-              <w:t>Pseudo-</w:t>
-            </w:r>
-            <w:proofErr w:type="spellStart"/>
-            <w:r>
-              <w:rPr>
-                <w:b/>
-                <w:bCs/>
-                <w:color w:val="548DD4" w:themeColor="text2" w:themeTint="99"/>
-              </w:rPr>
-              <w:t>elemento</w:t>
-            </w:r>
-            <w:proofErr w:type="spellEnd"/>
-            <w:r>
-              <w:rPr>
-                <w:b/>
-                <w:bCs/>
-                <w:color w:val="548DD4" w:themeColor="text2" w:themeTint="99"/>
-              </w:rPr>
-              <w:t xml:space="preserve">  </w:t>
+              <w:t xml:space="preserve">Pseudo-elemento  </w:t>
             </w:r>
             <w:r>
               <w:rPr>
@@ -7576,19 +7331,11 @@
                 <w:color w:val="548DD4" w:themeColor="text2" w:themeTint="99"/>
               </w:rPr>
             </w:pPr>
-            <w:proofErr w:type="gramStart"/>
             <w:r>
               <w:rPr>
                 <w:color w:val="548DD4" w:themeColor="text2" w:themeTint="99"/>
               </w:rPr>
-              <w:t>p::</w:t>
-            </w:r>
-            <w:proofErr w:type="gramEnd"/>
-            <w:r>
-              <w:rPr>
-                <w:color w:val="548DD4" w:themeColor="text2" w:themeTint="99"/>
-              </w:rPr>
-              <w:t>first-letter</w:t>
+              <w:t>p::first-letter</w:t>
             </w:r>
           </w:p>
         </w:tc>
@@ -7854,49 +7601,7 @@
         <w:rPr>
           <w:color w:val="548DD4" w:themeColor="text2" w:themeTint="99"/>
         </w:rPr>
-        <w:t xml:space="preserve">Para </w:t>
-      </w:r>
-      <w:proofErr w:type="spellStart"/>
-      <w:r>
-        <w:rPr>
-          <w:color w:val="548DD4" w:themeColor="text2" w:themeTint="99"/>
-        </w:rPr>
-        <w:t>sua</w:t>
-      </w:r>
-      <w:proofErr w:type="spellEnd"/>
-      <w:r>
-        <w:rPr>
-          <w:color w:val="548DD4" w:themeColor="text2" w:themeTint="99"/>
-        </w:rPr>
-        <w:t xml:space="preserve"> </w:t>
-      </w:r>
-      <w:proofErr w:type="spellStart"/>
-      <w:r>
-        <w:rPr>
-          <w:color w:val="548DD4" w:themeColor="text2" w:themeTint="99"/>
-        </w:rPr>
-        <w:t>criação</w:t>
-      </w:r>
-      <w:proofErr w:type="spellEnd"/>
-      <w:r>
-        <w:rPr>
-          <w:color w:val="548DD4" w:themeColor="text2" w:themeTint="99"/>
-        </w:rPr>
-        <w:t xml:space="preserve"> </w:t>
-      </w:r>
-      <w:proofErr w:type="spellStart"/>
-      <w:r>
-        <w:rPr>
-          <w:color w:val="548DD4" w:themeColor="text2" w:themeTint="99"/>
-        </w:rPr>
-        <w:t>deve</w:t>
-      </w:r>
-      <w:proofErr w:type="spellEnd"/>
-      <w:r>
-        <w:rPr>
-          <w:color w:val="548DD4" w:themeColor="text2" w:themeTint="99"/>
-        </w:rPr>
-        <w:t xml:space="preserve">: </w:t>
+        <w:t xml:space="preserve">Para sua criação deve: </w:t>
       </w:r>
     </w:p>
     <w:p>
@@ -8053,20 +7758,8 @@
       </w:r>
       <w:r>
         <w:tab/>
-      </w:r>
-      <w:proofErr w:type="spellStart"/>
-      <w:r>
-        <w:t>Trabalho</w:t>
-      </w:r>
-      <w:proofErr w:type="spellEnd"/>
-      <w:r>
-        <w:t xml:space="preserve"> Final de </w:t>
-      </w:r>
-      <w:proofErr w:type="spellStart"/>
-      <w:r>
-        <w:t>Curso</w:t>
-      </w:r>
-      <w:proofErr w:type="spellEnd"/>
+        <w:t>Trabalho Final de Curso</w:t>
+      </w:r>
     </w:p>
     <w:p>
       <w:pPr>

</xml_diff>

<commit_message>
ideas and nites taken on the report
</commit_message>
<xml_diff>
--- a/relatorio/Relatorio_Intercalar_1o_Semestre.docx
+++ b/relatorio/Relatorio_Intercalar_1o_Semestre.docx
@@ -763,7 +763,6 @@
       </w:pPr>
       <w:bookmarkStart w:id="0" w:name="_Toc147225456"/>
       <w:bookmarkStart w:id="1" w:name="_Toc347409434"/>
-      <w:proofErr w:type="spellStart"/>
       <w:r>
         <w:rPr>
           <w:lang w:val="en-US"/>
@@ -772,7 +771,6 @@
         <w:t>Resumo</w:t>
       </w:r>
       <w:bookmarkEnd w:id="0"/>
-      <w:proofErr w:type="spellEnd"/>
     </w:p>
     <w:p>
       <w:pPr>
@@ -3245,15 +3243,7 @@
         <w:t>Why this tool is needed.</w:t>
       </w:r>
       <w:r>
-        <w:t xml:space="preserve"> (e.g. control diseases, search in internet or </w:t>
-      </w:r>
-      <w:proofErr w:type="spellStart"/>
-      <w:r>
-        <w:t>chatgpt</w:t>
-      </w:r>
-      <w:proofErr w:type="spellEnd"/>
-      <w:r>
-        <w:t>)</w:t>
+        <w:t xml:space="preserve"> (e.g. control diseases, search in internet or chatgpt)</w:t>
       </w:r>
     </w:p>
     <w:p>
@@ -3684,6 +3674,30 @@
         </w:rPr>
         <w:t>ir growth and development.</w:t>
       </w:r>
+    </w:p>
+    <w:p>
+      <w:pPr>
+        <w:shd w:val="clear" w:color="auto" w:fill="FFFFFF" w:themeFill="background1"/>
+        <w:rPr>
+          <w:color w:val="000000" w:themeColor="text1"/>
+        </w:rPr>
+      </w:pPr>
+    </w:p>
+    <w:p>
+      <w:r>
+        <w:t>//</w:t>
+      </w:r>
+      <w:r>
+        <w:t>TODO&gt; water saving, sustainability</w:t>
+      </w:r>
+    </w:p>
+    <w:p>
+      <w:pPr>
+        <w:shd w:val="clear" w:color="auto" w:fill="FFFFFF" w:themeFill="background1"/>
+        <w:rPr>
+          <w:color w:val="000000" w:themeColor="text1"/>
+        </w:rPr>
+      </w:pPr>
     </w:p>
     <w:p>
       <w:pPr>
@@ -3812,15 +3826,7 @@
         <w:shd w:val="clear" w:color="auto" w:fill="BFBFBF" w:themeFill="background1" w:themeFillShade="BF"/>
       </w:pPr>
       <w:r>
-        <w:t xml:space="preserve">Estado da </w:t>
-      </w:r>
-      <w:proofErr w:type="spellStart"/>
-      <w:r>
-        <w:t>arte</w:t>
-      </w:r>
-      <w:proofErr w:type="spellEnd"/>
-      <w:r>
-        <w:t xml:space="preserve"> </w:t>
+        <w:t xml:space="preserve">Estado da arte </w:t>
       </w:r>
     </w:p>
     <w:p>
@@ -3865,26 +3871,13 @@
       <w:r>
         <w:t xml:space="preserve">Mention also </w:t>
       </w:r>
-      <w:proofErr w:type="spellStart"/>
-      <w:r>
-        <w:t>alternavite</w:t>
-      </w:r>
-      <w:proofErr w:type="spellEnd"/>
-      <w:r>
-        <w:t xml:space="preserve"> solutions that do not require hydroponics.</w:t>
-      </w:r>
-    </w:p>
-    <w:p>
-      <w:r>
-        <w:t>“</w:t>
-      </w:r>
-      <w:proofErr w:type="spellStart"/>
-      <w:r>
-        <w:t>Enquadramento</w:t>
-      </w:r>
-      <w:proofErr w:type="spellEnd"/>
-      <w:r>
-        <w:t>”</w:t>
+      <w:r>
+        <w:t>alternavite solutions that do not require hydroponics.</w:t>
+      </w:r>
+    </w:p>
+    <w:p>
+      <w:r>
+        <w:t>“Enquadramento”</w:t>
       </w:r>
     </w:p>
     <w:p>
@@ -4004,48 +3997,20 @@
         <w:rPr>
           <w:rFonts w:ascii="Calibri" w:hAnsi="Calibri" w:cs="Calibri"/>
         </w:rPr>
-        <w:t>“</w:t>
-      </w:r>
-      <w:proofErr w:type="spellStart"/>
-      <w:r>
+        <w:t>“zeben”</w:t>
+      </w:r>
+    </w:p>
+    <w:p>
+      <w:pPr>
         <w:rPr>
           <w:rFonts w:ascii="Calibri" w:hAnsi="Calibri" w:cs="Calibri"/>
         </w:rPr>
-        <w:t>zeben</w:t>
-      </w:r>
-      <w:proofErr w:type="spellEnd"/>
+      </w:pPr>
       <w:r>
         <w:rPr>
           <w:rFonts w:ascii="Calibri" w:hAnsi="Calibri" w:cs="Calibri"/>
         </w:rPr>
-        <w:t>”</w:t>
-      </w:r>
-    </w:p>
-    <w:p>
-      <w:pPr>
-        <w:rPr>
-          <w:rFonts w:ascii="Calibri" w:hAnsi="Calibri" w:cs="Calibri"/>
-        </w:rPr>
-      </w:pPr>
-      <w:r>
-        <w:rPr>
-          <w:rFonts w:ascii="Calibri" w:hAnsi="Calibri" w:cs="Calibri"/>
-        </w:rPr>
-        <w:t>“</w:t>
-      </w:r>
-      <w:proofErr w:type="spellStart"/>
-      <w:r>
-        <w:rPr>
-          <w:rFonts w:ascii="Calibri" w:hAnsi="Calibri" w:cs="Calibri"/>
-        </w:rPr>
-        <w:t>zeben</w:t>
-      </w:r>
-      <w:proofErr w:type="spellEnd"/>
-      <w:r>
-        <w:rPr>
-          <w:rFonts w:ascii="Calibri" w:hAnsi="Calibri" w:cs="Calibri"/>
-        </w:rPr>
-        <w:t>” is  “</w:t>
+        <w:t>“zeben” is  “</w:t>
       </w:r>
       <w:r>
         <w:rPr>
@@ -4122,13 +4087,7 @@
         <w:t xml:space="preserve"> the farmer, he plants the herbs on the soil</w:t>
       </w:r>
       <w:r>
-        <w:t xml:space="preserve">, rather than </w:t>
-      </w:r>
-      <w:r>
-        <w:t xml:space="preserve">using </w:t>
-      </w:r>
-      <w:r>
-        <w:t>an Hydroponic system.</w:t>
+        <w:t>, rather than using an Hydroponic system.</w:t>
       </w:r>
     </w:p>
     <w:p>
@@ -4150,6 +4109,209 @@
         <w:t>In conclusion, there are numerous variables that the farmer does not have full control over.</w:t>
       </w:r>
     </w:p>
+    <w:p/>
+    <w:p/>
+    <w:p>
+      <w:r>
+        <w:t>The solution</w:t>
+      </w:r>
+    </w:p>
+    <w:p>
+      <w:pPr>
+        <w:pStyle w:val="PargrafodaLista"/>
+        <w:numPr>
+          <w:ilvl w:val="0"/>
+          <w:numId w:val="10"/>
+        </w:numPr>
+        <w:rPr>
+          <w:lang w:val="en-US"/>
+        </w:rPr>
+      </w:pPr>
+      <w:r>
+        <w:rPr>
+          <w:lang w:val="en-US"/>
+        </w:rPr>
+        <w:t>My vision</w:t>
+      </w:r>
+    </w:p>
+    <w:p>
+      <w:pPr>
+        <w:pStyle w:val="PargrafodaLista"/>
+        <w:numPr>
+          <w:ilvl w:val="1"/>
+          <w:numId w:val="10"/>
+        </w:numPr>
+        <w:rPr>
+          <w:lang w:val="en-US"/>
+        </w:rPr>
+      </w:pPr>
+      <w:r>
+        <w:rPr>
+          <w:lang w:val="en-US"/>
+        </w:rPr>
+        <w:t>Have a set of tools, hardware and software that can fully automate routine tasks, allow manual alignment, collect data for statistical analysis and future optimization</w:t>
+      </w:r>
+    </w:p>
+    <w:p>
+      <w:pPr>
+        <w:pStyle w:val="PargrafodaLista"/>
+        <w:numPr>
+          <w:ilvl w:val="0"/>
+          <w:numId w:val="10"/>
+        </w:numPr>
+      </w:pPr>
+      <w:r>
+        <w:t>How to get there</w:t>
+      </w:r>
+    </w:p>
+    <w:p>
+      <w:pPr>
+        <w:pStyle w:val="PargrafodaLista"/>
+        <w:numPr>
+          <w:ilvl w:val="1"/>
+          <w:numId w:val="10"/>
+        </w:numPr>
+      </w:pPr>
+      <w:r>
+        <w:rPr>
+          <w:lang w:val="en-US"/>
+        </w:rPr>
+        <w:t>High level solution diagram</w:t>
+      </w:r>
+    </w:p>
+    <w:p>
+      <w:pPr>
+        <w:pStyle w:val="PargrafodaLista"/>
+        <w:numPr>
+          <w:ilvl w:val="1"/>
+          <w:numId w:val="10"/>
+        </w:numPr>
+      </w:pPr>
+      <w:r>
+        <w:rPr>
+          <w:lang w:val="en-US"/>
+        </w:rPr>
+        <w:t>Building blocks</w:t>
+      </w:r>
+    </w:p>
+    <w:p>
+      <w:pPr>
+        <w:pStyle w:val="PargrafodaLista"/>
+        <w:numPr>
+          <w:ilvl w:val="2"/>
+          <w:numId w:val="10"/>
+        </w:numPr>
+      </w:pPr>
+      <w:r>
+        <w:rPr>
+          <w:lang w:val="en-US"/>
+        </w:rPr>
+        <w:t>Sensors and data collection</w:t>
+      </w:r>
+    </w:p>
+    <w:p>
+      <w:pPr>
+        <w:pStyle w:val="PargrafodaLista"/>
+        <w:numPr>
+          <w:ilvl w:val="3"/>
+          <w:numId w:val="10"/>
+        </w:numPr>
+      </w:pPr>
+      <w:r>
+        <w:rPr>
+          <w:lang w:val="en-US"/>
+        </w:rPr>
+        <w:t>arduino</w:t>
+      </w:r>
+    </w:p>
+    <w:p>
+      <w:pPr>
+        <w:pStyle w:val="PargrafodaLista"/>
+        <w:numPr>
+          <w:ilvl w:val="2"/>
+          <w:numId w:val="10"/>
+        </w:numPr>
+      </w:pPr>
+      <w:r>
+        <w:t>Activators, environmental changes</w:t>
+      </w:r>
+    </w:p>
+    <w:p>
+      <w:pPr>
+        <w:pStyle w:val="PargrafodaLista"/>
+        <w:numPr>
+          <w:ilvl w:val="3"/>
+          <w:numId w:val="10"/>
+        </w:numPr>
+      </w:pPr>
+      <w:r>
+        <w:t>arduino</w:t>
+      </w:r>
+    </w:p>
+    <w:p>
+      <w:pPr>
+        <w:pStyle w:val="PargrafodaLista"/>
+        <w:numPr>
+          <w:ilvl w:val="2"/>
+          <w:numId w:val="10"/>
+        </w:numPr>
+      </w:pPr>
+      <w:r>
+        <w:t>Event gathering services</w:t>
+      </w:r>
+    </w:p>
+    <w:p>
+      <w:pPr>
+        <w:pStyle w:val="PargrafodaLista"/>
+        <w:numPr>
+          <w:ilvl w:val="3"/>
+          <w:numId w:val="10"/>
+        </w:numPr>
+      </w:pPr>
+      <w:r>
+        <w:t>Web app, running anywere</w:t>
+      </w:r>
+    </w:p>
+    <w:p>
+      <w:pPr>
+        <w:pStyle w:val="PargrafodaLista"/>
+        <w:numPr>
+          <w:ilvl w:val="2"/>
+          <w:numId w:val="10"/>
+        </w:numPr>
+      </w:pPr>
+      <w:r>
+        <w:t>Data storage</w:t>
+      </w:r>
+    </w:p>
+    <w:p>
+      <w:pPr>
+        <w:pStyle w:val="PargrafodaLista"/>
+        <w:numPr>
+          <w:ilvl w:val="2"/>
+          <w:numId w:val="10"/>
+        </w:numPr>
+      </w:pPr>
+      <w:r>
+        <w:t>Decision loops</w:t>
+      </w:r>
+    </w:p>
+    <w:p>
+      <w:pPr>
+        <w:pStyle w:val="PargrafodaLista"/>
+        <w:numPr>
+          <w:ilvl w:val="2"/>
+          <w:numId w:val="10"/>
+        </w:numPr>
+      </w:pPr>
+    </w:p>
+    <w:p>
+      <w:pPr>
+        <w:pStyle w:val="PargrafodaLista"/>
+        <w:ind w:left="1845"/>
+      </w:pPr>
+    </w:p>
+    <w:p/>
     <w:p>
       <w:pPr>
         <w:pStyle w:val="Ttulo2"/>
@@ -4279,7 +4441,7 @@
           <w:spacing w:val="2"/>
           <w:shd w:val="clear" w:color="auto" w:fill="FFFFFF"/>
         </w:rPr>
-        <w:t>There are various types off Arduinos which</w:t>
+        <w:t>There are various types of Arduinos which</w:t>
       </w:r>
       <w:r>
         <w:rPr>
@@ -4409,6 +4571,7 @@
           <w:color w:val="000000"/>
           <w:shd w:val="clear" w:color="auto" w:fill="FFFFFF"/>
         </w:rPr>
+        <w:lastRenderedPageBreak/>
         <w:t xml:space="preserve">The ESP32 is present on the Arduino </w:t>
       </w:r>
       <w:r>
@@ -4436,7 +4599,7 @@
           <w:shd w:val="clear" w:color="auto" w:fill="FFFFFF"/>
         </w:rPr>
         <w:drawing>
-          <wp:anchor distT="0" distB="0" distL="114300" distR="114300" simplePos="0" relativeHeight="251661312" behindDoc="0" locked="0" layoutInCell="1" allowOverlap="1" wp14:anchorId="00A9D039" wp14:editId="4EC745EB">
+          <wp:anchor distT="0" distB="0" distL="114300" distR="114300" simplePos="0" relativeHeight="251661312" behindDoc="0" locked="0" layoutInCell="1" allowOverlap="1" wp14:anchorId="00A9D039" wp14:editId="3BB4848F">
             <wp:simplePos x="0" y="0"/>
             <wp:positionH relativeFrom="margin">
               <wp:align>right</wp:align>
@@ -4636,15 +4799,7 @@
                               <w:t xml:space="preserve">- ESP8266 on the board </w:t>
                             </w:r>
                             <w:r>
-                              <w:t xml:space="preserve">Wi-Fi ESP8266 - CP2102 </w:t>
-                            </w:r>
-                            <w:proofErr w:type="spellStart"/>
-                            <w:r>
-                              <w:t>NodeMCU</w:t>
-                            </w:r>
-                            <w:proofErr w:type="spellEnd"/>
-                            <w:r>
-                              <w:t xml:space="preserve"> V3 Lua</w:t>
+                              <w:t>Wi-Fi ESP8266 - CP2102 NodeMCU V3 Lua</w:t>
                             </w:r>
                           </w:p>
                         </w:txbxContent>
@@ -4705,15 +4860,7 @@
                         <w:t xml:space="preserve">- ESP8266 on the board </w:t>
                       </w:r>
                       <w:r>
-                        <w:t xml:space="preserve">Wi-Fi ESP8266 - CP2102 </w:t>
-                      </w:r>
-                      <w:proofErr w:type="spellStart"/>
-                      <w:r>
-                        <w:t>NodeMCU</w:t>
-                      </w:r>
-                      <w:proofErr w:type="spellEnd"/>
-                      <w:r>
-                        <w:t xml:space="preserve"> V3 Lua</w:t>
+                        <w:t>Wi-Fi ESP8266 - CP2102 NodeMCU V3 Lua</w:t>
                       </w:r>
                     </w:p>
                   </w:txbxContent>
@@ -4746,25 +4893,7 @@
           <w:color w:val="000000"/>
           <w:shd w:val="clear" w:color="auto" w:fill="FFFFFF"/>
         </w:rPr>
-        <w:t xml:space="preserve"> on the “Wi-Fi ESP8266 - CP2102 </w:t>
-      </w:r>
-      <w:proofErr w:type="spellStart"/>
-      <w:r>
-        <w:rPr>
-          <w:rFonts w:cstheme="minorHAnsi"/>
-          <w:color w:val="000000"/>
-          <w:shd w:val="clear" w:color="auto" w:fill="FFFFFF"/>
-        </w:rPr>
-        <w:t>NodeMCU</w:t>
-      </w:r>
-      <w:proofErr w:type="spellEnd"/>
-      <w:r>
-        <w:rPr>
-          <w:rFonts w:cstheme="minorHAnsi"/>
-          <w:color w:val="000000"/>
-          <w:shd w:val="clear" w:color="auto" w:fill="FFFFFF"/>
-        </w:rPr>
-        <w:t xml:space="preserve"> V3 Lua” board.</w:t>
+        <w:t xml:space="preserve"> on the “Wi-Fi ESP8266 - CP2102 NodeMCU V3 Lua” board.</w:t>
       </w:r>
     </w:p>
     <w:p>
@@ -4852,15 +4981,7 @@
                               <w:t xml:space="preserve"> - </w:t>
                             </w:r>
                             <w:r>
-                              <w:t xml:space="preserve">ESP8266 on the board Wi-Fi ESP8266 - CP2102 </w:t>
-                            </w:r>
-                            <w:proofErr w:type="spellStart"/>
-                            <w:r>
-                              <w:t>NodeMCU</w:t>
-                            </w:r>
-                            <w:proofErr w:type="spellEnd"/>
-                            <w:r>
-                              <w:t xml:space="preserve"> V3 Lua</w:t>
+                              <w:t>ESP8266 on the board Wi-Fi ESP8266 - CP2102 NodeMCU V3 Lua</w:t>
                             </w:r>
                           </w:p>
                         </w:txbxContent>
@@ -4917,15 +5038,7 @@
                         <w:t xml:space="preserve"> - </w:t>
                       </w:r>
                       <w:r>
-                        <w:t xml:space="preserve">ESP8266 on the board Wi-Fi ESP8266 - CP2102 </w:t>
-                      </w:r>
-                      <w:proofErr w:type="spellStart"/>
-                      <w:r>
-                        <w:t>NodeMCU</w:t>
-                      </w:r>
-                      <w:proofErr w:type="spellEnd"/>
-                      <w:r>
-                        <w:t xml:space="preserve"> V3 Lua</w:t>
+                        <w:t>ESP8266 on the board Wi-Fi ESP8266 - CP2102 NodeMCU V3 Lua</w:t>
                       </w:r>
                     </w:p>
                   </w:txbxContent>
@@ -4984,7 +5097,6 @@
         <w:keepNext/>
       </w:pPr>
       <w:r>
-        <w:lastRenderedPageBreak/>
         <w:t xml:space="preserve">Table </w:t>
       </w:r>
       <w:r>
@@ -5592,6 +5704,7 @@
         <w:rPr>
           <w:shd w:val="clear" w:color="auto" w:fill="FFFFFF"/>
         </w:rPr>
+        <w:lastRenderedPageBreak/>
         <w:t xml:space="preserve"> The microcontrollers are easy to understand and easy to program and there is a lot of information </w:t>
       </w:r>
       <w:r>
@@ -5673,30 +5786,14 @@
         </w:rPr>
       </w:pPr>
       <w:bookmarkStart w:id="19" w:name="_Toc147225472"/>
-      <w:proofErr w:type="spellStart"/>
       <w:r>
         <w:rPr>
           <w:lang w:val="en-GB"/>
         </w:rPr>
         <w:lastRenderedPageBreak/>
-        <w:t>Viabilidade</w:t>
-      </w:r>
-      <w:proofErr w:type="spellEnd"/>
-      <w:r>
-        <w:rPr>
-          <w:lang w:val="en-GB"/>
-        </w:rPr>
-        <w:t xml:space="preserve"> e </w:t>
-      </w:r>
-      <w:proofErr w:type="spellStart"/>
-      <w:r>
-        <w:rPr>
-          <w:lang w:val="en-GB"/>
-        </w:rPr>
-        <w:t>Pertinência</w:t>
+        <w:t>Viabilidade e Pertinência</w:t>
       </w:r>
       <w:bookmarkEnd w:id="19"/>
-      <w:proofErr w:type="spellEnd"/>
     </w:p>
     <w:p>
       <w:pPr>
@@ -5830,66 +5927,48 @@
         </w:rPr>
       </w:pPr>
       <w:bookmarkStart w:id="20" w:name="_Toc147225473"/>
-      <w:proofErr w:type="spellStart"/>
       <w:r>
         <w:rPr>
           <w:lang w:val="en-GB"/>
         </w:rPr>
         <w:lastRenderedPageBreak/>
-        <w:t>Solução</w:t>
-      </w:r>
-      <w:proofErr w:type="spellEnd"/>
-      <w:r>
-        <w:rPr>
-          <w:lang w:val="en-GB"/>
+        <w:t>Solução Proposta</w:t>
+      </w:r>
+      <w:bookmarkEnd w:id="20"/>
+    </w:p>
+    <w:p>
+      <w:pPr>
+        <w:shd w:val="clear" w:color="auto" w:fill="BFBFBF" w:themeFill="background1" w:themeFillShade="BF"/>
+        <w:rPr>
+          <w:lang w:val="pt-BR"/>
+        </w:rPr>
+      </w:pPr>
+      <w:r>
+        <w:rPr>
+          <w:lang w:val="pt-BR"/>
+        </w:rPr>
+        <w:t>Identificação, justificada detalhadamente, da tecnologia a utilizar no desenvolvimento do</w:t>
+      </w:r>
+      <w:r>
+        <w:rPr>
+          <w:lang w:val="pt-BR"/>
         </w:rPr>
         <w:t xml:space="preserve"> </w:t>
       </w:r>
-      <w:proofErr w:type="spellStart"/>
-      <w:r>
-        <w:rPr>
-          <w:lang w:val="en-GB"/>
-        </w:rPr>
-        <w:t>Proposta</w:t>
-      </w:r>
-      <w:bookmarkEnd w:id="20"/>
-      <w:proofErr w:type="spellEnd"/>
+      <w:r>
+        <w:rPr>
+          <w:lang w:val="pt-BR"/>
+        </w:rPr>
+        <w:t>TFC e fundamentação das principais opções na construção da solução. Como forma de validar os critérios de avaliação de abrangência, o relatório deverá indicar disciplinas e áreas científicas do curso que serão aplicadas na solução proposta. Esta indicação deve ser revista e ajustada nos relatórios seguintes sempre que se justifique</w:t>
+      </w:r>
     </w:p>
     <w:p>
       <w:pPr>
         <w:shd w:val="clear" w:color="auto" w:fill="BFBFBF" w:themeFill="background1" w:themeFillShade="BF"/>
-        <w:rPr>
-          <w:lang w:val="pt-BR"/>
-        </w:rPr>
-      </w:pPr>
-      <w:r>
-        <w:rPr>
-          <w:lang w:val="pt-BR"/>
-        </w:rPr>
-        <w:t>Identificação, justificada detalhadamente, da tecnologia a utilizar no desenvolvimento do</w:t>
-      </w:r>
-      <w:r>
-        <w:rPr>
-          <w:lang w:val="pt-BR"/>
-        </w:rPr>
-        <w:t xml:space="preserve"> </w:t>
-      </w:r>
-      <w:r>
-        <w:rPr>
-          <w:lang w:val="pt-BR"/>
-        </w:rPr>
-        <w:t>TFC e fundamentação das principais opções na construção da solução. Como forma de validar os critérios de avaliação de abrangência, o relatório deverá indicar disciplinas e áreas científicas do curso que serão aplicadas na solução proposta. Esta indicação deve ser revista e ajustada nos relatórios seguintes sempre que se justifique</w:t>
-      </w:r>
-    </w:p>
-    <w:p>
-      <w:pPr>
-        <w:shd w:val="clear" w:color="auto" w:fill="BFBFBF" w:themeFill="background1" w:themeFillShade="BF"/>
-      </w:pPr>
-      <w:proofErr w:type="spellStart"/>
+      </w:pPr>
       <w:r>
         <w:t>Diagrama</w:t>
       </w:r>
-      <w:proofErr w:type="spellEnd"/>
     </w:p>
     <w:p/>
     <w:p>
@@ -5902,7 +5981,6 @@
       <w:bookmarkStart w:id="21" w:name="_Toc147225474"/>
       <w:bookmarkStart w:id="22" w:name="_Toc347409446"/>
       <w:bookmarkEnd w:id="9"/>
-      <w:proofErr w:type="spellStart"/>
       <w:r>
         <w:rPr>
           <w:lang w:val="en-GB"/>
@@ -5917,7 +5995,6 @@
         <w:t>alendário</w:t>
       </w:r>
       <w:bookmarkEnd w:id="21"/>
-      <w:proofErr w:type="spellEnd"/>
     </w:p>
     <w:p>
       <w:pPr>
@@ -6725,7 +6802,6 @@
                 <w:color w:val="548DD4" w:themeColor="text2" w:themeTint="99"/>
               </w:rPr>
             </w:pPr>
-            <w:proofErr w:type="spellStart"/>
             <w:r>
               <w:rPr>
                 <w:b/>
@@ -6734,7 +6810,6 @@
               </w:rPr>
               <w:t>Classe</w:t>
             </w:r>
-            <w:proofErr w:type="spellEnd"/>
             <w:r>
               <w:rPr>
                 <w:color w:val="548DD4" w:themeColor="text2" w:themeTint="99"/>
@@ -6829,7 +6904,6 @@
                 <w:color w:val="548DD4" w:themeColor="text2" w:themeTint="99"/>
               </w:rPr>
             </w:pPr>
-            <w:proofErr w:type="spellStart"/>
             <w:r>
               <w:rPr>
                 <w:b/>
@@ -6838,7 +6912,6 @@
               </w:rPr>
               <w:t>Atributo</w:t>
             </w:r>
-            <w:proofErr w:type="spellEnd"/>
             <w:r>
               <w:rPr>
                 <w:color w:val="548DD4" w:themeColor="text2" w:themeTint="99"/>
@@ -6888,18 +6961,8 @@
                 <w:bCs/>
                 <w:color w:val="548DD4" w:themeColor="text2" w:themeTint="99"/>
               </w:rPr>
-              <w:t>Pseudo-</w:t>
+              <w:t>Pseudo-classe</w:t>
             </w:r>
-            <w:proofErr w:type="spellStart"/>
-            <w:r>
-              <w:rPr>
-                <w:b/>
-                <w:bCs/>
-                <w:color w:val="548DD4" w:themeColor="text2" w:themeTint="99"/>
-              </w:rPr>
-              <w:t>classe</w:t>
-            </w:r>
-            <w:proofErr w:type="spellEnd"/>
             <w:r>
               <w:rPr>
                 <w:color w:val="548DD4" w:themeColor="text2" w:themeTint="99"/>
@@ -6919,14 +6982,12 @@
                 <w:color w:val="548DD4" w:themeColor="text2" w:themeTint="99"/>
               </w:rPr>
             </w:pPr>
-            <w:proofErr w:type="spellStart"/>
             <w:r>
               <w:rPr>
                 <w:color w:val="548DD4" w:themeColor="text2" w:themeTint="99"/>
               </w:rPr>
               <w:t>div:hover</w:t>
             </w:r>
-            <w:proofErr w:type="spellEnd"/>
           </w:p>
         </w:tc>
       </w:tr>
@@ -6951,25 +7012,7 @@
                 <w:bCs/>
                 <w:color w:val="548DD4" w:themeColor="text2" w:themeTint="99"/>
               </w:rPr>
-              <w:t>Pseudo-</w:t>
-            </w:r>
-            <w:proofErr w:type="spellStart"/>
-            <w:r>
-              <w:rPr>
-                <w:b/>
-                <w:bCs/>
-                <w:color w:val="548DD4" w:themeColor="text2" w:themeTint="99"/>
-              </w:rPr>
-              <w:t>elemento</w:t>
-            </w:r>
-            <w:proofErr w:type="spellEnd"/>
-            <w:r>
-              <w:rPr>
-                <w:b/>
-                <w:bCs/>
-                <w:color w:val="548DD4" w:themeColor="text2" w:themeTint="99"/>
-              </w:rPr>
-              <w:t xml:space="preserve">  </w:t>
+              <w:t xml:space="preserve">Pseudo-elemento  </w:t>
             </w:r>
             <w:r>
               <w:rPr>
@@ -7260,49 +7303,7 @@
         <w:rPr>
           <w:color w:val="548DD4" w:themeColor="text2" w:themeTint="99"/>
         </w:rPr>
-        <w:t xml:space="preserve">Para </w:t>
-      </w:r>
-      <w:proofErr w:type="spellStart"/>
-      <w:r>
-        <w:rPr>
-          <w:color w:val="548DD4" w:themeColor="text2" w:themeTint="99"/>
-        </w:rPr>
-        <w:t>sua</w:t>
-      </w:r>
-      <w:proofErr w:type="spellEnd"/>
-      <w:r>
-        <w:rPr>
-          <w:color w:val="548DD4" w:themeColor="text2" w:themeTint="99"/>
-        </w:rPr>
-        <w:t xml:space="preserve"> </w:t>
-      </w:r>
-      <w:proofErr w:type="spellStart"/>
-      <w:r>
-        <w:rPr>
-          <w:color w:val="548DD4" w:themeColor="text2" w:themeTint="99"/>
-        </w:rPr>
-        <w:t>criação</w:t>
-      </w:r>
-      <w:proofErr w:type="spellEnd"/>
-      <w:r>
-        <w:rPr>
-          <w:color w:val="548DD4" w:themeColor="text2" w:themeTint="99"/>
-        </w:rPr>
-        <w:t xml:space="preserve"> </w:t>
-      </w:r>
-      <w:proofErr w:type="spellStart"/>
-      <w:r>
-        <w:rPr>
-          <w:color w:val="548DD4" w:themeColor="text2" w:themeTint="99"/>
-        </w:rPr>
-        <w:t>deve</w:t>
-      </w:r>
-      <w:proofErr w:type="spellEnd"/>
-      <w:r>
-        <w:rPr>
-          <w:color w:val="548DD4" w:themeColor="text2" w:themeTint="99"/>
-        </w:rPr>
-        <w:t xml:space="preserve">: </w:t>
+        <w:t xml:space="preserve">Para sua criação deve: </w:t>
       </w:r>
     </w:p>
     <w:p>
@@ -7459,20 +7460,8 @@
       </w:r>
       <w:r>
         <w:tab/>
-      </w:r>
-      <w:proofErr w:type="spellStart"/>
-      <w:r>
-        <w:t>Trabalho</w:t>
-      </w:r>
-      <w:proofErr w:type="spellEnd"/>
-      <w:r>
-        <w:t xml:space="preserve"> Final de </w:t>
-      </w:r>
-      <w:proofErr w:type="spellStart"/>
-      <w:r>
-        <w:t>Curso</w:t>
-      </w:r>
-      <w:proofErr w:type="spellEnd"/>
+        <w:t>Trabalho Final de Curso</w:t>
+      </w:r>
     </w:p>
     <w:p>
       <w:pPr>
@@ -7888,7 +7877,7 @@
         <w:rFonts w:ascii="Calibri" w:eastAsiaTheme="minorHAnsi" w:hAnsi="Calibri" w:cs="Calibri" w:hint="default"/>
       </w:rPr>
     </w:lvl>
-    <w:lvl w:ilvl="1" w:tplc="04090003" w:tentative="1">
+    <w:lvl w:ilvl="1" w:tplc="04090003">
       <w:start w:val="1"/>
       <w:numFmt w:val="bullet"/>
       <w:lvlText w:val="o"/>
@@ -7900,7 +7889,7 @@
         <w:rFonts w:ascii="Courier New" w:hAnsi="Courier New" w:cs="Courier New" w:hint="default"/>
       </w:rPr>
     </w:lvl>
-    <w:lvl w:ilvl="2" w:tplc="04090005" w:tentative="1">
+    <w:lvl w:ilvl="2" w:tplc="04090005">
       <w:start w:val="1"/>
       <w:numFmt w:val="bullet"/>
       <w:lvlText w:val=""/>
@@ -7912,7 +7901,7 @@
         <w:rFonts w:ascii="Wingdings" w:hAnsi="Wingdings" w:hint="default"/>
       </w:rPr>
     </w:lvl>
-    <w:lvl w:ilvl="3" w:tplc="04090001" w:tentative="1">
+    <w:lvl w:ilvl="3" w:tplc="04090001">
       <w:start w:val="1"/>
       <w:numFmt w:val="bullet"/>
       <w:lvlText w:val=""/>

</xml_diff>

<commit_message>
added esp32_data_reader (unfinmished) code
</commit_message>
<xml_diff>
--- a/relatorio/Relatorio_Intercalar_1o_Semestre.docx
+++ b/relatorio/Relatorio_Intercalar_1o_Semestre.docx
@@ -207,6 +207,7 @@
           <w:lang w:val="en-US"/>
         </w:rPr>
       </w:pPr>
+      <w:proofErr w:type="spellStart"/>
       <w:r>
         <w:rPr>
           <w:rFonts w:ascii="Linux Libertine" w:hAnsi="Linux Libertine" w:cs="Linux Libertine"/>
@@ -215,8 +216,9 @@
           <w:highlight w:val="yellow"/>
           <w:lang w:val="en-US"/>
         </w:rPr>
-        <w:t>Students´s Name</w:t>
-      </w:r>
+        <w:t>Students´s</w:t>
+      </w:r>
+      <w:proofErr w:type="spellEnd"/>
       <w:r>
         <w:rPr>
           <w:rFonts w:ascii="Linux Libertine" w:hAnsi="Linux Libertine" w:cs="Linux Libertine"/>
@@ -225,7 +227,7 @@
           <w:highlight w:val="yellow"/>
           <w:lang w:val="en-US"/>
         </w:rPr>
-        <w:t>:</w:t>
+        <w:t xml:space="preserve"> Name</w:t>
       </w:r>
       <w:r>
         <w:rPr>
@@ -235,27 +237,7 @@
           <w:highlight w:val="yellow"/>
           <w:lang w:val="en-US"/>
         </w:rPr>
-        <w:t xml:space="preserve"> Pedro Lopes</w:t>
-      </w:r>
-    </w:p>
-    <w:p>
-      <w:pPr>
-        <w:jc w:val="center"/>
-        <w:rPr>
-          <w:rFonts w:ascii="Linux Libertine" w:hAnsi="Linux Libertine" w:cs="Linux Libertine"/>
-          <w:sz w:val="20"/>
-          <w:szCs w:val="20"/>
-          <w:lang w:val="en-US"/>
-        </w:rPr>
-      </w:pPr>
-      <w:r>
-        <w:rPr>
-          <w:rFonts w:ascii="Linux Libertine" w:hAnsi="Linux Libertine" w:cs="Linux Libertine"/>
-          <w:sz w:val="20"/>
-          <w:szCs w:val="20"/>
-          <w:lang w:val="en-US"/>
-        </w:rPr>
-        <w:t>Advisor´s Name</w:t>
+        <w:t>:</w:t>
       </w:r>
       <w:r>
         <w:rPr>
@@ -265,17 +247,19 @@
           <w:highlight w:val="yellow"/>
           <w:lang w:val="en-US"/>
         </w:rPr>
-        <w:t>:</w:t>
-      </w:r>
-      <w:r>
+        <w:t xml:space="preserve"> Pedro Lopes</w:t>
+      </w:r>
+    </w:p>
+    <w:p>
+      <w:pPr>
+        <w:jc w:val="center"/>
         <w:rPr>
           <w:rFonts w:ascii="Linux Libertine" w:hAnsi="Linux Libertine" w:cs="Linux Libertine"/>
           <w:sz w:val="20"/>
           <w:szCs w:val="20"/>
           <w:lang w:val="en-US"/>
         </w:rPr>
-        <w:t xml:space="preserve"> </w:t>
-      </w:r>
+      </w:pPr>
       <w:r>
         <w:rPr>
           <w:rFonts w:ascii="Linux Libertine" w:hAnsi="Linux Libertine" w:cs="Linux Libertine"/>
@@ -283,19 +267,27 @@
           <w:szCs w:val="20"/>
           <w:lang w:val="en-US"/>
         </w:rPr>
-        <w:t xml:space="preserve"> Daniel Silveira</w:t>
-      </w:r>
-    </w:p>
-    <w:p>
-      <w:pPr>
-        <w:jc w:val="center"/>
+        <w:t>Advisor´s Name</w:t>
+      </w:r>
+      <w:r>
+        <w:rPr>
+          <w:rFonts w:ascii="Linux Libertine" w:hAnsi="Linux Libertine" w:cs="Linux Libertine"/>
+          <w:sz w:val="20"/>
+          <w:szCs w:val="20"/>
+          <w:highlight w:val="yellow"/>
+          <w:lang w:val="en-US"/>
+        </w:rPr>
+        <w:t>:</w:t>
+      </w:r>
+      <w:r>
         <w:rPr>
           <w:rFonts w:ascii="Linux Libertine" w:hAnsi="Linux Libertine" w:cs="Linux Libertine"/>
           <w:sz w:val="20"/>
           <w:szCs w:val="20"/>
           <w:lang w:val="en-US"/>
         </w:rPr>
-      </w:pPr>
+        <w:t xml:space="preserve"> </w:t>
+      </w:r>
       <w:r>
         <w:rPr>
           <w:rFonts w:ascii="Linux Libertine" w:hAnsi="Linux Libertine" w:cs="Linux Libertine"/>
@@ -303,7 +295,7 @@
           <w:szCs w:val="20"/>
           <w:lang w:val="en-US"/>
         </w:rPr>
-        <w:t>Co-advisors Name : João Pavia</w:t>
+        <w:t xml:space="preserve"> Daniel Silveira</w:t>
       </w:r>
     </w:p>
     <w:p>
@@ -313,7 +305,69 @@
           <w:rFonts w:ascii="Linux Libertine" w:hAnsi="Linux Libertine" w:cs="Linux Libertine"/>
           <w:sz w:val="20"/>
           <w:szCs w:val="20"/>
-          <w:lang w:val="en-US"/>
+          <w:lang w:val="pt-PT"/>
+        </w:rPr>
+      </w:pPr>
+      <w:proofErr w:type="spellStart"/>
+      <w:r>
+        <w:rPr>
+          <w:rFonts w:ascii="Linux Libertine" w:hAnsi="Linux Libertine" w:cs="Linux Libertine"/>
+          <w:sz w:val="20"/>
+          <w:szCs w:val="20"/>
+          <w:lang w:val="pt-PT"/>
+        </w:rPr>
+        <w:t>Co-advisors</w:t>
+      </w:r>
+      <w:proofErr w:type="spellEnd"/>
+      <w:r>
+        <w:rPr>
+          <w:rFonts w:ascii="Linux Libertine" w:hAnsi="Linux Libertine" w:cs="Linux Libertine"/>
+          <w:sz w:val="20"/>
+          <w:szCs w:val="20"/>
+          <w:lang w:val="pt-PT"/>
+        </w:rPr>
+        <w:t xml:space="preserve"> </w:t>
+      </w:r>
+      <w:proofErr w:type="spellStart"/>
+      <w:proofErr w:type="gramStart"/>
+      <w:r>
+        <w:rPr>
+          <w:rFonts w:ascii="Linux Libertine" w:hAnsi="Linux Libertine" w:cs="Linux Libertine"/>
+          <w:sz w:val="20"/>
+          <w:szCs w:val="20"/>
+          <w:lang w:val="pt-PT"/>
+        </w:rPr>
+        <w:t>Name</w:t>
+      </w:r>
+      <w:proofErr w:type="spellEnd"/>
+      <w:r>
+        <w:rPr>
+          <w:rFonts w:ascii="Linux Libertine" w:hAnsi="Linux Libertine" w:cs="Linux Libertine"/>
+          <w:sz w:val="20"/>
+          <w:szCs w:val="20"/>
+          <w:lang w:val="pt-PT"/>
+        </w:rPr>
+        <w:t xml:space="preserve"> :</w:t>
+      </w:r>
+      <w:proofErr w:type="gramEnd"/>
+      <w:r>
+        <w:rPr>
+          <w:rFonts w:ascii="Linux Libertine" w:hAnsi="Linux Libertine" w:cs="Linux Libertine"/>
+          <w:sz w:val="20"/>
+          <w:szCs w:val="20"/>
+          <w:lang w:val="pt-PT"/>
+        </w:rPr>
+        <w:t xml:space="preserve"> João Pavia</w:t>
+      </w:r>
+    </w:p>
+    <w:p>
+      <w:pPr>
+        <w:jc w:val="center"/>
+        <w:rPr>
+          <w:rFonts w:ascii="Linux Libertine" w:hAnsi="Linux Libertine" w:cs="Linux Libertine"/>
+          <w:sz w:val="20"/>
+          <w:szCs w:val="20"/>
+          <w:lang w:val="pt-PT"/>
         </w:rPr>
       </w:pPr>
     </w:p>
@@ -795,6 +849,7 @@
       </w:pPr>
       <w:bookmarkStart w:id="0" w:name="_Toc147225456"/>
       <w:bookmarkStart w:id="1" w:name="_Toc347409434"/>
+      <w:proofErr w:type="spellStart"/>
       <w:r>
         <w:rPr>
           <w:lang w:val="en-US"/>
@@ -803,6 +858,7 @@
         <w:t>Resumo</w:t>
       </w:r>
       <w:bookmarkEnd w:id="0"/>
+      <w:proofErr w:type="spellEnd"/>
     </w:p>
     <w:p>
       <w:pPr>
@@ -831,12 +887,14 @@
         </w:rPr>
         <w:t xml:space="preserve">bjective to automate a </w:t>
       </w:r>
+      <w:proofErr w:type="spellStart"/>
       <w:r>
         <w:rPr>
           <w:lang w:val="en-US"/>
         </w:rPr>
         <w:t>a</w:t>
       </w:r>
+      <w:proofErr w:type="spellEnd"/>
     </w:p>
     <w:p>
       <w:pPr>
@@ -3281,7 +3339,23 @@
         <w:t>Why this tool is needed.</w:t>
       </w:r>
       <w:r>
-        <w:t xml:space="preserve"> (e.g. control diseases, search in internet or chatgpt)</w:t>
+        <w:t xml:space="preserve"> (</w:t>
+      </w:r>
+      <w:proofErr w:type="gramStart"/>
+      <w:r>
+        <w:t>e.g.</w:t>
+      </w:r>
+      <w:proofErr w:type="gramEnd"/>
+      <w:r>
+        <w:t xml:space="preserve"> control diseases, search in internet or </w:t>
+      </w:r>
+      <w:proofErr w:type="spellStart"/>
+      <w:r>
+        <w:t>chatgpt</w:t>
+      </w:r>
+      <w:proofErr w:type="spellEnd"/>
+      <w:r>
+        <w:t>)</w:t>
       </w:r>
     </w:p>
     <w:p>
@@ -3341,38 +3415,6 @@
         <w:t>hydroponics?</w:t>
       </w:r>
       <w:bookmarkEnd w:id="11"/>
-    </w:p>
-    <w:p>
-      <w:pPr>
-        <w:shd w:val="clear" w:color="auto" w:fill="FFFFFF" w:themeFill="background1"/>
-        <w:rPr>
-          <w:color w:val="000000" w:themeColor="text1"/>
-        </w:rPr>
-      </w:pPr>
-      <w:r>
-        <w:rPr>
-          <w:color w:val="000000" w:themeColor="text1"/>
-        </w:rPr>
-        <w:t>First</w:t>
-      </w:r>
-      <w:r>
-        <w:rPr>
-          <w:color w:val="000000" w:themeColor="text1"/>
-        </w:rPr>
-        <w:t xml:space="preserve">, I need to introduce what hydroponics </w:t>
-      </w:r>
-      <w:r>
-        <w:rPr>
-          <w:color w:val="000000" w:themeColor="text1"/>
-        </w:rPr>
-        <w:t>is</w:t>
-      </w:r>
-      <w:r>
-        <w:rPr>
-          <w:color w:val="000000" w:themeColor="text1"/>
-        </w:rPr>
-        <w:t>.</w:t>
-      </w:r>
     </w:p>
     <w:p>
       <w:pPr>
@@ -3592,7 +3634,21 @@
         <w:rPr>
           <w:color w:val="000000" w:themeColor="text1"/>
         </w:rPr>
-        <w:t xml:space="preserve">n conclusion, the hydroponic system provides a more cost-effective, controlled and stable environment compared to the traditional soil-based agriculture. </w:t>
+        <w:t xml:space="preserve">n conclusion, the hydroponic system provides a more cost-effective, </w:t>
+      </w:r>
+      <w:proofErr w:type="gramStart"/>
+      <w:r>
+        <w:rPr>
+          <w:color w:val="000000" w:themeColor="text1"/>
+        </w:rPr>
+        <w:t>controlled</w:t>
+      </w:r>
+      <w:proofErr w:type="gramEnd"/>
+      <w:r>
+        <w:rPr>
+          <w:color w:val="000000" w:themeColor="text1"/>
+        </w:rPr>
+        <w:t xml:space="preserve"> and stable environment compared to the traditional soil-based agriculture. </w:t>
       </w:r>
       <w:r>
         <w:rPr>
@@ -3812,7 +3868,15 @@
         <w:shd w:val="clear" w:color="auto" w:fill="BFBFBF" w:themeFill="background1" w:themeFillShade="BF"/>
       </w:pPr>
       <w:r>
-        <w:t xml:space="preserve">Estado da arte </w:t>
+        <w:t xml:space="preserve">Estado da </w:t>
+      </w:r>
+      <w:proofErr w:type="spellStart"/>
+      <w:r>
+        <w:t>arte</w:t>
+      </w:r>
+      <w:proofErr w:type="spellEnd"/>
+      <w:r>
+        <w:t xml:space="preserve"> </w:t>
       </w:r>
     </w:p>
     <w:p>
@@ -3857,19 +3921,37 @@
       <w:r>
         <w:t xml:space="preserve">Mention also </w:t>
       </w:r>
-      <w:r>
-        <w:t>alternavite solutions that do not require hydroponics.</w:t>
-      </w:r>
-    </w:p>
-    <w:p>
-      <w:r>
-        <w:t>“Enquadramento”</w:t>
-      </w:r>
-    </w:p>
-    <w:p>
-      <w:r>
-        <w:t>Provide context, explain why you selected Arduino</w:t>
-      </w:r>
+      <w:proofErr w:type="spellStart"/>
+      <w:r>
+        <w:t>alternavite</w:t>
+      </w:r>
+      <w:proofErr w:type="spellEnd"/>
+      <w:r>
+        <w:t xml:space="preserve"> solutions that do not require hydroponics.</w:t>
+      </w:r>
+    </w:p>
+    <w:p>
+      <w:r>
+        <w:t>“</w:t>
+      </w:r>
+      <w:proofErr w:type="spellStart"/>
+      <w:r>
+        <w:t>Enquadramento</w:t>
+      </w:r>
+      <w:proofErr w:type="spellEnd"/>
+      <w:r>
+        <w:t>”</w:t>
+      </w:r>
+    </w:p>
+    <w:p>
+      <w:r>
+        <w:t xml:space="preserve">Provide context, explain why you selected </w:t>
+      </w:r>
+      <w:proofErr w:type="gramStart"/>
+      <w:r>
+        <w:t>Arduino</w:t>
+      </w:r>
+      <w:proofErr w:type="gramEnd"/>
     </w:p>
     <w:p>
       <w:pPr>
@@ -3983,25 +4065,61 @@
         <w:rPr>
           <w:rFonts w:ascii="Calibri" w:hAnsi="Calibri" w:cs="Calibri"/>
         </w:rPr>
-        <w:t>“zeben”</w:t>
-      </w:r>
-    </w:p>
-    <w:p>
-      <w:pPr>
+        <w:t>“</w:t>
+      </w:r>
+      <w:proofErr w:type="spellStart"/>
+      <w:r>
         <w:rPr>
           <w:rFonts w:ascii="Calibri" w:hAnsi="Calibri" w:cs="Calibri"/>
         </w:rPr>
-      </w:pPr>
+        <w:t>zeben</w:t>
+      </w:r>
+      <w:proofErr w:type="spellEnd"/>
       <w:r>
         <w:rPr>
           <w:rFonts w:ascii="Calibri" w:hAnsi="Calibri" w:cs="Calibri"/>
         </w:rPr>
-        <w:t>“zeben” is  “</w:t>
-      </w:r>
-      <w:r>
+        <w:t>”</w:t>
+      </w:r>
+    </w:p>
+    <w:p>
+      <w:pPr>
         <w:rPr>
           <w:rFonts w:ascii="Calibri" w:hAnsi="Calibri" w:cs="Calibri"/>
         </w:rPr>
+      </w:pPr>
+      <w:r>
+        <w:rPr>
+          <w:rFonts w:ascii="Calibri" w:hAnsi="Calibri" w:cs="Calibri"/>
+        </w:rPr>
+        <w:t>“</w:t>
+      </w:r>
+      <w:proofErr w:type="spellStart"/>
+      <w:r>
+        <w:rPr>
+          <w:rFonts w:ascii="Calibri" w:hAnsi="Calibri" w:cs="Calibri"/>
+        </w:rPr>
+        <w:t>zeben</w:t>
+      </w:r>
+      <w:proofErr w:type="spellEnd"/>
+      <w:r>
+        <w:rPr>
+          <w:rFonts w:ascii="Calibri" w:hAnsi="Calibri" w:cs="Calibri"/>
+        </w:rPr>
+        <w:t xml:space="preserve">” </w:t>
+      </w:r>
+      <w:proofErr w:type="gramStart"/>
+      <w:r>
+        <w:rPr>
+          <w:rFonts w:ascii="Calibri" w:hAnsi="Calibri" w:cs="Calibri"/>
+        </w:rPr>
+        <w:t>is  “</w:t>
+      </w:r>
+      <w:proofErr w:type="gramEnd"/>
+      <w:r>
+        <w:rPr>
+          <w:rFonts w:ascii="Calibri" w:hAnsi="Calibri" w:cs="Calibri"/>
+        </w:rPr>
         <w:t>dedicated exclusively to development, manufacturing and marketing of automation solutions, and to the provision of excellent electrical services.</w:t>
       </w:r>
       <w:r>
@@ -4015,44 +4133,209 @@
       <w:pPr>
         <w:rPr>
           <w:rFonts w:ascii="Calibri" w:hAnsi="Calibri" w:cs="Calibri"/>
-        </w:rPr>
-      </w:pPr>
-    </w:p>
-    <w:p>
-      <w:pPr>
+          <w:lang w:val="pt-PT"/>
+        </w:rPr>
+      </w:pPr>
+      <w:r>
         <w:rPr>
           <w:rFonts w:ascii="Calibri" w:hAnsi="Calibri" w:cs="Calibri"/>
-        </w:rPr>
-      </w:pPr>
-    </w:p>
-    <w:p>
-      <w:pPr>
+          <w:lang w:val="pt-PT"/>
+        </w:rPr>
+        <w:t>//</w:t>
+      </w:r>
+      <w:proofErr w:type="spellStart"/>
+      <w:r>
         <w:rPr>
           <w:rFonts w:ascii="Calibri" w:hAnsi="Calibri" w:cs="Calibri"/>
-        </w:rPr>
-      </w:pPr>
-    </w:p>
-    <w:p>
-      <w:pPr>
+          <w:lang w:val="pt-PT"/>
+        </w:rPr>
+        <w:t>pq</w:t>
+      </w:r>
+      <w:proofErr w:type="spellEnd"/>
+      <w:r>
         <w:rPr>
           <w:rFonts w:ascii="Calibri" w:hAnsi="Calibri" w:cs="Calibri"/>
-        </w:rPr>
-      </w:pPr>
+          <w:lang w:val="pt-PT"/>
+        </w:rPr>
+        <w:t xml:space="preserve"> os concorrentes </w:t>
+      </w:r>
+      <w:proofErr w:type="spellStart"/>
       <w:r>
         <w:rPr>
           <w:rFonts w:ascii="Calibri" w:hAnsi="Calibri" w:cs="Calibri"/>
+          <w:lang w:val="pt-PT"/>
+        </w:rPr>
+        <w:t>nao</w:t>
+      </w:r>
+      <w:proofErr w:type="spellEnd"/>
+      <w:r>
+        <w:rPr>
+          <w:rFonts w:ascii="Calibri" w:hAnsi="Calibri" w:cs="Calibri"/>
+          <w:lang w:val="pt-PT"/>
         </w:rPr>
         <w:t xml:space="preserve"> </w:t>
       </w:r>
-    </w:p>
-    <w:p/>
-    <w:p/>
+      <w:proofErr w:type="spellStart"/>
+      <w:r>
+        <w:rPr>
+          <w:rFonts w:ascii="Calibri" w:hAnsi="Calibri" w:cs="Calibri"/>
+          <w:lang w:val="pt-PT"/>
+        </w:rPr>
+        <w:t>utilizxao</w:t>
+      </w:r>
+      <w:proofErr w:type="spellEnd"/>
+      <w:r>
+        <w:rPr>
+          <w:rFonts w:ascii="Calibri" w:hAnsi="Calibri" w:cs="Calibri"/>
+          <w:lang w:val="pt-PT"/>
+        </w:rPr>
+        <w:t xml:space="preserve"> a </w:t>
+      </w:r>
+      <w:proofErr w:type="spellStart"/>
+      <w:r>
+        <w:rPr>
+          <w:rFonts w:ascii="Calibri" w:hAnsi="Calibri" w:cs="Calibri"/>
+          <w:lang w:val="pt-PT"/>
+        </w:rPr>
+        <w:t>solucao</w:t>
+      </w:r>
+      <w:proofErr w:type="spellEnd"/>
+      <w:r>
+        <w:rPr>
+          <w:rFonts w:ascii="Calibri" w:hAnsi="Calibri" w:cs="Calibri"/>
+          <w:lang w:val="pt-PT"/>
+        </w:rPr>
+        <w:t xml:space="preserve"> com </w:t>
+      </w:r>
+      <w:proofErr w:type="spellStart"/>
+      <w:r>
+        <w:rPr>
+          <w:rFonts w:ascii="Calibri" w:hAnsi="Calibri" w:cs="Calibri"/>
+          <w:lang w:val="pt-PT"/>
+        </w:rPr>
+        <w:t>Arduino</w:t>
+      </w:r>
+      <w:proofErr w:type="spellEnd"/>
+      <w:r>
+        <w:rPr>
+          <w:rFonts w:ascii="Calibri" w:hAnsi="Calibri" w:cs="Calibri"/>
+          <w:lang w:val="pt-PT"/>
+        </w:rPr>
+        <w:t xml:space="preserve"> -</w:t>
+      </w:r>
+      <w:r>
+        <w:rPr>
+          <w:rFonts w:ascii="Calibri" w:hAnsi="Calibri" w:cs="Calibri"/>
+          <w:lang w:val="pt-PT"/>
+        </w:rPr>
+        <w:t xml:space="preserve">&gt; o </w:t>
+      </w:r>
+      <w:proofErr w:type="spellStart"/>
+      <w:r>
+        <w:rPr>
+          <w:rFonts w:ascii="Calibri" w:hAnsi="Calibri" w:cs="Calibri"/>
+          <w:lang w:val="pt-PT"/>
+        </w:rPr>
+        <w:t>pq</w:t>
+      </w:r>
+      <w:proofErr w:type="spellEnd"/>
+      <w:r>
+        <w:rPr>
+          <w:rFonts w:ascii="Calibri" w:hAnsi="Calibri" w:cs="Calibri"/>
+          <w:lang w:val="pt-PT"/>
+        </w:rPr>
+        <w:t xml:space="preserve"> </w:t>
+      </w:r>
+      <w:proofErr w:type="spellStart"/>
+      <w:r>
+        <w:rPr>
+          <w:rFonts w:ascii="Calibri" w:hAnsi="Calibri" w:cs="Calibri"/>
+          <w:lang w:val="pt-PT"/>
+        </w:rPr>
+        <w:t>dop</w:t>
+      </w:r>
+      <w:proofErr w:type="spellEnd"/>
+      <w:r>
+        <w:rPr>
+          <w:rFonts w:ascii="Calibri" w:hAnsi="Calibri" w:cs="Calibri"/>
+          <w:lang w:val="pt-PT"/>
+        </w:rPr>
+        <w:t xml:space="preserve"> custo deles</w:t>
+      </w:r>
+    </w:p>
+    <w:p>
+      <w:pPr>
+        <w:rPr>
+          <w:rFonts w:ascii="Calibri" w:hAnsi="Calibri" w:cs="Calibri"/>
+          <w:lang w:val="pt-PT"/>
+        </w:rPr>
+      </w:pPr>
+      <w:r>
+        <w:rPr>
+          <w:rFonts w:ascii="Calibri" w:hAnsi="Calibri" w:cs="Calibri"/>
+          <w:lang w:val="pt-PT"/>
+        </w:rPr>
+        <w:t xml:space="preserve"> </w:t>
+      </w:r>
+    </w:p>
+    <w:p>
+      <w:pPr>
+        <w:rPr>
+          <w:rFonts w:ascii="Calibri" w:hAnsi="Calibri" w:cs="Calibri"/>
+          <w:lang w:val="pt-PT"/>
+        </w:rPr>
+      </w:pPr>
+    </w:p>
+    <w:p>
+      <w:pPr>
+        <w:rPr>
+          <w:rFonts w:ascii="Calibri" w:hAnsi="Calibri" w:cs="Calibri"/>
+          <w:lang w:val="pt-PT"/>
+        </w:rPr>
+      </w:pPr>
+    </w:p>
+    <w:p>
+      <w:pPr>
+        <w:rPr>
+          <w:rFonts w:ascii="Calibri" w:hAnsi="Calibri" w:cs="Calibri"/>
+          <w:lang w:val="pt-PT"/>
+        </w:rPr>
+      </w:pPr>
+    </w:p>
+    <w:p>
+      <w:pPr>
+        <w:rPr>
+          <w:rFonts w:ascii="Calibri" w:hAnsi="Calibri" w:cs="Calibri"/>
+          <w:lang w:val="pt-PT"/>
+        </w:rPr>
+      </w:pPr>
+      <w:r>
+        <w:rPr>
+          <w:rFonts w:ascii="Calibri" w:hAnsi="Calibri" w:cs="Calibri"/>
+          <w:lang w:val="pt-PT"/>
+        </w:rPr>
+        <w:t xml:space="preserve"> </w:t>
+      </w:r>
+    </w:p>
+    <w:p>
+      <w:pPr>
+        <w:rPr>
+          <w:lang w:val="pt-PT"/>
+        </w:rPr>
+      </w:pPr>
+    </w:p>
+    <w:p>
+      <w:pPr>
+        <w:rPr>
+          <w:lang w:val="pt-PT"/>
+        </w:rPr>
+      </w:pPr>
+    </w:p>
     <w:p>
       <w:pPr>
         <w:pStyle w:val="Ttulo3"/>
       </w:pPr>
       <w:r>
-        <w:lastRenderedPageBreak/>
         <w:t>Alternatives to Hydroponics</w:t>
       </w:r>
     </w:p>
@@ -4219,12 +4502,14 @@
           <w:numId w:val="10"/>
         </w:numPr>
       </w:pPr>
+      <w:proofErr w:type="spellStart"/>
       <w:r>
         <w:rPr>
           <w:lang w:val="en-US"/>
         </w:rPr>
         <w:t>arduino</w:t>
       </w:r>
+      <w:proofErr w:type="spellEnd"/>
     </w:p>
     <w:p>
       <w:pPr>
@@ -4246,9 +4531,11 @@
           <w:numId w:val="10"/>
         </w:numPr>
       </w:pPr>
+      <w:proofErr w:type="spellStart"/>
       <w:r>
         <w:t>arduino</w:t>
       </w:r>
+      <w:proofErr w:type="spellEnd"/>
     </w:p>
     <w:p>
       <w:pPr>
@@ -4259,8 +4546,13 @@
         </w:numPr>
       </w:pPr>
       <w:r>
-        <w:t>Event gathering services</w:t>
-      </w:r>
+        <w:t xml:space="preserve">Event gathering </w:t>
+      </w:r>
+      <w:proofErr w:type="gramStart"/>
+      <w:r>
+        <w:t>services</w:t>
+      </w:r>
+      <w:proofErr w:type="gramEnd"/>
     </w:p>
     <w:p>
       <w:pPr>
@@ -4271,8 +4563,15 @@
         </w:numPr>
       </w:pPr>
       <w:r>
-        <w:t>Web app, running anywere</w:t>
-      </w:r>
+        <w:t xml:space="preserve">Web app, running </w:t>
+      </w:r>
+      <w:proofErr w:type="spellStart"/>
+      <w:proofErr w:type="gramStart"/>
+      <w:r>
+        <w:t>anywere</w:t>
+      </w:r>
+      <w:proofErr w:type="spellEnd"/>
+      <w:proofErr w:type="gramEnd"/>
     </w:p>
     <w:p>
       <w:pPr>
@@ -4338,11 +4637,13 @@
         <w:pStyle w:val="Ttulo3"/>
       </w:pPr>
       <w:bookmarkStart w:id="17" w:name="_Toc147225471"/>
-      <w:r>
-        <w:t>Arduino</w:t>
-      </w:r>
-      <w:r>
-        <w:t xml:space="preserve">, </w:t>
+      <w:proofErr w:type="gramStart"/>
+      <w:r>
+        <w:t>Low cost</w:t>
+      </w:r>
+      <w:proofErr w:type="gramEnd"/>
+      <w:r>
+        <w:t xml:space="preserve"> </w:t>
       </w:r>
       <w:r>
         <w:t>Microcontrollers</w:t>
@@ -4826,7 +5127,15 @@
                               <w:t xml:space="preserve">- ESP8266 on the board </w:t>
                             </w:r>
                             <w:r>
-                              <w:t>Wi-Fi ESP8266 - CP2102 NodeMCU V3 Lua</w:t>
+                              <w:t xml:space="preserve">Wi-Fi ESP8266 - CP2102 </w:t>
+                            </w:r>
+                            <w:proofErr w:type="spellStart"/>
+                            <w:r>
+                              <w:t>NodeMCU</w:t>
+                            </w:r>
+                            <w:proofErr w:type="spellEnd"/>
+                            <w:r>
+                              <w:t xml:space="preserve"> V3 Lua</w:t>
                             </w:r>
                           </w:p>
                         </w:txbxContent>
@@ -4887,7 +5196,15 @@
                         <w:t xml:space="preserve">- ESP8266 on the board </w:t>
                       </w:r>
                       <w:r>
-                        <w:t>Wi-Fi ESP8266 - CP2102 NodeMCU V3 Lua</w:t>
+                        <w:t xml:space="preserve">Wi-Fi ESP8266 - CP2102 </w:t>
+                      </w:r>
+                      <w:proofErr w:type="spellStart"/>
+                      <w:r>
+                        <w:t>NodeMCU</w:t>
+                      </w:r>
+                      <w:proofErr w:type="spellEnd"/>
+                      <w:r>
+                        <w:t xml:space="preserve"> V3 Lua</w:t>
                       </w:r>
                     </w:p>
                   </w:txbxContent>
@@ -4920,7 +5237,25 @@
           <w:color w:val="000000"/>
           <w:shd w:val="clear" w:color="auto" w:fill="FFFFFF"/>
         </w:rPr>
-        <w:t xml:space="preserve"> on the “Wi-Fi ESP8266 - CP2102 NodeMCU V3 Lua” board.</w:t>
+        <w:t xml:space="preserve"> on the “Wi-Fi ESP8266 - CP2102 </w:t>
+      </w:r>
+      <w:proofErr w:type="spellStart"/>
+      <w:r>
+        <w:rPr>
+          <w:rFonts w:cstheme="minorHAnsi"/>
+          <w:color w:val="000000"/>
+          <w:shd w:val="clear" w:color="auto" w:fill="FFFFFF"/>
+        </w:rPr>
+        <w:t>NodeMCU</w:t>
+      </w:r>
+      <w:proofErr w:type="spellEnd"/>
+      <w:r>
+        <w:rPr>
+          <w:rFonts w:cstheme="minorHAnsi"/>
+          <w:color w:val="000000"/>
+          <w:shd w:val="clear" w:color="auto" w:fill="FFFFFF"/>
+        </w:rPr>
+        <w:t xml:space="preserve"> V3 Lua” board.</w:t>
       </w:r>
     </w:p>
     <w:p>
@@ -5008,7 +5343,15 @@
                               <w:t xml:space="preserve"> - </w:t>
                             </w:r>
                             <w:r>
-                              <w:t>ESP8266 on the board Wi-Fi ESP8266 - CP2102 NodeMCU V3 Lua</w:t>
+                              <w:t xml:space="preserve">ESP8266 on the board Wi-Fi ESP8266 - CP2102 </w:t>
+                            </w:r>
+                            <w:proofErr w:type="spellStart"/>
+                            <w:r>
+                              <w:t>NodeMCU</w:t>
+                            </w:r>
+                            <w:proofErr w:type="spellEnd"/>
+                            <w:r>
+                              <w:t xml:space="preserve"> V3 Lua</w:t>
                             </w:r>
                           </w:p>
                         </w:txbxContent>
@@ -5065,7 +5408,15 @@
                         <w:t xml:space="preserve"> - </w:t>
                       </w:r>
                       <w:r>
-                        <w:t>ESP8266 on the board Wi-Fi ESP8266 - CP2102 NodeMCU V3 Lua</w:t>
+                        <w:t xml:space="preserve">ESP8266 on the board Wi-Fi ESP8266 - CP2102 </w:t>
+                      </w:r>
+                      <w:proofErr w:type="spellStart"/>
+                      <w:r>
+                        <w:t>NodeMCU</w:t>
+                      </w:r>
+                      <w:proofErr w:type="spellEnd"/>
+                      <w:r>
+                        <w:t xml:space="preserve"> V3 Lua</w:t>
                       </w:r>
                     </w:p>
                   </w:txbxContent>
@@ -5366,7 +5717,21 @@
               <w:rPr>
                 <w:shd w:val="clear" w:color="auto" w:fill="FFFFFF"/>
               </w:rPr>
-              <w:t>it has a lot less processing power, but is capable of making simple tasks</w:t>
+              <w:t xml:space="preserve">it has a lot less processing power, but </w:t>
+            </w:r>
+            <w:proofErr w:type="gramStart"/>
+            <w:r>
+              <w:rPr>
+                <w:shd w:val="clear" w:color="auto" w:fill="FFFFFF"/>
+              </w:rPr>
+              <w:t>is capable of making</w:t>
+            </w:r>
+            <w:proofErr w:type="gramEnd"/>
+            <w:r>
+              <w:rPr>
+                <w:shd w:val="clear" w:color="auto" w:fill="FFFFFF"/>
+              </w:rPr>
+              <w:t xml:space="preserve"> simple tasks</w:t>
             </w:r>
           </w:p>
         </w:tc>
@@ -5808,7 +6173,10 @@
         <w:pStyle w:val="Ttulo4"/>
       </w:pPr>
       <w:r>
-        <w:t>Sensors and output triggers</w:t>
+        <w:t xml:space="preserve">Sensors and </w:t>
+      </w:r>
+      <w:r>
+        <w:t>Actuators</w:t>
       </w:r>
     </w:p>
     <w:p>
@@ -5916,8 +6284,16 @@
         <w:pStyle w:val="Ttulo3"/>
       </w:pPr>
       <w:r>
-        <w:t>Event gathering services</w:t>
-      </w:r>
+        <w:t xml:space="preserve">Event </w:t>
+      </w:r>
+      <w:r>
+        <w:t xml:space="preserve">decision taking </w:t>
+      </w:r>
+      <w:proofErr w:type="gramStart"/>
+      <w:r>
+        <w:t>services</w:t>
+      </w:r>
+      <w:proofErr w:type="gramEnd"/>
     </w:p>
     <w:p>
       <w:r>
@@ -5970,14 +6346,30 @@
         </w:rPr>
       </w:pPr>
       <w:bookmarkStart w:id="18" w:name="_Toc147225472"/>
+      <w:proofErr w:type="spellStart"/>
       <w:r>
         <w:rPr>
           <w:lang w:val="en-GB"/>
         </w:rPr>
         <w:lastRenderedPageBreak/>
-        <w:t>Viabilidade e Pertinência</w:t>
+        <w:t>Viabilidade</w:t>
+      </w:r>
+      <w:proofErr w:type="spellEnd"/>
+      <w:r>
+        <w:rPr>
+          <w:lang w:val="en-GB"/>
+        </w:rPr>
+        <w:t xml:space="preserve"> e </w:t>
+      </w:r>
+      <w:proofErr w:type="spellStart"/>
+      <w:r>
+        <w:rPr>
+          <w:lang w:val="en-GB"/>
+        </w:rPr>
+        <w:t>Pertinência</w:t>
       </w:r>
       <w:bookmarkEnd w:id="18"/>
+      <w:proofErr w:type="spellEnd"/>
     </w:p>
     <w:p>
       <w:pPr>
@@ -6073,7 +6465,15 @@
         <w:t xml:space="preserve"> of both tools and </w:t>
       </w:r>
       <w:r>
-        <w:t>plants, respective maintenance (life of crops what we do when crops ends, it is reusable?</w:t>
+        <w:t xml:space="preserve">plants, respective maintenance (life of crops what we do when crops </w:t>
+      </w:r>
+      <w:proofErr w:type="gramStart"/>
+      <w:r>
+        <w:t>ends</w:t>
+      </w:r>
+      <w:proofErr w:type="gramEnd"/>
+      <w:r>
+        <w:t>, it is reusable?</w:t>
       </w:r>
     </w:p>
     <w:p>
@@ -6208,14 +6608,30 @@
         </w:rPr>
       </w:pPr>
       <w:bookmarkStart w:id="19" w:name="_Toc147225473"/>
+      <w:proofErr w:type="spellStart"/>
       <w:r>
         <w:rPr>
           <w:lang w:val="en-GB"/>
         </w:rPr>
         <w:lastRenderedPageBreak/>
-        <w:t>Solução Proposta</w:t>
+        <w:t>Solução</w:t>
+      </w:r>
+      <w:proofErr w:type="spellEnd"/>
+      <w:r>
+        <w:rPr>
+          <w:lang w:val="en-GB"/>
+        </w:rPr>
+        <w:t xml:space="preserve"> </w:t>
+      </w:r>
+      <w:proofErr w:type="spellStart"/>
+      <w:r>
+        <w:rPr>
+          <w:lang w:val="en-GB"/>
+        </w:rPr>
+        <w:t>Proposta</w:t>
       </w:r>
       <w:bookmarkEnd w:id="19"/>
+      <w:proofErr w:type="spellEnd"/>
     </w:p>
     <w:p>
       <w:pPr>
@@ -6247,9 +6663,11 @@
       <w:pPr>
         <w:shd w:val="clear" w:color="auto" w:fill="BFBFBF" w:themeFill="background1" w:themeFillShade="BF"/>
       </w:pPr>
+      <w:proofErr w:type="spellStart"/>
       <w:r>
         <w:t>Diagrama</w:t>
       </w:r>
+      <w:proofErr w:type="spellEnd"/>
     </w:p>
     <w:p/>
     <w:p>
@@ -6262,6 +6680,7 @@
       <w:bookmarkStart w:id="20" w:name="_Toc147225474"/>
       <w:bookmarkStart w:id="21" w:name="_Toc347409446"/>
       <w:bookmarkEnd w:id="9"/>
+      <w:proofErr w:type="spellStart"/>
       <w:r>
         <w:rPr>
           <w:lang w:val="en-GB"/>
@@ -6276,6 +6695,7 @@
         <w:t>alendário</w:t>
       </w:r>
       <w:bookmarkEnd w:id="20"/>
+      <w:proofErr w:type="spellEnd"/>
     </w:p>
     <w:p>
       <w:pPr>
@@ -6739,17 +7159,36 @@
         </w:rPr>
         <w:t xml:space="preserve">Consulte os videos tutoriais com dicas sobre </w:t>
       </w:r>
-      <w:hyperlink r:id="rId16" w:tgtFrame="_blank" w:history="1">
-        <w:r>
-          <w:rPr>
-            <w:rStyle w:val="Hiperligao"/>
-            <w:rFonts w:cstheme="minorHAnsi"/>
-            <w:color w:val="1155CC"/>
-            <w:lang w:val="pt-BR"/>
-          </w:rPr>
-          <w:t>Como fazer um relatório de TFC em Word</w:t>
-        </w:r>
-      </w:hyperlink>
+      <w:r>
+        <w:fldChar w:fldCharType="begin"/>
+      </w:r>
+      <w:r>
+        <w:rPr>
+          <w:lang w:val="pt-PT"/>
+        </w:rPr>
+        <w:instrText>HYPERLINK "https://educast.fccn.pt/vod/clips/245cjb4nn6/streaming.html?locale=en" \t "_blank"</w:instrText>
+      </w:r>
+      <w:r>
+        <w:fldChar w:fldCharType="separate"/>
+      </w:r>
+      <w:r>
+        <w:rPr>
+          <w:rStyle w:val="Hiperligao"/>
+          <w:rFonts w:cstheme="minorHAnsi"/>
+          <w:color w:val="1155CC"/>
+          <w:lang w:val="pt-BR"/>
+        </w:rPr>
+        <w:t>Como fazer um relatório de TFC em Word</w:t>
+      </w:r>
+      <w:r>
+        <w:rPr>
+          <w:rStyle w:val="Hiperligao"/>
+          <w:rFonts w:cstheme="minorHAnsi"/>
+          <w:color w:val="1155CC"/>
+          <w:lang w:val="pt-BR"/>
+        </w:rPr>
+        <w:fldChar w:fldCharType="end"/>
+      </w:r>
       <w:r>
         <w:rPr>
           <w:rFonts w:cstheme="minorHAnsi"/>
@@ -6765,7 +7204,7 @@
         </w:rPr>
         <w:t xml:space="preserve">e </w:t>
       </w:r>
-      <w:hyperlink r:id="rId17" w:tgtFrame="_blank" w:history="1">
+      <w:hyperlink r:id="rId16" w:tgtFrame="_blank" w:history="1">
         <w:r>
           <w:rPr>
             <w:rStyle w:val="Hiperligao"/>
@@ -7083,6 +7522,7 @@
                 <w:color w:val="548DD4" w:themeColor="text2" w:themeTint="99"/>
               </w:rPr>
             </w:pPr>
+            <w:proofErr w:type="spellStart"/>
             <w:r>
               <w:rPr>
                 <w:b/>
@@ -7091,6 +7531,7 @@
               </w:rPr>
               <w:t>Classe</w:t>
             </w:r>
+            <w:proofErr w:type="spellEnd"/>
             <w:r>
               <w:rPr>
                 <w:color w:val="548DD4" w:themeColor="text2" w:themeTint="99"/>
@@ -7185,6 +7626,7 @@
                 <w:color w:val="548DD4" w:themeColor="text2" w:themeTint="99"/>
               </w:rPr>
             </w:pPr>
+            <w:proofErr w:type="spellStart"/>
             <w:r>
               <w:rPr>
                 <w:b/>
@@ -7193,6 +7635,7 @@
               </w:rPr>
               <w:t>Atributo</w:t>
             </w:r>
+            <w:proofErr w:type="spellEnd"/>
             <w:r>
               <w:rPr>
                 <w:color w:val="548DD4" w:themeColor="text2" w:themeTint="99"/>
@@ -7242,8 +7685,18 @@
                 <w:bCs/>
                 <w:color w:val="548DD4" w:themeColor="text2" w:themeTint="99"/>
               </w:rPr>
-              <w:t>Pseudo-classe</w:t>
+              <w:t>Pseudo-</w:t>
             </w:r>
+            <w:proofErr w:type="spellStart"/>
+            <w:r>
+              <w:rPr>
+                <w:b/>
+                <w:bCs/>
+                <w:color w:val="548DD4" w:themeColor="text2" w:themeTint="99"/>
+              </w:rPr>
+              <w:t>classe</w:t>
+            </w:r>
+            <w:proofErr w:type="spellEnd"/>
             <w:r>
               <w:rPr>
                 <w:color w:val="548DD4" w:themeColor="text2" w:themeTint="99"/>
@@ -7263,12 +7716,16 @@
                 <w:color w:val="548DD4" w:themeColor="text2" w:themeTint="99"/>
               </w:rPr>
             </w:pPr>
+            <w:proofErr w:type="spellStart"/>
+            <w:proofErr w:type="gramStart"/>
             <w:r>
               <w:rPr>
                 <w:color w:val="548DD4" w:themeColor="text2" w:themeTint="99"/>
               </w:rPr>
               <w:t>div:hover</w:t>
             </w:r>
+            <w:proofErr w:type="spellEnd"/>
+            <w:proofErr w:type="gramEnd"/>
           </w:p>
         </w:tc>
       </w:tr>
@@ -7293,7 +7750,25 @@
                 <w:bCs/>
                 <w:color w:val="548DD4" w:themeColor="text2" w:themeTint="99"/>
               </w:rPr>
-              <w:t xml:space="preserve">Pseudo-elemento  </w:t>
+              <w:t>Pseudo-</w:t>
+            </w:r>
+            <w:proofErr w:type="spellStart"/>
+            <w:r>
+              <w:rPr>
+                <w:b/>
+                <w:bCs/>
+                <w:color w:val="548DD4" w:themeColor="text2" w:themeTint="99"/>
+              </w:rPr>
+              <w:t>elemento</w:t>
+            </w:r>
+            <w:proofErr w:type="spellEnd"/>
+            <w:r>
+              <w:rPr>
+                <w:b/>
+                <w:bCs/>
+                <w:color w:val="548DD4" w:themeColor="text2" w:themeTint="99"/>
+              </w:rPr>
+              <w:t xml:space="preserve">  </w:t>
             </w:r>
             <w:r>
               <w:rPr>
@@ -7314,11 +7789,19 @@
                 <w:color w:val="548DD4" w:themeColor="text2" w:themeTint="99"/>
               </w:rPr>
             </w:pPr>
+            <w:proofErr w:type="gramStart"/>
             <w:r>
               <w:rPr>
                 <w:color w:val="548DD4" w:themeColor="text2" w:themeTint="99"/>
               </w:rPr>
-              <w:t>p::first-letter</w:t>
+              <w:t>p::</w:t>
+            </w:r>
+            <w:proofErr w:type="gramEnd"/>
+            <w:r>
+              <w:rPr>
+                <w:color w:val="548DD4" w:themeColor="text2" w:themeTint="99"/>
+              </w:rPr>
+              <w:t>first-letter</w:t>
             </w:r>
           </w:p>
         </w:tc>
@@ -7444,7 +7927,7 @@
                     </pic:cNvPicPr>
                   </pic:nvPicPr>
                   <pic:blipFill rotWithShape="1">
-                    <a:blip r:embed="rId18"/>
+                    <a:blip r:embed="rId17"/>
                     <a:srcRect l="29231" t="32701" r="27385" b="13693"/>
                     <a:stretch/>
                   </pic:blipFill>
@@ -7584,7 +8067,49 @@
         <w:rPr>
           <w:color w:val="548DD4" w:themeColor="text2" w:themeTint="99"/>
         </w:rPr>
-        <w:t xml:space="preserve">Para sua criação deve: </w:t>
+        <w:t xml:space="preserve">Para </w:t>
+      </w:r>
+      <w:proofErr w:type="spellStart"/>
+      <w:r>
+        <w:rPr>
+          <w:color w:val="548DD4" w:themeColor="text2" w:themeTint="99"/>
+        </w:rPr>
+        <w:t>sua</w:t>
+      </w:r>
+      <w:proofErr w:type="spellEnd"/>
+      <w:r>
+        <w:rPr>
+          <w:color w:val="548DD4" w:themeColor="text2" w:themeTint="99"/>
+        </w:rPr>
+        <w:t xml:space="preserve"> </w:t>
+      </w:r>
+      <w:proofErr w:type="spellStart"/>
+      <w:r>
+        <w:rPr>
+          <w:color w:val="548DD4" w:themeColor="text2" w:themeTint="99"/>
+        </w:rPr>
+        <w:t>criação</w:t>
+      </w:r>
+      <w:proofErr w:type="spellEnd"/>
+      <w:r>
+        <w:rPr>
+          <w:color w:val="548DD4" w:themeColor="text2" w:themeTint="99"/>
+        </w:rPr>
+        <w:t xml:space="preserve"> </w:t>
+      </w:r>
+      <w:proofErr w:type="spellStart"/>
+      <w:r>
+        <w:rPr>
+          <w:color w:val="548DD4" w:themeColor="text2" w:themeTint="99"/>
+        </w:rPr>
+        <w:t>deve</w:t>
+      </w:r>
+      <w:proofErr w:type="spellEnd"/>
+      <w:r>
+        <w:rPr>
+          <w:color w:val="548DD4" w:themeColor="text2" w:themeTint="99"/>
+        </w:rPr>
+        <w:t xml:space="preserve">: </w:t>
       </w:r>
     </w:p>
     <w:p>
@@ -7741,8 +8266,20 @@
       </w:r>
       <w:r>
         <w:tab/>
-        <w:t>Trabalho Final de Curso</w:t>
-      </w:r>
+      </w:r>
+      <w:proofErr w:type="spellStart"/>
+      <w:r>
+        <w:t>Trabalho</w:t>
+      </w:r>
+      <w:proofErr w:type="spellEnd"/>
+      <w:r>
+        <w:t xml:space="preserve"> Final de </w:t>
+      </w:r>
+      <w:proofErr w:type="spellStart"/>
+      <w:r>
+        <w:t>Curso</w:t>
+      </w:r>
+      <w:proofErr w:type="spellEnd"/>
     </w:p>
     <w:p>
       <w:pPr>
@@ -7790,7 +8327,7 @@
       </w:pPr>
     </w:p>
     <w:sectPr>
-      <w:headerReference w:type="default" r:id="rId19"/>
+      <w:headerReference w:type="default" r:id="rId18"/>
       <w:pgSz w:w="11907" w:h="16839" w:code="9"/>
       <w:pgMar w:top="1417" w:right="1701" w:bottom="1417" w:left="1701" w:header="720" w:footer="720" w:gutter="0"/>
       <w:pgNumType w:start="1"/>

</xml_diff>

<commit_message>
development of the report point 3, and some changes to the point 2
</commit_message>
<xml_diff>
--- a/relatorio/Relatorio_Intercalar_1o_Semestre.docx
+++ b/relatorio/Relatorio_Intercalar_1o_Semestre.docx
@@ -329,7 +329,6 @@
         <w:t xml:space="preserve"> </w:t>
       </w:r>
       <w:proofErr w:type="spellStart"/>
-      <w:proofErr w:type="gramStart"/>
       <w:r>
         <w:rPr>
           <w:rFonts w:ascii="Linux Libertine" w:hAnsi="Linux Libertine" w:cs="Linux Libertine"/>
@@ -347,17 +346,7 @@
           <w:szCs w:val="20"/>
           <w:lang w:val="pt-PT"/>
         </w:rPr>
-        <w:t xml:space="preserve"> :</w:t>
-      </w:r>
-      <w:proofErr w:type="gramEnd"/>
-      <w:r>
-        <w:rPr>
-          <w:rFonts w:ascii="Linux Libertine" w:hAnsi="Linux Libertine" w:cs="Linux Libertine"/>
-          <w:sz w:val="20"/>
-          <w:szCs w:val="20"/>
-          <w:lang w:val="pt-PT"/>
-        </w:rPr>
-        <w:t xml:space="preserve"> João Pavia</w:t>
+        <w:t xml:space="preserve"> : João Pavia</w:t>
       </w:r>
     </w:p>
     <w:p>
@@ -3339,15 +3328,7 @@
         <w:t>Why this tool is needed.</w:t>
       </w:r>
       <w:r>
-        <w:t xml:space="preserve"> (</w:t>
-      </w:r>
-      <w:proofErr w:type="gramStart"/>
-      <w:r>
-        <w:t>e.g.</w:t>
-      </w:r>
-      <w:proofErr w:type="gramEnd"/>
-      <w:r>
-        <w:t xml:space="preserve"> control diseases, search in internet or </w:t>
+        <w:t xml:space="preserve"> (e.g. control diseases, search in internet or </w:t>
       </w:r>
       <w:proofErr w:type="spellStart"/>
       <w:r>
@@ -3634,21 +3615,7 @@
         <w:rPr>
           <w:color w:val="000000" w:themeColor="text1"/>
         </w:rPr>
-        <w:t xml:space="preserve">n conclusion, the hydroponic system provides a more cost-effective, </w:t>
-      </w:r>
-      <w:proofErr w:type="gramStart"/>
-      <w:r>
-        <w:rPr>
-          <w:color w:val="000000" w:themeColor="text1"/>
-        </w:rPr>
-        <w:t>controlled</w:t>
-      </w:r>
-      <w:proofErr w:type="gramEnd"/>
-      <w:r>
-        <w:rPr>
-          <w:color w:val="000000" w:themeColor="text1"/>
-        </w:rPr>
-        <w:t xml:space="preserve"> and stable environment compared to the traditional soil-based agriculture. </w:t>
+        <w:t xml:space="preserve">n conclusion, the hydroponic system provides a more cost-effective, controlled and stable environment compared to the traditional soil-based agriculture. </w:t>
       </w:r>
       <w:r>
         <w:rPr>
@@ -3945,13 +3912,8 @@
     </w:p>
     <w:p>
       <w:r>
-        <w:t xml:space="preserve">Provide context, explain why you selected </w:t>
-      </w:r>
-      <w:proofErr w:type="gramStart"/>
-      <w:r>
-        <w:t>Arduino</w:t>
-      </w:r>
-      <w:proofErr w:type="gramEnd"/>
+        <w:t>Provide context, explain why you selected Arduino</w:t>
+      </w:r>
     </w:p>
     <w:p>
       <w:pPr>
@@ -4106,16 +4068,8 @@
         <w:rPr>
           <w:rFonts w:ascii="Calibri" w:hAnsi="Calibri" w:cs="Calibri"/>
         </w:rPr>
-        <w:t xml:space="preserve">” </w:t>
-      </w:r>
-      <w:proofErr w:type="gramStart"/>
-      <w:r>
-        <w:rPr>
-          <w:rFonts w:ascii="Calibri" w:hAnsi="Calibri" w:cs="Calibri"/>
-        </w:rPr>
-        <w:t>is  “</w:t>
-      </w:r>
-      <w:proofErr w:type="gramEnd"/>
+        <w:t>” is  “</w:t>
+      </w:r>
       <w:r>
         <w:rPr>
           <w:rFonts w:ascii="Calibri" w:hAnsi="Calibri" w:cs="Calibri"/>
@@ -4546,13 +4500,8 @@
         </w:numPr>
       </w:pPr>
       <w:r>
-        <w:t xml:space="preserve">Event gathering </w:t>
-      </w:r>
-      <w:proofErr w:type="gramStart"/>
-      <w:r>
-        <w:t>services</w:t>
-      </w:r>
-      <w:proofErr w:type="gramEnd"/>
+        <w:t>Event gathering services</w:t>
+      </w:r>
     </w:p>
     <w:p>
       <w:pPr>
@@ -4566,12 +4515,10 @@
         <w:t xml:space="preserve">Web app, running </w:t>
       </w:r>
       <w:proofErr w:type="spellStart"/>
-      <w:proofErr w:type="gramStart"/>
       <w:r>
         <w:t>anywere</w:t>
       </w:r>
       <w:proofErr w:type="spellEnd"/>
-      <w:proofErr w:type="gramEnd"/>
     </w:p>
     <w:p>
       <w:pPr>
@@ -4637,11 +4584,9 @@
         <w:pStyle w:val="Ttulo3"/>
       </w:pPr>
       <w:bookmarkStart w:id="17" w:name="_Toc147225471"/>
-      <w:proofErr w:type="gramStart"/>
-      <w:r>
-        <w:t>Low cost</w:t>
-      </w:r>
-      <w:proofErr w:type="gramEnd"/>
+      <w:r>
+        <w:t>Low-cost</w:t>
+      </w:r>
       <w:r>
         <w:t xml:space="preserve"> </w:t>
       </w:r>
@@ -5717,21 +5662,7 @@
               <w:rPr>
                 <w:shd w:val="clear" w:color="auto" w:fill="FFFFFF"/>
               </w:rPr>
-              <w:t xml:space="preserve">it has a lot less processing power, but </w:t>
-            </w:r>
-            <w:proofErr w:type="gramStart"/>
-            <w:r>
-              <w:rPr>
-                <w:shd w:val="clear" w:color="auto" w:fill="FFFFFF"/>
-              </w:rPr>
-              <w:t>is capable of making</w:t>
-            </w:r>
-            <w:proofErr w:type="gramEnd"/>
-            <w:r>
-              <w:rPr>
-                <w:shd w:val="clear" w:color="auto" w:fill="FFFFFF"/>
-              </w:rPr>
-              <w:t xml:space="preserve"> simple tasks</w:t>
+              <w:t>it has a lot less processing power, but is capable of making simple tasks</w:t>
             </w:r>
           </w:p>
         </w:tc>
@@ -6096,43 +6027,55 @@
         <w:rPr>
           <w:shd w:val="clear" w:color="auto" w:fill="FFFFFF"/>
         </w:rPr>
-        <w:t xml:space="preserve">I decided to use </w:t>
+        <w:t>The decision of using</w:t>
       </w:r>
       <w:r>
         <w:rPr>
           <w:shd w:val="clear" w:color="auto" w:fill="FFFFFF"/>
         </w:rPr>
-        <w:t>this microcontroller</w:t>
+        <w:t xml:space="preserve"> microcontroller</w:t>
       </w:r>
       <w:r>
         <w:rPr>
           <w:shd w:val="clear" w:color="auto" w:fill="FFFFFF"/>
         </w:rPr>
-        <w:t xml:space="preserve"> because they are cheap, </w:t>
+        <w:t>s was made</w:t>
       </w:r>
       <w:r>
         <w:rPr>
           <w:shd w:val="clear" w:color="auto" w:fill="FFFFFF"/>
         </w:rPr>
-        <w:t xml:space="preserve">and </w:t>
+        <w:t xml:space="preserve"> because they are cheap,</w:t>
       </w:r>
       <w:r>
         <w:rPr>
           <w:shd w:val="clear" w:color="auto" w:fill="FFFFFF"/>
         </w:rPr>
-        <w:t>they can handle all the complexity that the sending and collecting data requires.</w:t>
-      </w:r>
-    </w:p>
-    <w:p>
-      <w:pPr>
+        <w:t xml:space="preserve"> </w:t>
+      </w:r>
+      <w:r>
         <w:rPr>
           <w:shd w:val="clear" w:color="auto" w:fill="FFFFFF"/>
         </w:rPr>
-      </w:pPr>
+        <w:t>they can handle all the complexity that the sending and collecting data requires</w:t>
+      </w:r>
       <w:r>
         <w:rPr>
           <w:shd w:val="clear" w:color="auto" w:fill="FFFFFF"/>
         </w:rPr>
+        <w:t>, and they work whit a really low power supply.</w:t>
+      </w:r>
+    </w:p>
+    <w:p>
+      <w:pPr>
+        <w:rPr>
+          <w:shd w:val="clear" w:color="auto" w:fill="FFFFFF"/>
+        </w:rPr>
+      </w:pPr>
+      <w:r>
+        <w:rPr>
+          <w:shd w:val="clear" w:color="auto" w:fill="FFFFFF"/>
+        </w:rPr>
         <w:t xml:space="preserve"> The microcontrollers are easy to understand and easy to program and there is a lot of information </w:t>
       </w:r>
       <w:r>
@@ -6158,7 +6101,92 @@
         <w:rPr>
           <w:shd w:val="clear" w:color="auto" w:fill="FFFFFF"/>
         </w:rPr>
-        <w:t>I decided to use the ESP32 when I have more than a sensor connected to the same microcontroller and the ESP8266 when the I have only one basic sensor connected (example. Temperature sensor).</w:t>
+        <w:t>The 2 types of microcontrollers will have different usages:</w:t>
+      </w:r>
+    </w:p>
+    <w:p>
+      <w:pPr>
+        <w:pStyle w:val="PargrafodaLista"/>
+        <w:numPr>
+          <w:ilvl w:val="0"/>
+          <w:numId w:val="17"/>
+        </w:numPr>
+        <w:rPr>
+          <w:shd w:val="clear" w:color="auto" w:fill="FFFFFF"/>
+        </w:rPr>
+      </w:pPr>
+      <w:r>
+        <w:rPr>
+          <w:shd w:val="clear" w:color="auto" w:fill="FFFFFF"/>
+        </w:rPr>
+        <w:t xml:space="preserve">ESP32 - </w:t>
+      </w:r>
+      <w:r>
+        <w:rPr>
+          <w:shd w:val="clear" w:color="auto" w:fill="FFFFFF"/>
+        </w:rPr>
+        <w:t xml:space="preserve">The ESP32 will be used to collect all the data because it has a lot more </w:t>
+      </w:r>
+      <w:r>
+        <w:rPr>
+          <w:shd w:val="clear" w:color="auto" w:fill="FFFFFF"/>
+        </w:rPr>
+        <w:t xml:space="preserve">analogic ports, that are strictly </w:t>
+      </w:r>
+      <w:r>
+        <w:rPr>
+          <w:shd w:val="clear" w:color="auto" w:fill="FFFFFF"/>
+        </w:rPr>
+        <w:t>necessar</w:t>
+      </w:r>
+      <w:r>
+        <w:rPr>
+          <w:shd w:val="clear" w:color="auto" w:fill="FFFFFF"/>
+        </w:rPr>
+        <w:t>ies to connect all the sensors needed.</w:t>
+      </w:r>
+    </w:p>
+    <w:p>
+      <w:pPr>
+        <w:pStyle w:val="PargrafodaLista"/>
+        <w:numPr>
+          <w:ilvl w:val="0"/>
+          <w:numId w:val="17"/>
+        </w:numPr>
+        <w:rPr>
+          <w:shd w:val="clear" w:color="auto" w:fill="FFFFFF"/>
+        </w:rPr>
+      </w:pPr>
+      <w:r>
+        <w:rPr>
+          <w:shd w:val="clear" w:color="auto" w:fill="FFFFFF"/>
+        </w:rPr>
+        <w:t>ESP8266 – The ESP8266 will be used to make all the outputs to the system.</w:t>
+      </w:r>
+    </w:p>
+    <w:p>
+      <w:pPr>
+        <w:rPr>
+          <w:shd w:val="clear" w:color="auto" w:fill="FFFFFF"/>
+        </w:rPr>
+      </w:pPr>
+      <w:r>
+        <w:rPr>
+          <w:shd w:val="clear" w:color="auto" w:fill="FFFFFF"/>
+        </w:rPr>
+        <w:t xml:space="preserve">Whit an architecture like that the possibility of having the microcontrollers in different physical locations is possible, </w:t>
+      </w:r>
+      <w:r>
+        <w:rPr>
+          <w:shd w:val="clear" w:color="auto" w:fill="FFFFFF"/>
+        </w:rPr>
+        <w:t>streamlining</w:t>
+      </w:r>
+      <w:r>
+        <w:rPr>
+          <w:shd w:val="clear" w:color="auto" w:fill="FFFFFF"/>
+        </w:rPr>
+        <w:t xml:space="preserve"> the installation of the environment.</w:t>
       </w:r>
     </w:p>
     <w:p>
@@ -6217,6 +6245,7 @@
         </w:numPr>
       </w:pPr>
       <w:r>
+        <w:lastRenderedPageBreak/>
         <w:t xml:space="preserve">A water temperature sensor </w:t>
       </w:r>
       <w:r>
@@ -6241,7 +6270,6 @@
         <w:ind w:left="360"/>
       </w:pPr>
       <w:r>
-        <w:lastRenderedPageBreak/>
         <w:t>To make actions according to the data we recovery I need to use equipment too:</w:t>
       </w:r>
     </w:p>
@@ -6289,15 +6317,8 @@
       <w:r>
         <w:t xml:space="preserve">decision taking </w:t>
       </w:r>
-      <w:proofErr w:type="gramStart"/>
-      <w:r>
-        <w:t>services</w:t>
-      </w:r>
-      <w:proofErr w:type="gramEnd"/>
-    </w:p>
-    <w:p>
-      <w:r>
-        <w:t>//discuss whit teachers</w:t>
+      <w:r>
+        <w:t xml:space="preserve">services. </w:t>
       </w:r>
     </w:p>
     <w:p>
@@ -6309,25 +6330,207 @@
           <w:shd w:val="clear" w:color="auto" w:fill="FFFFFF"/>
         </w:rPr>
       </w:pPr>
-    </w:p>
-    <w:p>
-      <w:pPr>
+      <w:r>
         <w:rPr>
           <w:rFonts w:cstheme="minorHAnsi"/>
           <w:color w:val="000000"/>
           <w:spacing w:val="2"/>
           <w:shd w:val="clear" w:color="auto" w:fill="FFFFFF"/>
         </w:rPr>
-      </w:pPr>
-    </w:p>
-    <w:p>
-      <w:pPr>
+        <w:t xml:space="preserve">The decision-making process will not occur on the microcontrollers themselves but </w:t>
+      </w:r>
+      <w:r>
         <w:rPr>
           <w:rFonts w:cstheme="minorHAnsi"/>
           <w:color w:val="000000"/>
           <w:spacing w:val="2"/>
           <w:shd w:val="clear" w:color="auto" w:fill="FFFFFF"/>
         </w:rPr>
+        <w:t>on</w:t>
+      </w:r>
+      <w:r>
+        <w:rPr>
+          <w:rFonts w:cstheme="minorHAnsi"/>
+          <w:color w:val="000000"/>
+          <w:spacing w:val="2"/>
+          <w:shd w:val="clear" w:color="auto" w:fill="FFFFFF"/>
+        </w:rPr>
+        <w:t xml:space="preserve"> a .Net Core web application hosted on the </w:t>
+      </w:r>
+      <w:r>
+        <w:rPr>
+          <w:rFonts w:cstheme="minorHAnsi"/>
+          <w:color w:val="C00000"/>
+          <w:spacing w:val="2"/>
+          <w:shd w:val="clear" w:color="auto" w:fill="FFFFFF"/>
+        </w:rPr>
+        <w:t>DON’T KNOW WHERE</w:t>
+      </w:r>
+      <w:r>
+        <w:rPr>
+          <w:rFonts w:cstheme="minorHAnsi"/>
+          <w:color w:val="000000"/>
+          <w:spacing w:val="2"/>
+          <w:shd w:val="clear" w:color="auto" w:fill="FFFFFF"/>
+        </w:rPr>
+        <w:t>. Here are the reasons for this approach:</w:t>
+      </w:r>
+    </w:p>
+    <w:p>
+      <w:pPr>
+        <w:pStyle w:val="PargrafodaLista"/>
+        <w:numPr>
+          <w:ilvl w:val="0"/>
+          <w:numId w:val="16"/>
+        </w:numPr>
+        <w:rPr>
+          <w:rFonts w:cstheme="minorHAnsi"/>
+          <w:color w:val="000000" w:themeColor="text1"/>
+          <w:spacing w:val="2"/>
+          <w:shd w:val="clear" w:color="auto" w:fill="FFFFFF"/>
+        </w:rPr>
+      </w:pPr>
+      <w:r>
+        <w:rPr>
+          <w:rFonts w:cstheme="minorHAnsi"/>
+          <w:color w:val="000000" w:themeColor="text1"/>
+          <w:spacing w:val="2"/>
+          <w:shd w:val="clear" w:color="auto" w:fill="FFFFFF"/>
+        </w:rPr>
+        <w:t>The microcontrollers don’t have has much processing power</w:t>
+      </w:r>
+      <w:r>
+        <w:rPr>
+          <w:rFonts w:cstheme="minorHAnsi"/>
+          <w:color w:val="000000" w:themeColor="text1"/>
+          <w:spacing w:val="2"/>
+          <w:shd w:val="clear" w:color="auto" w:fill="FFFFFF"/>
+        </w:rPr>
+        <w:t>.</w:t>
+      </w:r>
+    </w:p>
+    <w:p>
+      <w:pPr>
+        <w:pStyle w:val="PargrafodaLista"/>
+        <w:numPr>
+          <w:ilvl w:val="0"/>
+          <w:numId w:val="16"/>
+        </w:numPr>
+        <w:rPr>
+          <w:rFonts w:cstheme="minorHAnsi"/>
+          <w:color w:val="000000"/>
+          <w:spacing w:val="2"/>
+          <w:shd w:val="clear" w:color="auto" w:fill="FFFFFF"/>
+        </w:rPr>
+      </w:pPr>
+      <w:r>
+        <w:rPr>
+          <w:rFonts w:cstheme="minorHAnsi"/>
+          <w:color w:val="000000" w:themeColor="text1"/>
+          <w:spacing w:val="2"/>
+          <w:shd w:val="clear" w:color="auto" w:fill="FFFFFF"/>
+        </w:rPr>
+        <w:t xml:space="preserve">With decision-making taking place within the web application, altering the values used for these decisions becomes remarkably </w:t>
+      </w:r>
+      <w:r>
+        <w:rPr>
+          <w:rFonts w:cstheme="minorHAnsi"/>
+          <w:color w:val="000000" w:themeColor="text1"/>
+          <w:spacing w:val="2"/>
+          <w:shd w:val="clear" w:color="auto" w:fill="FFFFFF"/>
+        </w:rPr>
+        <w:t>easier</w:t>
+      </w:r>
+      <w:r>
+        <w:rPr>
+          <w:rFonts w:cstheme="minorHAnsi"/>
+          <w:color w:val="000000" w:themeColor="text1"/>
+          <w:spacing w:val="2"/>
+          <w:shd w:val="clear" w:color="auto" w:fill="FFFFFF"/>
+        </w:rPr>
+        <w:t>.</w:t>
+      </w:r>
+    </w:p>
+    <w:p>
+      <w:pPr>
+        <w:pStyle w:val="PargrafodaLista"/>
+        <w:numPr>
+          <w:ilvl w:val="0"/>
+          <w:numId w:val="16"/>
+        </w:numPr>
+        <w:rPr>
+          <w:rFonts w:cstheme="minorHAnsi"/>
+          <w:color w:val="000000"/>
+          <w:spacing w:val="2"/>
+          <w:shd w:val="clear" w:color="auto" w:fill="FFFFFF"/>
+        </w:rPr>
+      </w:pPr>
+      <w:r>
+        <w:rPr>
+          <w:rFonts w:cstheme="minorHAnsi"/>
+          <w:color w:val="000000"/>
+          <w:spacing w:val="2"/>
+          <w:shd w:val="clear" w:color="auto" w:fill="FFFFFF"/>
+        </w:rPr>
+        <w:t>Its easier to control If all the microcontrollers are online, and if they are making correct readings.</w:t>
+      </w:r>
+    </w:p>
+    <w:p>
+      <w:pPr>
+        <w:pStyle w:val="PargrafodaLista"/>
+        <w:numPr>
+          <w:ilvl w:val="0"/>
+          <w:numId w:val="16"/>
+        </w:numPr>
+        <w:rPr>
+          <w:rFonts w:cstheme="minorHAnsi"/>
+          <w:color w:val="000000"/>
+          <w:spacing w:val="2"/>
+          <w:shd w:val="clear" w:color="auto" w:fill="FFFFFF"/>
+        </w:rPr>
+      </w:pPr>
+      <w:r>
+        <w:rPr>
+          <w:rFonts w:cstheme="minorHAnsi"/>
+          <w:color w:val="000000"/>
+          <w:spacing w:val="2"/>
+          <w:shd w:val="clear" w:color="auto" w:fill="FFFFFF"/>
+        </w:rPr>
+        <w:t>Its easier to save all the collected data on a database.</w:t>
+      </w:r>
+    </w:p>
+    <w:p>
+      <w:pPr>
+        <w:rPr>
+          <w:rFonts w:cstheme="minorHAnsi"/>
+          <w:color w:val="000000"/>
+          <w:spacing w:val="2"/>
+          <w:shd w:val="clear" w:color="auto" w:fill="FFFFFF"/>
+        </w:rPr>
+      </w:pPr>
+    </w:p>
+    <w:p>
+      <w:pPr>
+        <w:pStyle w:val="Ttulo3"/>
+        <w:rPr>
+          <w:shd w:val="clear" w:color="auto" w:fill="FFFFFF"/>
+        </w:rPr>
+      </w:pPr>
+      <w:r>
+        <w:rPr>
+          <w:shd w:val="clear" w:color="auto" w:fill="FFFFFF"/>
+        </w:rPr>
+        <w:t xml:space="preserve">Data storage </w:t>
+      </w:r>
+    </w:p>
+    <w:p>
+      <w:pPr>
+        <w:rPr>
+          <w:rFonts w:cstheme="minorHAnsi"/>
+          <w:color w:val="000000"/>
+          <w:spacing w:val="2"/>
+          <w:shd w:val="clear" w:color="auto" w:fill="FFFFFF"/>
+        </w:rPr>
       </w:pPr>
     </w:p>
     <w:p/>
@@ -6346,30 +6549,26 @@
         </w:rPr>
       </w:pPr>
       <w:bookmarkStart w:id="18" w:name="_Toc147225472"/>
-      <w:proofErr w:type="spellStart"/>
       <w:r>
         <w:rPr>
           <w:lang w:val="en-GB"/>
         </w:rPr>
         <w:lastRenderedPageBreak/>
-        <w:t>Viabilidade</w:t>
-      </w:r>
-      <w:proofErr w:type="spellEnd"/>
+        <w:t>Viability</w:t>
+      </w:r>
       <w:r>
         <w:rPr>
           <w:lang w:val="en-GB"/>
         </w:rPr>
-        <w:t xml:space="preserve"> e </w:t>
-      </w:r>
-      <w:proofErr w:type="spellStart"/>
+        <w:t xml:space="preserve"> </w:t>
+      </w:r>
+      <w:bookmarkEnd w:id="18"/>
       <w:r>
         <w:rPr>
           <w:lang w:val="en-GB"/>
         </w:rPr>
-        <w:t>Pertinência</w:t>
-      </w:r>
-      <w:bookmarkEnd w:id="18"/>
-      <w:proofErr w:type="spellEnd"/>
+        <w:t>and Maintenance</w:t>
+      </w:r>
     </w:p>
     <w:p>
       <w:pPr>
@@ -6467,11 +6666,9 @@
       <w:r>
         <w:t xml:space="preserve">plants, respective maintenance (life of crops what we do when crops </w:t>
       </w:r>
-      <w:proofErr w:type="gramStart"/>
-      <w:r>
-        <w:t>ends</w:t>
-      </w:r>
-      <w:proofErr w:type="gramEnd"/>
+      <w:r>
+        <w:t>end</w:t>
+      </w:r>
       <w:r>
         <w:t>, it is reusable?</w:t>
       </w:r>
@@ -6542,6 +6739,27 @@
     </w:p>
     <w:p>
       <w:pPr>
+        <w:pStyle w:val="PargrafodaLista"/>
+        <w:numPr>
+          <w:ilvl w:val="0"/>
+          <w:numId w:val="14"/>
+        </w:numPr>
+      </w:pPr>
+      <w:r>
+        <w:t>B</w:t>
+      </w:r>
+      <w:r>
+        <w:t xml:space="preserve">acteria present in the water used to </w:t>
+      </w:r>
+      <w:r>
+        <w:t>feed</w:t>
+      </w:r>
+      <w:r>
+        <w:t xml:space="preserve"> the herbs can lead to their demise and damage.</w:t>
+      </w:r>
+    </w:p>
+    <w:p>
+      <w:pPr>
         <w:pStyle w:val="Ttulo2"/>
       </w:pPr>
       <w:r>
@@ -6582,6 +6800,50 @@
       </w:r>
     </w:p>
     <w:p/>
+    <w:p>
+      <w:pPr>
+        <w:pStyle w:val="Ttulo2"/>
+      </w:pPr>
+      <w:r>
+        <w:t>Microcontrollers limitations</w:t>
+      </w:r>
+    </w:p>
+    <w:p>
+      <w:r>
+        <w:t xml:space="preserve">These microcontrollers are not water-resistant, and in a greenhouse environment, they will be exposed to high humidity and water, which can eventually lead to a lot of damage to them, but the situation can be resolved by putting de final </w:t>
+      </w:r>
+      <w:r>
+        <w:t>prototype</w:t>
+      </w:r>
+      <w:r>
+        <w:t xml:space="preserve"> on a waterproof box (IP65)</w:t>
+      </w:r>
+      <w:r>
+        <w:t>, also protecting the microcontroller from falls and all the surrounding environments.</w:t>
+      </w:r>
+    </w:p>
+    <w:p>
+      <w:pPr>
+        <w:rPr>
+          <w:u w:val="single"/>
+        </w:rPr>
+      </w:pPr>
+      <w:r>
+        <w:t xml:space="preserve">The microcontrollers require a 3.3-volt power supply. They can be powered by either connecting them in close proximity to an electrical outlet through a transformer connected to a USB cable </w:t>
+      </w:r>
+      <w:r>
+        <w:lastRenderedPageBreak/>
+        <w:t>linked to the Arduino or by utilizing a breadboard power supply, which is powered by a 9-volt battery and transformed down to 3.3 volts</w:t>
+      </w:r>
+      <w:r>
+        <w:t xml:space="preserve">, and with that the development of a way for the microcontrollers read the life of the battery, so that the farm doesn’t takes the risk of damage by the microcontroller runs out of power. </w:t>
+      </w:r>
+    </w:p>
+    <w:p>
+      <w:r>
+        <w:t>The solution is designed in such a way that a Wi-Fi connection is absolutely essential for the system to function, which can be a limitation, as there is always a possibility that the greenhouse may not have Wi-Fi connectivity.</w:t>
+      </w:r>
+    </w:p>
     <w:p>
       <w:pPr>
         <w:rPr>
@@ -7717,7 +7979,6 @@
               </w:rPr>
             </w:pPr>
             <w:proofErr w:type="spellStart"/>
-            <w:proofErr w:type="gramStart"/>
             <w:r>
               <w:rPr>
                 <w:color w:val="548DD4" w:themeColor="text2" w:themeTint="99"/>
@@ -7725,7 +7986,6 @@
               <w:t>div:hover</w:t>
             </w:r>
             <w:proofErr w:type="spellEnd"/>
-            <w:proofErr w:type="gramEnd"/>
           </w:p>
         </w:tc>
       </w:tr>
@@ -7789,19 +8049,11 @@
                 <w:color w:val="548DD4" w:themeColor="text2" w:themeTint="99"/>
               </w:rPr>
             </w:pPr>
-            <w:proofErr w:type="gramStart"/>
             <w:r>
               <w:rPr>
                 <w:color w:val="548DD4" w:themeColor="text2" w:themeTint="99"/>
               </w:rPr>
-              <w:t>p::</w:t>
-            </w:r>
-            <w:proofErr w:type="gramEnd"/>
-            <w:r>
-              <w:rPr>
-                <w:color w:val="548DD4" w:themeColor="text2" w:themeTint="99"/>
-              </w:rPr>
-              <w:t>first-letter</w:t>
+              <w:t>p::first-letter</w:t>
             </w:r>
           </w:p>
         </w:tc>
@@ -9173,6 +9425,95 @@
     </w:lvl>
   </w:abstractNum>
   <w:abstractNum w:abstractNumId="6" w15:restartNumberingAfterBreak="0">
+    <w:nsid w:val="324955BE"/>
+    <w:multiLevelType w:val="hybridMultilevel"/>
+    <w:tmpl w:val="7E68E048"/>
+    <w:lvl w:ilvl="0" w:tplc="08160017">
+      <w:start w:val="1"/>
+      <w:numFmt w:val="lowerLetter"/>
+      <w:lvlText w:val="%1)"/>
+      <w:lvlJc w:val="left"/>
+      <w:pPr>
+        <w:ind w:left="720" w:hanging="360"/>
+      </w:pPr>
+      <w:rPr>
+        <w:rFonts w:hint="default"/>
+      </w:rPr>
+    </w:lvl>
+    <w:lvl w:ilvl="1" w:tplc="08160019" w:tentative="1">
+      <w:start w:val="1"/>
+      <w:numFmt w:val="lowerLetter"/>
+      <w:lvlText w:val="%2."/>
+      <w:lvlJc w:val="left"/>
+      <w:pPr>
+        <w:ind w:left="1440" w:hanging="360"/>
+      </w:pPr>
+    </w:lvl>
+    <w:lvl w:ilvl="2" w:tplc="0816001B" w:tentative="1">
+      <w:start w:val="1"/>
+      <w:numFmt w:val="lowerRoman"/>
+      <w:lvlText w:val="%3."/>
+      <w:lvlJc w:val="right"/>
+      <w:pPr>
+        <w:ind w:left="2160" w:hanging="180"/>
+      </w:pPr>
+    </w:lvl>
+    <w:lvl w:ilvl="3" w:tplc="0816000F" w:tentative="1">
+      <w:start w:val="1"/>
+      <w:numFmt w:val="decimal"/>
+      <w:lvlText w:val="%4."/>
+      <w:lvlJc w:val="left"/>
+      <w:pPr>
+        <w:ind w:left="2880" w:hanging="360"/>
+      </w:pPr>
+    </w:lvl>
+    <w:lvl w:ilvl="4" w:tplc="08160019" w:tentative="1">
+      <w:start w:val="1"/>
+      <w:numFmt w:val="lowerLetter"/>
+      <w:lvlText w:val="%5."/>
+      <w:lvlJc w:val="left"/>
+      <w:pPr>
+        <w:ind w:left="3600" w:hanging="360"/>
+      </w:pPr>
+    </w:lvl>
+    <w:lvl w:ilvl="5" w:tplc="0816001B" w:tentative="1">
+      <w:start w:val="1"/>
+      <w:numFmt w:val="lowerRoman"/>
+      <w:lvlText w:val="%6."/>
+      <w:lvlJc w:val="right"/>
+      <w:pPr>
+        <w:ind w:left="4320" w:hanging="180"/>
+      </w:pPr>
+    </w:lvl>
+    <w:lvl w:ilvl="6" w:tplc="0816000F" w:tentative="1">
+      <w:start w:val="1"/>
+      <w:numFmt w:val="decimal"/>
+      <w:lvlText w:val="%7."/>
+      <w:lvlJc w:val="left"/>
+      <w:pPr>
+        <w:ind w:left="5040" w:hanging="360"/>
+      </w:pPr>
+    </w:lvl>
+    <w:lvl w:ilvl="7" w:tplc="08160019" w:tentative="1">
+      <w:start w:val="1"/>
+      <w:numFmt w:val="lowerLetter"/>
+      <w:lvlText w:val="%8."/>
+      <w:lvlJc w:val="left"/>
+      <w:pPr>
+        <w:ind w:left="5760" w:hanging="360"/>
+      </w:pPr>
+    </w:lvl>
+    <w:lvl w:ilvl="8" w:tplc="0816001B" w:tentative="1">
+      <w:start w:val="1"/>
+      <w:numFmt w:val="lowerRoman"/>
+      <w:lvlText w:val="%9."/>
+      <w:lvlJc w:val="right"/>
+      <w:pPr>
+        <w:ind w:left="6480" w:hanging="180"/>
+      </w:pPr>
+    </w:lvl>
+  </w:abstractNum>
+  <w:abstractNum w:abstractNumId="7" w15:restartNumberingAfterBreak="0">
     <w:nsid w:val="353444F4"/>
     <w:multiLevelType w:val="hybridMultilevel"/>
     <w:tmpl w:val="209AFB98"/>
@@ -9285,7 +9626,7 @@
       </w:rPr>
     </w:lvl>
   </w:abstractNum>
-  <w:abstractNum w:abstractNumId="7" w15:restartNumberingAfterBreak="0">
+  <w:abstractNum w:abstractNumId="8" w15:restartNumberingAfterBreak="0">
     <w:nsid w:val="42D94D4E"/>
     <w:multiLevelType w:val="multilevel"/>
     <w:tmpl w:val="C41CF91C"/>
@@ -9408,7 +9749,186 @@
       </w:rPr>
     </w:lvl>
   </w:abstractNum>
-  <w:abstractNum w:abstractNumId="8" w15:restartNumberingAfterBreak="0">
+  <w:abstractNum w:abstractNumId="9" w15:restartNumberingAfterBreak="0">
+    <w:nsid w:val="4AC70758"/>
+    <w:multiLevelType w:val="hybridMultilevel"/>
+    <w:tmpl w:val="33A6ED92"/>
+    <w:lvl w:ilvl="0" w:tplc="91362E72">
+      <w:start w:val="1"/>
+      <w:numFmt w:val="lowerLetter"/>
+      <w:lvlText w:val="%1)"/>
+      <w:lvlJc w:val="left"/>
+      <w:pPr>
+        <w:ind w:left="720" w:hanging="360"/>
+      </w:pPr>
+      <w:rPr>
+        <w:rFonts w:hint="default"/>
+        <w:color w:val="000000"/>
+      </w:rPr>
+    </w:lvl>
+    <w:lvl w:ilvl="1" w:tplc="08160019" w:tentative="1">
+      <w:start w:val="1"/>
+      <w:numFmt w:val="lowerLetter"/>
+      <w:lvlText w:val="%2."/>
+      <w:lvlJc w:val="left"/>
+      <w:pPr>
+        <w:ind w:left="1440" w:hanging="360"/>
+      </w:pPr>
+    </w:lvl>
+    <w:lvl w:ilvl="2" w:tplc="0816001B" w:tentative="1">
+      <w:start w:val="1"/>
+      <w:numFmt w:val="lowerRoman"/>
+      <w:lvlText w:val="%3."/>
+      <w:lvlJc w:val="right"/>
+      <w:pPr>
+        <w:ind w:left="2160" w:hanging="180"/>
+      </w:pPr>
+    </w:lvl>
+    <w:lvl w:ilvl="3" w:tplc="0816000F" w:tentative="1">
+      <w:start w:val="1"/>
+      <w:numFmt w:val="decimal"/>
+      <w:lvlText w:val="%4."/>
+      <w:lvlJc w:val="left"/>
+      <w:pPr>
+        <w:ind w:left="2880" w:hanging="360"/>
+      </w:pPr>
+    </w:lvl>
+    <w:lvl w:ilvl="4" w:tplc="08160019" w:tentative="1">
+      <w:start w:val="1"/>
+      <w:numFmt w:val="lowerLetter"/>
+      <w:lvlText w:val="%5."/>
+      <w:lvlJc w:val="left"/>
+      <w:pPr>
+        <w:ind w:left="3600" w:hanging="360"/>
+      </w:pPr>
+    </w:lvl>
+    <w:lvl w:ilvl="5" w:tplc="0816001B" w:tentative="1">
+      <w:start w:val="1"/>
+      <w:numFmt w:val="lowerRoman"/>
+      <w:lvlText w:val="%6."/>
+      <w:lvlJc w:val="right"/>
+      <w:pPr>
+        <w:ind w:left="4320" w:hanging="180"/>
+      </w:pPr>
+    </w:lvl>
+    <w:lvl w:ilvl="6" w:tplc="0816000F" w:tentative="1">
+      <w:start w:val="1"/>
+      <w:numFmt w:val="decimal"/>
+      <w:lvlText w:val="%7."/>
+      <w:lvlJc w:val="left"/>
+      <w:pPr>
+        <w:ind w:left="5040" w:hanging="360"/>
+      </w:pPr>
+    </w:lvl>
+    <w:lvl w:ilvl="7" w:tplc="08160019" w:tentative="1">
+      <w:start w:val="1"/>
+      <w:numFmt w:val="lowerLetter"/>
+      <w:lvlText w:val="%8."/>
+      <w:lvlJc w:val="left"/>
+      <w:pPr>
+        <w:ind w:left="5760" w:hanging="360"/>
+      </w:pPr>
+    </w:lvl>
+    <w:lvl w:ilvl="8" w:tplc="0816001B" w:tentative="1">
+      <w:start w:val="1"/>
+      <w:numFmt w:val="lowerRoman"/>
+      <w:lvlText w:val="%9."/>
+      <w:lvlJc w:val="right"/>
+      <w:pPr>
+        <w:ind w:left="6480" w:hanging="180"/>
+      </w:pPr>
+    </w:lvl>
+  </w:abstractNum>
+  <w:abstractNum w:abstractNumId="10" w15:restartNumberingAfterBreak="0">
+    <w:nsid w:val="4BB10244"/>
+    <w:multiLevelType w:val="hybridMultilevel"/>
+    <w:tmpl w:val="8170352E"/>
+    <w:lvl w:ilvl="0" w:tplc="08160017">
+      <w:start w:val="1"/>
+      <w:numFmt w:val="lowerLetter"/>
+      <w:lvlText w:val="%1)"/>
+      <w:lvlJc w:val="left"/>
+      <w:pPr>
+        <w:ind w:left="720" w:hanging="360"/>
+      </w:pPr>
+      <w:rPr>
+        <w:rFonts w:hint="default"/>
+      </w:rPr>
+    </w:lvl>
+    <w:lvl w:ilvl="1" w:tplc="08160019" w:tentative="1">
+      <w:start w:val="1"/>
+      <w:numFmt w:val="lowerLetter"/>
+      <w:lvlText w:val="%2."/>
+      <w:lvlJc w:val="left"/>
+      <w:pPr>
+        <w:ind w:left="1440" w:hanging="360"/>
+      </w:pPr>
+    </w:lvl>
+    <w:lvl w:ilvl="2" w:tplc="0816001B" w:tentative="1">
+      <w:start w:val="1"/>
+      <w:numFmt w:val="lowerRoman"/>
+      <w:lvlText w:val="%3."/>
+      <w:lvlJc w:val="right"/>
+      <w:pPr>
+        <w:ind w:left="2160" w:hanging="180"/>
+      </w:pPr>
+    </w:lvl>
+    <w:lvl w:ilvl="3" w:tplc="0816000F" w:tentative="1">
+      <w:start w:val="1"/>
+      <w:numFmt w:val="decimal"/>
+      <w:lvlText w:val="%4."/>
+      <w:lvlJc w:val="left"/>
+      <w:pPr>
+        <w:ind w:left="2880" w:hanging="360"/>
+      </w:pPr>
+    </w:lvl>
+    <w:lvl w:ilvl="4" w:tplc="08160019" w:tentative="1">
+      <w:start w:val="1"/>
+      <w:numFmt w:val="lowerLetter"/>
+      <w:lvlText w:val="%5."/>
+      <w:lvlJc w:val="left"/>
+      <w:pPr>
+        <w:ind w:left="3600" w:hanging="360"/>
+      </w:pPr>
+    </w:lvl>
+    <w:lvl w:ilvl="5" w:tplc="0816001B" w:tentative="1">
+      <w:start w:val="1"/>
+      <w:numFmt w:val="lowerRoman"/>
+      <w:lvlText w:val="%6."/>
+      <w:lvlJc w:val="right"/>
+      <w:pPr>
+        <w:ind w:left="4320" w:hanging="180"/>
+      </w:pPr>
+    </w:lvl>
+    <w:lvl w:ilvl="6" w:tplc="0816000F" w:tentative="1">
+      <w:start w:val="1"/>
+      <w:numFmt w:val="decimal"/>
+      <w:lvlText w:val="%7."/>
+      <w:lvlJc w:val="left"/>
+      <w:pPr>
+        <w:ind w:left="5040" w:hanging="360"/>
+      </w:pPr>
+    </w:lvl>
+    <w:lvl w:ilvl="7" w:tplc="08160019" w:tentative="1">
+      <w:start w:val="1"/>
+      <w:numFmt w:val="lowerLetter"/>
+      <w:lvlText w:val="%8."/>
+      <w:lvlJc w:val="left"/>
+      <w:pPr>
+        <w:ind w:left="5760" w:hanging="360"/>
+      </w:pPr>
+    </w:lvl>
+    <w:lvl w:ilvl="8" w:tplc="0816001B" w:tentative="1">
+      <w:start w:val="1"/>
+      <w:numFmt w:val="lowerRoman"/>
+      <w:lvlText w:val="%9."/>
+      <w:lvlJc w:val="right"/>
+      <w:pPr>
+        <w:ind w:left="6480" w:hanging="180"/>
+      </w:pPr>
+    </w:lvl>
+  </w:abstractNum>
+  <w:abstractNum w:abstractNumId="11" w15:restartNumberingAfterBreak="0">
     <w:nsid w:val="5379168C"/>
     <w:multiLevelType w:val="hybridMultilevel"/>
     <w:tmpl w:val="7F9ADD1A"/>
@@ -9521,7 +10041,7 @@
       </w:rPr>
     </w:lvl>
   </w:abstractNum>
-  <w:abstractNum w:abstractNumId="9" w15:restartNumberingAfterBreak="0">
+  <w:abstractNum w:abstractNumId="12" w15:restartNumberingAfterBreak="0">
     <w:nsid w:val="55B70AF5"/>
     <w:multiLevelType w:val="hybridMultilevel"/>
     <w:tmpl w:val="1320317C"/>
@@ -9634,7 +10154,7 @@
       </w:rPr>
     </w:lvl>
   </w:abstractNum>
-  <w:abstractNum w:abstractNumId="10" w15:restartNumberingAfterBreak="0">
+  <w:abstractNum w:abstractNumId="13" w15:restartNumberingAfterBreak="0">
     <w:nsid w:val="7CCD1B4A"/>
     <w:multiLevelType w:val="multilevel"/>
     <w:tmpl w:val="E4C6FAB8"/>
@@ -9784,7 +10304,7 @@
       </w:rPr>
     </w:lvl>
   </w:abstractNum>
-  <w:abstractNum w:abstractNumId="11" w15:restartNumberingAfterBreak="0">
+  <w:abstractNum w:abstractNumId="14" w15:restartNumberingAfterBreak="0">
     <w:nsid w:val="7E9208D7"/>
     <w:multiLevelType w:val="hybridMultilevel"/>
     <w:tmpl w:val="993041FA"/>
@@ -9877,28 +10397,28 @@
     <w:abstractNumId w:val="3"/>
   </w:num>
   <w:num w:numId="2" w16cid:durableId="216163028">
-    <w:abstractNumId w:val="7"/>
+    <w:abstractNumId w:val="8"/>
   </w:num>
   <w:num w:numId="3" w16cid:durableId="1904024533">
-    <w:abstractNumId w:val="7"/>
+    <w:abstractNumId w:val="8"/>
   </w:num>
   <w:num w:numId="4" w16cid:durableId="1885024057">
-    <w:abstractNumId w:val="7"/>
+    <w:abstractNumId w:val="8"/>
   </w:num>
   <w:num w:numId="5" w16cid:durableId="1044451743">
-    <w:abstractNumId w:val="8"/>
+    <w:abstractNumId w:val="11"/>
   </w:num>
   <w:num w:numId="6" w16cid:durableId="1904440049">
-    <w:abstractNumId w:val="9"/>
+    <w:abstractNumId w:val="12"/>
   </w:num>
   <w:num w:numId="7" w16cid:durableId="1916891376">
     <w:abstractNumId w:val="1"/>
   </w:num>
   <w:num w:numId="8" w16cid:durableId="941886601">
-    <w:abstractNumId w:val="10"/>
+    <w:abstractNumId w:val="13"/>
   </w:num>
   <w:num w:numId="9" w16cid:durableId="30694153">
-    <w:abstractNumId w:val="6"/>
+    <w:abstractNumId w:val="7"/>
   </w:num>
   <w:num w:numId="10" w16cid:durableId="344482378">
     <w:abstractNumId w:val="2"/>
@@ -9913,7 +10433,16 @@
     <w:abstractNumId w:val="0"/>
   </w:num>
   <w:num w:numId="14" w16cid:durableId="32731902">
-    <w:abstractNumId w:val="11"/>
+    <w:abstractNumId w:val="14"/>
+  </w:num>
+  <w:num w:numId="15" w16cid:durableId="146168375">
+    <w:abstractNumId w:val="6"/>
+  </w:num>
+  <w:num w:numId="16" w16cid:durableId="2023823970">
+    <w:abstractNumId w:val="9"/>
+  </w:num>
+  <w:num w:numId="17" w16cid:durableId="834610006">
+    <w:abstractNumId w:val="10"/>
   </w:num>
   <w:numIdMacAtCleanup w:val="2"/>
 </w:numbering>

</xml_diff>

<commit_message>
changes to the report, developement of the  market study, and some notes taken, whit some UML
</commit_message>
<xml_diff>
--- a/relatorio/Relatorio_Intercalar_1o_Semestre.docx
+++ b/relatorio/Relatorio_Intercalar_1o_Semestre.docx
@@ -4010,6 +4010,372 @@
           <w:rFonts w:ascii="Calibri" w:hAnsi="Calibri" w:cs="Calibri"/>
         </w:rPr>
       </w:pPr>
+    </w:p>
+    <w:p>
+      <w:pPr>
+        <w:rPr>
+          <w:rFonts w:ascii="Calibri" w:hAnsi="Calibri" w:cs="Calibri"/>
+        </w:rPr>
+      </w:pPr>
+      <w:r>
+        <w:rPr>
+          <w:rFonts w:ascii="Calibri" w:hAnsi="Calibri" w:cs="Calibri"/>
+        </w:rPr>
+        <w:t>This company offers two primary solutions in the market:</w:t>
+      </w:r>
+    </w:p>
+    <w:p>
+      <w:pPr>
+        <w:rPr>
+          <w:rFonts w:ascii="Calibri" w:hAnsi="Calibri" w:cs="Calibri"/>
+        </w:rPr>
+      </w:pPr>
+    </w:p>
+    <w:p>
+      <w:pPr>
+        <w:rPr>
+          <w:rFonts w:ascii="Calibri" w:hAnsi="Calibri" w:cs="Calibri"/>
+        </w:rPr>
+      </w:pPr>
+      <w:r>
+        <w:rPr>
+          <w:rFonts w:ascii="Calibri" w:hAnsi="Calibri" w:cs="Calibri"/>
+        </w:rPr>
+        <w:t>1. The "Computer Hydroponic Controller" which is currently priced at approximately €3</w:t>
+      </w:r>
+      <w:r>
+        <w:rPr>
+          <w:rFonts w:ascii="Calibri" w:hAnsi="Calibri" w:cs="Calibri"/>
+        </w:rPr>
+        <w:t>,</w:t>
+      </w:r>
+      <w:r>
+        <w:rPr>
+          <w:rFonts w:ascii="Calibri" w:hAnsi="Calibri" w:cs="Calibri"/>
+        </w:rPr>
+        <w:t>500. This solution is equipped with a comprehensive system that oversees the following parameters:</w:t>
+      </w:r>
+    </w:p>
+    <w:p>
+      <w:pPr>
+        <w:rPr>
+          <w:rFonts w:ascii="Calibri" w:hAnsi="Calibri" w:cs="Calibri"/>
+        </w:rPr>
+      </w:pPr>
+    </w:p>
+    <w:p>
+      <w:pPr>
+        <w:rPr>
+          <w:rFonts w:ascii="Calibri" w:hAnsi="Calibri" w:cs="Calibri"/>
+        </w:rPr>
+      </w:pPr>
+      <w:r>
+        <w:rPr>
+          <w:rFonts w:ascii="Calibri" w:hAnsi="Calibri" w:cs="Calibri"/>
+        </w:rPr>
+        <w:t xml:space="preserve">   - Water irrigation quantity</w:t>
+      </w:r>
+    </w:p>
+    <w:p>
+      <w:pPr>
+        <w:rPr>
+          <w:rFonts w:ascii="Calibri" w:hAnsi="Calibri" w:cs="Calibri"/>
+        </w:rPr>
+      </w:pPr>
+      <w:r>
+        <w:rPr>
+          <w:rFonts w:ascii="Calibri" w:hAnsi="Calibri" w:cs="Calibri"/>
+        </w:rPr>
+        <w:t xml:space="preserve">   - Electrical conductivity of the water</w:t>
+      </w:r>
+    </w:p>
+    <w:p>
+      <w:pPr>
+        <w:rPr>
+          <w:rFonts w:ascii="Calibri" w:hAnsi="Calibri" w:cs="Calibri"/>
+        </w:rPr>
+      </w:pPr>
+      <w:r>
+        <w:rPr>
+          <w:rFonts w:ascii="Calibri" w:hAnsi="Calibri" w:cs="Calibri"/>
+        </w:rPr>
+        <w:t xml:space="preserve">   - pH levels</w:t>
+      </w:r>
+    </w:p>
+    <w:p>
+      <w:pPr>
+        <w:rPr>
+          <w:rFonts w:ascii="Calibri" w:hAnsi="Calibri" w:cs="Calibri"/>
+        </w:rPr>
+      </w:pPr>
+      <w:r>
+        <w:rPr>
+          <w:rFonts w:ascii="Calibri" w:hAnsi="Calibri" w:cs="Calibri"/>
+        </w:rPr>
+        <w:t xml:space="preserve">   - Temperature</w:t>
+      </w:r>
+    </w:p>
+    <w:p>
+      <w:pPr>
+        <w:rPr>
+          <w:rFonts w:ascii="Calibri" w:hAnsi="Calibri" w:cs="Calibri"/>
+        </w:rPr>
+      </w:pPr>
+      <w:r>
+        <w:rPr>
+          <w:rFonts w:ascii="Calibri" w:hAnsi="Calibri" w:cs="Calibri"/>
+        </w:rPr>
+        <w:t xml:space="preserve">   - Fertilizer dosage, considering the water quantity</w:t>
+      </w:r>
+    </w:p>
+    <w:p>
+      <w:pPr>
+        <w:rPr>
+          <w:rFonts w:ascii="Calibri" w:hAnsi="Calibri" w:cs="Calibri"/>
+        </w:rPr>
+      </w:pPr>
+      <w:r>
+        <w:rPr>
+          <w:rFonts w:ascii="Calibri" w:hAnsi="Calibri" w:cs="Calibri"/>
+        </w:rPr>
+        <w:lastRenderedPageBreak/>
+        <w:t xml:space="preserve">   - Activation and deactivation of irrigation.</w:t>
+      </w:r>
+    </w:p>
+    <w:p>
+      <w:pPr>
+        <w:rPr>
+          <w:rFonts w:ascii="Calibri" w:hAnsi="Calibri" w:cs="Calibri"/>
+        </w:rPr>
+      </w:pPr>
+      <w:r>
+        <w:rPr>
+          <w:rFonts w:ascii="Calibri" w:hAnsi="Calibri" w:cs="Calibri"/>
+        </w:rPr>
+        <w:t>This solution offers a system that is built especially for the greenhouse environment</w:t>
+      </w:r>
+      <w:r>
+        <w:rPr>
+          <w:rFonts w:ascii="Calibri" w:hAnsi="Calibri" w:cs="Calibri"/>
+        </w:rPr>
+        <w:t>, and that is something that my solution needs to provide.</w:t>
+      </w:r>
+    </w:p>
+    <w:p>
+      <w:pPr>
+        <w:rPr>
+          <w:rFonts w:ascii="Calibri" w:hAnsi="Calibri" w:cs="Calibri"/>
+        </w:rPr>
+      </w:pPr>
+    </w:p>
+    <w:p>
+      <w:pPr>
+        <w:rPr>
+          <w:rFonts w:ascii="Calibri" w:hAnsi="Calibri" w:cs="Calibri"/>
+        </w:rPr>
+      </w:pPr>
+      <w:r>
+        <w:rPr>
+          <w:rFonts w:ascii="Calibri" w:hAnsi="Calibri" w:cs="Calibri"/>
+        </w:rPr>
+        <w:t xml:space="preserve">2. Another version of the </w:t>
+      </w:r>
+      <w:r>
+        <w:rPr>
+          <w:rFonts w:ascii="Calibri" w:hAnsi="Calibri" w:cs="Calibri"/>
+        </w:rPr>
+        <w:t>"Computer Hydroponic Controller</w:t>
+      </w:r>
+      <w:r>
+        <w:rPr>
+          <w:rFonts w:ascii="Calibri" w:hAnsi="Calibri" w:cs="Calibri"/>
+        </w:rPr>
+        <w:t>”, which is currently priced at approximately 2,200€, that comes whit the following features:</w:t>
+      </w:r>
+    </w:p>
+    <w:p>
+      <w:pPr>
+        <w:rPr>
+          <w:rFonts w:ascii="Calibri" w:hAnsi="Calibri" w:cs="Calibri"/>
+        </w:rPr>
+      </w:pPr>
+      <w:r>
+        <w:rPr>
+          <w:rFonts w:ascii="Calibri" w:hAnsi="Calibri" w:cs="Calibri"/>
+        </w:rPr>
+        <w:t>This system comes with a complete installation kit, including:</w:t>
+      </w:r>
+    </w:p>
+    <w:p>
+      <w:pPr>
+        <w:rPr>
+          <w:rFonts w:ascii="Calibri" w:hAnsi="Calibri" w:cs="Calibri"/>
+        </w:rPr>
+      </w:pPr>
+    </w:p>
+    <w:p>
+      <w:pPr>
+        <w:rPr>
+          <w:rFonts w:ascii="Calibri" w:hAnsi="Calibri" w:cs="Calibri"/>
+        </w:rPr>
+      </w:pPr>
+      <w:r>
+        <w:rPr>
+          <w:rFonts w:ascii="Calibri" w:hAnsi="Calibri" w:cs="Calibri"/>
+        </w:rPr>
+        <w:t>- Nutrient controller</w:t>
+      </w:r>
+    </w:p>
+    <w:p>
+      <w:pPr>
+        <w:rPr>
+          <w:rFonts w:ascii="Calibri" w:hAnsi="Calibri" w:cs="Calibri"/>
+        </w:rPr>
+      </w:pPr>
+      <w:r>
+        <w:rPr>
+          <w:rFonts w:ascii="Calibri" w:hAnsi="Calibri" w:cs="Calibri"/>
+        </w:rPr>
+        <w:t>- pH probe</w:t>
+      </w:r>
+    </w:p>
+    <w:p>
+      <w:pPr>
+        <w:rPr>
+          <w:rFonts w:ascii="Calibri" w:hAnsi="Calibri" w:cs="Calibri"/>
+        </w:rPr>
+      </w:pPr>
+      <w:r>
+        <w:rPr>
+          <w:rFonts w:ascii="Calibri" w:hAnsi="Calibri" w:cs="Calibri"/>
+        </w:rPr>
+        <w:t>- EC (Electrical Conductivity) probe</w:t>
+      </w:r>
+    </w:p>
+    <w:p>
+      <w:pPr>
+        <w:rPr>
+          <w:rFonts w:ascii="Calibri" w:hAnsi="Calibri" w:cs="Calibri"/>
+        </w:rPr>
+      </w:pPr>
+      <w:r>
+        <w:rPr>
+          <w:rFonts w:ascii="Calibri" w:hAnsi="Calibri" w:cs="Calibri"/>
+        </w:rPr>
+        <w:t>- pH probe holder</w:t>
+      </w:r>
+    </w:p>
+    <w:p>
+      <w:pPr>
+        <w:rPr>
+          <w:rFonts w:ascii="Calibri" w:hAnsi="Calibri" w:cs="Calibri"/>
+        </w:rPr>
+      </w:pPr>
+      <w:r>
+        <w:rPr>
+          <w:rFonts w:ascii="Calibri" w:hAnsi="Calibri" w:cs="Calibri"/>
+        </w:rPr>
+        <w:t>- EC connection cable</w:t>
+      </w:r>
+    </w:p>
+    <w:p>
+      <w:pPr>
+        <w:rPr>
+          <w:rFonts w:ascii="Calibri" w:hAnsi="Calibri" w:cs="Calibri"/>
+        </w:rPr>
+      </w:pPr>
+      <w:r>
+        <w:rPr>
+          <w:rFonts w:ascii="Calibri" w:hAnsi="Calibri" w:cs="Calibri"/>
+        </w:rPr>
+        <w:t>- pH calibration bottles for pH7 and pH4</w:t>
+      </w:r>
+    </w:p>
+    <w:p>
+      <w:pPr>
+        <w:rPr>
+          <w:rFonts w:ascii="Calibri" w:hAnsi="Calibri" w:cs="Calibri"/>
+        </w:rPr>
+      </w:pPr>
+      <w:r>
+        <w:rPr>
+          <w:rFonts w:ascii="Calibri" w:hAnsi="Calibri" w:cs="Calibri"/>
+        </w:rPr>
+        <w:t>- Suction and discharge tubes</w:t>
+      </w:r>
+    </w:p>
+    <w:p>
+      <w:pPr>
+        <w:rPr>
+          <w:rFonts w:ascii="Calibri" w:hAnsi="Calibri" w:cs="Calibri"/>
+        </w:rPr>
+      </w:pPr>
+      <w:r>
+        <w:rPr>
+          <w:rFonts w:ascii="Calibri" w:hAnsi="Calibri" w:cs="Calibri"/>
+        </w:rPr>
+        <w:t>- Injectors</w:t>
+      </w:r>
+    </w:p>
+    <w:p>
+      <w:pPr>
+        <w:rPr>
+          <w:rFonts w:ascii="Calibri" w:hAnsi="Calibri" w:cs="Calibri"/>
+        </w:rPr>
+      </w:pPr>
+      <w:r>
+        <w:rPr>
+          <w:rFonts w:ascii="Calibri" w:hAnsi="Calibri" w:cs="Calibri"/>
+        </w:rPr>
+        <w:t>- Mounting blocks and screws</w:t>
+      </w:r>
+    </w:p>
+    <w:p>
+      <w:pPr>
+        <w:rPr>
+          <w:rFonts w:ascii="Calibri" w:hAnsi="Calibri" w:cs="Calibri"/>
+        </w:rPr>
+      </w:pPr>
+      <w:r>
+        <w:rPr>
+          <w:rFonts w:ascii="Calibri" w:hAnsi="Calibri" w:cs="Calibri"/>
+        </w:rPr>
+        <w:t>- User instructions</w:t>
+      </w:r>
+    </w:p>
+    <w:p>
+      <w:pPr>
+        <w:rPr>
+          <w:rFonts w:ascii="Calibri" w:hAnsi="Calibri" w:cs="Calibri"/>
+        </w:rPr>
+      </w:pPr>
+      <w:r>
+        <w:rPr>
+          <w:rFonts w:ascii="Calibri" w:hAnsi="Calibri" w:cs="Calibri"/>
+        </w:rPr>
+        <w:t>- PPR collector.</w:t>
+      </w:r>
+    </w:p>
+    <w:p>
+      <w:pPr>
+        <w:rPr>
+          <w:rFonts w:ascii="Calibri" w:hAnsi="Calibri" w:cs="Calibri"/>
+        </w:rPr>
+      </w:pPr>
+    </w:p>
+    <w:p>
+      <w:pPr>
+        <w:rPr>
+          <w:rFonts w:ascii="Calibri" w:hAnsi="Calibri" w:cs="Calibri"/>
+        </w:rPr>
+      </w:pPr>
+    </w:p>
+    <w:p>
+      <w:pPr>
+        <w:rPr>
+          <w:rFonts w:ascii="Calibri" w:hAnsi="Calibri" w:cs="Calibri"/>
+        </w:rPr>
+      </w:pPr>
       <w:r>
         <w:rPr>
           <w:rFonts w:ascii="Calibri" w:hAnsi="Calibri" w:cs="Calibri"/>
@@ -4290,6 +4656,7 @@
         <w:pStyle w:val="Ttulo3"/>
       </w:pPr>
       <w:r>
+        <w:lastRenderedPageBreak/>
         <w:t>Alternatives to Hydroponics</w:t>
       </w:r>
     </w:p>
@@ -5072,15 +5439,7 @@
                               <w:t xml:space="preserve">- ESP8266 on the board </w:t>
                             </w:r>
                             <w:r>
-                              <w:t xml:space="preserve">Wi-Fi ESP8266 - CP2102 </w:t>
-                            </w:r>
-                            <w:proofErr w:type="spellStart"/>
-                            <w:r>
-                              <w:t>NodeMCU</w:t>
-                            </w:r>
-                            <w:proofErr w:type="spellEnd"/>
-                            <w:r>
-                              <w:t xml:space="preserve"> V3 Lua</w:t>
+                              <w:t>Wi-Fi ESP8266 - CP2102 NodeMCU V3 Lua</w:t>
                             </w:r>
                           </w:p>
                         </w:txbxContent>
@@ -5141,15 +5500,7 @@
                         <w:t xml:space="preserve">- ESP8266 on the board </w:t>
                       </w:r>
                       <w:r>
-                        <w:t xml:space="preserve">Wi-Fi ESP8266 - CP2102 </w:t>
-                      </w:r>
-                      <w:proofErr w:type="spellStart"/>
-                      <w:r>
-                        <w:t>NodeMCU</w:t>
-                      </w:r>
-                      <w:proofErr w:type="spellEnd"/>
-                      <w:r>
-                        <w:t xml:space="preserve"> V3 Lua</w:t>
+                        <w:t>Wi-Fi ESP8266 - CP2102 NodeMCU V3 Lua</w:t>
                       </w:r>
                     </w:p>
                   </w:txbxContent>
@@ -5290,13 +5641,8 @@
                             <w:r>
                               <w:t xml:space="preserve">ESP8266 on the board Wi-Fi ESP8266 - CP2102 </w:t>
                             </w:r>
-                            <w:proofErr w:type="spellStart"/>
                             <w:r>
-                              <w:t>NodeMCU</w:t>
-                            </w:r>
-                            <w:proofErr w:type="spellEnd"/>
-                            <w:r>
-                              <w:t xml:space="preserve"> V3 Lua</w:t>
+                              <w:t>NodeMCU V3 Lua</w:t>
                             </w:r>
                           </w:p>
                         </w:txbxContent>
@@ -5355,13 +5701,8 @@
                       <w:r>
                         <w:t xml:space="preserve">ESP8266 on the board Wi-Fi ESP8266 - CP2102 </w:t>
                       </w:r>
-                      <w:proofErr w:type="spellStart"/>
                       <w:r>
-                        <w:t>NodeMCU</w:t>
-                      </w:r>
-                      <w:proofErr w:type="spellEnd"/>
-                      <w:r>
-                        <w:t xml:space="preserve"> V3 Lua</w:t>
+                        <w:t>NodeMCU V3 Lua</w:t>
                       </w:r>
                     </w:p>
                   </w:txbxContent>
@@ -7421,36 +7762,17 @@
         </w:rPr>
         <w:t xml:space="preserve">Consulte os videos tutoriais com dicas sobre </w:t>
       </w:r>
-      <w:r>
-        <w:fldChar w:fldCharType="begin"/>
-      </w:r>
-      <w:r>
-        <w:rPr>
-          <w:lang w:val="pt-PT"/>
-        </w:rPr>
-        <w:instrText>HYPERLINK "https://educast.fccn.pt/vod/clips/245cjb4nn6/streaming.html?locale=en" \t "_blank"</w:instrText>
-      </w:r>
-      <w:r>
-        <w:fldChar w:fldCharType="separate"/>
-      </w:r>
-      <w:r>
-        <w:rPr>
-          <w:rStyle w:val="Hiperligao"/>
-          <w:rFonts w:cstheme="minorHAnsi"/>
-          <w:color w:val="1155CC"/>
-          <w:lang w:val="pt-BR"/>
-        </w:rPr>
-        <w:t>Como fazer um relatório de TFC em Word</w:t>
-      </w:r>
-      <w:r>
-        <w:rPr>
-          <w:rStyle w:val="Hiperligao"/>
-          <w:rFonts w:cstheme="minorHAnsi"/>
-          <w:color w:val="1155CC"/>
-          <w:lang w:val="pt-BR"/>
-        </w:rPr>
-        <w:fldChar w:fldCharType="end"/>
-      </w:r>
+      <w:hyperlink r:id="rId16" w:tgtFrame="_blank" w:history="1">
+        <w:r>
+          <w:rPr>
+            <w:rStyle w:val="Hiperligao"/>
+            <w:rFonts w:cstheme="minorHAnsi"/>
+            <w:color w:val="1155CC"/>
+            <w:lang w:val="pt-BR"/>
+          </w:rPr>
+          <w:t>Como fazer um relatório de TFC em Word</w:t>
+        </w:r>
+      </w:hyperlink>
       <w:r>
         <w:rPr>
           <w:rFonts w:cstheme="minorHAnsi"/>
@@ -7466,7 +7788,7 @@
         </w:rPr>
         <w:t xml:space="preserve">e </w:t>
       </w:r>
-      <w:hyperlink r:id="rId16" w:tgtFrame="_blank" w:history="1">
+      <w:hyperlink r:id="rId17" w:tgtFrame="_blank" w:history="1">
         <w:r>
           <w:rPr>
             <w:rStyle w:val="Hiperligao"/>
@@ -8179,7 +8501,7 @@
                     </pic:cNvPicPr>
                   </pic:nvPicPr>
                   <pic:blipFill rotWithShape="1">
-                    <a:blip r:embed="rId17"/>
+                    <a:blip r:embed="rId18"/>
                     <a:srcRect l="29231" t="32701" r="27385" b="13693"/>
                     <a:stretch/>
                   </pic:blipFill>
@@ -8579,7 +8901,7 @@
       </w:pPr>
     </w:p>
     <w:sectPr>
-      <w:headerReference w:type="default" r:id="rId18"/>
+      <w:headerReference w:type="default" r:id="rId19"/>
       <w:pgSz w:w="11907" w:h="16839" w:code="9"/>
       <w:pgMar w:top="1417" w:right="1701" w:bottom="1417" w:left="1701" w:header="720" w:footer="720" w:gutter="0"/>
       <w:pgNumType w:start="1"/>
@@ -8936,6 +9258,119 @@
     </w:lvl>
   </w:abstractNum>
   <w:abstractNum w:abstractNumId="1" w15:restartNumberingAfterBreak="0">
+    <w:nsid w:val="0D1B098D"/>
+    <w:multiLevelType w:val="hybridMultilevel"/>
+    <w:tmpl w:val="3F064A64"/>
+    <w:lvl w:ilvl="0" w:tplc="6A5A65C8">
+      <w:start w:val="1"/>
+      <w:numFmt w:val="bullet"/>
+      <w:lvlText w:val=""/>
+      <w:lvlJc w:val="left"/>
+      <w:pPr>
+        <w:ind w:left="720" w:hanging="360"/>
+      </w:pPr>
+      <w:rPr>
+        <w:rFonts w:ascii="Wingdings" w:eastAsiaTheme="minorHAnsi" w:hAnsi="Wingdings" w:cs="Calibri" w:hint="default"/>
+      </w:rPr>
+    </w:lvl>
+    <w:lvl w:ilvl="1" w:tplc="04090003" w:tentative="1">
+      <w:start w:val="1"/>
+      <w:numFmt w:val="bullet"/>
+      <w:lvlText w:val="o"/>
+      <w:lvlJc w:val="left"/>
+      <w:pPr>
+        <w:ind w:left="1440" w:hanging="360"/>
+      </w:pPr>
+      <w:rPr>
+        <w:rFonts w:ascii="Courier New" w:hAnsi="Courier New" w:cs="Courier New" w:hint="default"/>
+      </w:rPr>
+    </w:lvl>
+    <w:lvl w:ilvl="2" w:tplc="04090005" w:tentative="1">
+      <w:start w:val="1"/>
+      <w:numFmt w:val="bullet"/>
+      <w:lvlText w:val=""/>
+      <w:lvlJc w:val="left"/>
+      <w:pPr>
+        <w:ind w:left="2160" w:hanging="360"/>
+      </w:pPr>
+      <w:rPr>
+        <w:rFonts w:ascii="Wingdings" w:hAnsi="Wingdings" w:hint="default"/>
+      </w:rPr>
+    </w:lvl>
+    <w:lvl w:ilvl="3" w:tplc="04090001" w:tentative="1">
+      <w:start w:val="1"/>
+      <w:numFmt w:val="bullet"/>
+      <w:lvlText w:val=""/>
+      <w:lvlJc w:val="left"/>
+      <w:pPr>
+        <w:ind w:left="2880" w:hanging="360"/>
+      </w:pPr>
+      <w:rPr>
+        <w:rFonts w:ascii="Symbol" w:hAnsi="Symbol" w:hint="default"/>
+      </w:rPr>
+    </w:lvl>
+    <w:lvl w:ilvl="4" w:tplc="04090003" w:tentative="1">
+      <w:start w:val="1"/>
+      <w:numFmt w:val="bullet"/>
+      <w:lvlText w:val="o"/>
+      <w:lvlJc w:val="left"/>
+      <w:pPr>
+        <w:ind w:left="3600" w:hanging="360"/>
+      </w:pPr>
+      <w:rPr>
+        <w:rFonts w:ascii="Courier New" w:hAnsi="Courier New" w:cs="Courier New" w:hint="default"/>
+      </w:rPr>
+    </w:lvl>
+    <w:lvl w:ilvl="5" w:tplc="04090005" w:tentative="1">
+      <w:start w:val="1"/>
+      <w:numFmt w:val="bullet"/>
+      <w:lvlText w:val=""/>
+      <w:lvlJc w:val="left"/>
+      <w:pPr>
+        <w:ind w:left="4320" w:hanging="360"/>
+      </w:pPr>
+      <w:rPr>
+        <w:rFonts w:ascii="Wingdings" w:hAnsi="Wingdings" w:hint="default"/>
+      </w:rPr>
+    </w:lvl>
+    <w:lvl w:ilvl="6" w:tplc="04090001" w:tentative="1">
+      <w:start w:val="1"/>
+      <w:numFmt w:val="bullet"/>
+      <w:lvlText w:val=""/>
+      <w:lvlJc w:val="left"/>
+      <w:pPr>
+        <w:ind w:left="5040" w:hanging="360"/>
+      </w:pPr>
+      <w:rPr>
+        <w:rFonts w:ascii="Symbol" w:hAnsi="Symbol" w:hint="default"/>
+      </w:rPr>
+    </w:lvl>
+    <w:lvl w:ilvl="7" w:tplc="04090003" w:tentative="1">
+      <w:start w:val="1"/>
+      <w:numFmt w:val="bullet"/>
+      <w:lvlText w:val="o"/>
+      <w:lvlJc w:val="left"/>
+      <w:pPr>
+        <w:ind w:left="5760" w:hanging="360"/>
+      </w:pPr>
+      <w:rPr>
+        <w:rFonts w:ascii="Courier New" w:hAnsi="Courier New" w:cs="Courier New" w:hint="default"/>
+      </w:rPr>
+    </w:lvl>
+    <w:lvl w:ilvl="8" w:tplc="04090005" w:tentative="1">
+      <w:start w:val="1"/>
+      <w:numFmt w:val="bullet"/>
+      <w:lvlText w:val=""/>
+      <w:lvlJc w:val="left"/>
+      <w:pPr>
+        <w:ind w:left="6480" w:hanging="360"/>
+      </w:pPr>
+      <w:rPr>
+        <w:rFonts w:ascii="Wingdings" w:hAnsi="Wingdings" w:hint="default"/>
+      </w:rPr>
+    </w:lvl>
+  </w:abstractNum>
+  <w:abstractNum w:abstractNumId="2" w15:restartNumberingAfterBreak="0">
     <w:nsid w:val="0E410D0B"/>
     <w:multiLevelType w:val="hybridMultilevel"/>
     <w:tmpl w:val="0B1A4CC4"/>
@@ -9021,7 +9456,7 @@
       </w:pPr>
     </w:lvl>
   </w:abstractNum>
-  <w:abstractNum w:abstractNumId="2" w15:restartNumberingAfterBreak="0">
+  <w:abstractNum w:abstractNumId="3" w15:restartNumberingAfterBreak="0">
     <w:nsid w:val="210442ED"/>
     <w:multiLevelType w:val="hybridMultilevel"/>
     <w:tmpl w:val="03508100"/>
@@ -9133,7 +9568,7 @@
       </w:rPr>
     </w:lvl>
   </w:abstractNum>
-  <w:abstractNum w:abstractNumId="3" w15:restartNumberingAfterBreak="0">
+  <w:abstractNum w:abstractNumId="4" w15:restartNumberingAfterBreak="0">
     <w:nsid w:val="2F3A0DB7"/>
     <w:multiLevelType w:val="hybridMultilevel"/>
     <w:tmpl w:val="9F18F2DE"/>
@@ -9246,7 +9681,7 @@
       </w:rPr>
     </w:lvl>
   </w:abstractNum>
-  <w:abstractNum w:abstractNumId="4" w15:restartNumberingAfterBreak="0">
+  <w:abstractNum w:abstractNumId="5" w15:restartNumberingAfterBreak="0">
     <w:nsid w:val="302947A8"/>
     <w:multiLevelType w:val="hybridMultilevel"/>
     <w:tmpl w:val="DFC8ADA0"/>
@@ -9335,7 +9770,7 @@
       </w:pPr>
     </w:lvl>
   </w:abstractNum>
-  <w:abstractNum w:abstractNumId="5" w15:restartNumberingAfterBreak="0">
+  <w:abstractNum w:abstractNumId="6" w15:restartNumberingAfterBreak="0">
     <w:nsid w:val="30BD7B54"/>
     <w:multiLevelType w:val="hybridMultilevel"/>
     <w:tmpl w:val="EF3C7FEC"/>
@@ -9424,7 +9859,7 @@
       </w:pPr>
     </w:lvl>
   </w:abstractNum>
-  <w:abstractNum w:abstractNumId="6" w15:restartNumberingAfterBreak="0">
+  <w:abstractNum w:abstractNumId="7" w15:restartNumberingAfterBreak="0">
     <w:nsid w:val="324955BE"/>
     <w:multiLevelType w:val="hybridMultilevel"/>
     <w:tmpl w:val="7E68E048"/>
@@ -9513,7 +9948,7 @@
       </w:pPr>
     </w:lvl>
   </w:abstractNum>
-  <w:abstractNum w:abstractNumId="7" w15:restartNumberingAfterBreak="0">
+  <w:abstractNum w:abstractNumId="8" w15:restartNumberingAfterBreak="0">
     <w:nsid w:val="353444F4"/>
     <w:multiLevelType w:val="hybridMultilevel"/>
     <w:tmpl w:val="209AFB98"/>
@@ -9626,7 +10061,7 @@
       </w:rPr>
     </w:lvl>
   </w:abstractNum>
-  <w:abstractNum w:abstractNumId="8" w15:restartNumberingAfterBreak="0">
+  <w:abstractNum w:abstractNumId="9" w15:restartNumberingAfterBreak="0">
     <w:nsid w:val="42D94D4E"/>
     <w:multiLevelType w:val="multilevel"/>
     <w:tmpl w:val="C41CF91C"/>
@@ -9749,7 +10184,7 @@
       </w:rPr>
     </w:lvl>
   </w:abstractNum>
-  <w:abstractNum w:abstractNumId="9" w15:restartNumberingAfterBreak="0">
+  <w:abstractNum w:abstractNumId="10" w15:restartNumberingAfterBreak="0">
     <w:nsid w:val="4AC70758"/>
     <w:multiLevelType w:val="hybridMultilevel"/>
     <w:tmpl w:val="33A6ED92"/>
@@ -9839,7 +10274,7 @@
       </w:pPr>
     </w:lvl>
   </w:abstractNum>
-  <w:abstractNum w:abstractNumId="10" w15:restartNumberingAfterBreak="0">
+  <w:abstractNum w:abstractNumId="11" w15:restartNumberingAfterBreak="0">
     <w:nsid w:val="4BB10244"/>
     <w:multiLevelType w:val="hybridMultilevel"/>
     <w:tmpl w:val="8170352E"/>
@@ -9928,7 +10363,7 @@
       </w:pPr>
     </w:lvl>
   </w:abstractNum>
-  <w:abstractNum w:abstractNumId="11" w15:restartNumberingAfterBreak="0">
+  <w:abstractNum w:abstractNumId="12" w15:restartNumberingAfterBreak="0">
     <w:nsid w:val="5379168C"/>
     <w:multiLevelType w:val="hybridMultilevel"/>
     <w:tmpl w:val="7F9ADD1A"/>
@@ -10041,7 +10476,7 @@
       </w:rPr>
     </w:lvl>
   </w:abstractNum>
-  <w:abstractNum w:abstractNumId="12" w15:restartNumberingAfterBreak="0">
+  <w:abstractNum w:abstractNumId="13" w15:restartNumberingAfterBreak="0">
     <w:nsid w:val="55B70AF5"/>
     <w:multiLevelType w:val="hybridMultilevel"/>
     <w:tmpl w:val="1320317C"/>
@@ -10154,7 +10589,7 @@
       </w:rPr>
     </w:lvl>
   </w:abstractNum>
-  <w:abstractNum w:abstractNumId="13" w15:restartNumberingAfterBreak="0">
+  <w:abstractNum w:abstractNumId="14" w15:restartNumberingAfterBreak="0">
     <w:nsid w:val="7CCD1B4A"/>
     <w:multiLevelType w:val="multilevel"/>
     <w:tmpl w:val="E4C6FAB8"/>
@@ -10304,7 +10739,7 @@
       </w:rPr>
     </w:lvl>
   </w:abstractNum>
-  <w:abstractNum w:abstractNumId="14" w15:restartNumberingAfterBreak="0">
+  <w:abstractNum w:abstractNumId="15" w15:restartNumberingAfterBreak="0">
     <w:nsid w:val="7E9208D7"/>
     <w:multiLevelType w:val="hybridMultilevel"/>
     <w:tmpl w:val="993041FA"/>
@@ -10394,55 +10829,58 @@
     </w:lvl>
   </w:abstractNum>
   <w:num w:numId="1" w16cid:durableId="1528056594">
+    <w:abstractNumId w:val="4"/>
+  </w:num>
+  <w:num w:numId="2" w16cid:durableId="216163028">
+    <w:abstractNumId w:val="9"/>
+  </w:num>
+  <w:num w:numId="3" w16cid:durableId="1904024533">
+    <w:abstractNumId w:val="9"/>
+  </w:num>
+  <w:num w:numId="4" w16cid:durableId="1885024057">
+    <w:abstractNumId w:val="9"/>
+  </w:num>
+  <w:num w:numId="5" w16cid:durableId="1044451743">
+    <w:abstractNumId w:val="12"/>
+  </w:num>
+  <w:num w:numId="6" w16cid:durableId="1904440049">
+    <w:abstractNumId w:val="13"/>
+  </w:num>
+  <w:num w:numId="7" w16cid:durableId="1916891376">
+    <w:abstractNumId w:val="2"/>
+  </w:num>
+  <w:num w:numId="8" w16cid:durableId="941886601">
+    <w:abstractNumId w:val="14"/>
+  </w:num>
+  <w:num w:numId="9" w16cid:durableId="30694153">
+    <w:abstractNumId w:val="8"/>
+  </w:num>
+  <w:num w:numId="10" w16cid:durableId="344482378">
     <w:abstractNumId w:val="3"/>
   </w:num>
-  <w:num w:numId="2" w16cid:durableId="216163028">
-    <w:abstractNumId w:val="8"/>
-  </w:num>
-  <w:num w:numId="3" w16cid:durableId="1904024533">
-    <w:abstractNumId w:val="8"/>
-  </w:num>
-  <w:num w:numId="4" w16cid:durableId="1885024057">
-    <w:abstractNumId w:val="8"/>
-  </w:num>
-  <w:num w:numId="5" w16cid:durableId="1044451743">
-    <w:abstractNumId w:val="11"/>
-  </w:num>
-  <w:num w:numId="6" w16cid:durableId="1904440049">
-    <w:abstractNumId w:val="12"/>
-  </w:num>
-  <w:num w:numId="7" w16cid:durableId="1916891376">
-    <w:abstractNumId w:val="1"/>
-  </w:num>
-  <w:num w:numId="8" w16cid:durableId="941886601">
-    <w:abstractNumId w:val="13"/>
-  </w:num>
-  <w:num w:numId="9" w16cid:durableId="30694153">
-    <w:abstractNumId w:val="7"/>
-  </w:num>
-  <w:num w:numId="10" w16cid:durableId="344482378">
-    <w:abstractNumId w:val="2"/>
-  </w:num>
   <w:num w:numId="11" w16cid:durableId="788551321">
-    <w:abstractNumId w:val="5"/>
+    <w:abstractNumId w:val="6"/>
   </w:num>
   <w:num w:numId="12" w16cid:durableId="1531647146">
-    <w:abstractNumId w:val="4"/>
+    <w:abstractNumId w:val="5"/>
   </w:num>
   <w:num w:numId="13" w16cid:durableId="844244659">
     <w:abstractNumId w:val="0"/>
   </w:num>
   <w:num w:numId="14" w16cid:durableId="32731902">
-    <w:abstractNumId w:val="14"/>
+    <w:abstractNumId w:val="15"/>
   </w:num>
   <w:num w:numId="15" w16cid:durableId="146168375">
-    <w:abstractNumId w:val="6"/>
+    <w:abstractNumId w:val="7"/>
   </w:num>
   <w:num w:numId="16" w16cid:durableId="2023823970">
-    <w:abstractNumId w:val="9"/>
+    <w:abstractNumId w:val="10"/>
   </w:num>
   <w:num w:numId="17" w16cid:durableId="834610006">
-    <w:abstractNumId w:val="10"/>
+    <w:abstractNumId w:val="11"/>
+  </w:num>
+  <w:num w:numId="18" w16cid:durableId="1246648813">
+    <w:abstractNumId w:val="1"/>
   </w:num>
   <w:numIdMacAtCleanup w:val="2"/>
 </w:numbering>

</xml_diff>